<commit_message>
Fixed text fomatting in template
</commit_message>
<xml_diff>
--- a/docker/docmosis/templates/CV-DAM-STD-ENG-00003-HNL.docx
+++ b/docker/docmosis/templates/CV-DAM-STD-ENG-00003-HNL.docx
@@ -405,7 +405,7 @@
               </wp:inline>
             </w:drawing>
           </mc:Choice>
-          <mc:Fallback xmlns:pic="http://schemas.openxmlformats.org/drawingml/2006/picture" xmlns:a="http://schemas.openxmlformats.org/drawingml/2006/main">
+          <mc:Fallback xmlns:a="http://schemas.openxmlformats.org/drawingml/2006/main" xmlns:pic="http://schemas.openxmlformats.org/drawingml/2006/picture">
             <w:pict w14:anchorId="1E2983E5">
               <v:group id="Group 2791" style="width:467.95pt;height:68.75pt;mso-position-horizontal-relative:char;mso-position-vertical-relative:line" coordsize="59429,8731" o:spid="_x0000_s1026" w14:anchorId="3F6EA4FE" o:gfxdata="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">
                 <v:shapetype id="_x0000_t75" coordsize="21600,21600" filled="f" stroked="f" o:spt="75" o:preferrelative="t" path="m@4@5l@4@11@9@11@9@5xe">
@@ -891,7 +891,7 @@
               </wp:inline>
             </w:drawing>
           </mc:Choice>
-          <mc:Fallback xmlns:pic="http://schemas.openxmlformats.org/drawingml/2006/picture" xmlns:a="http://schemas.openxmlformats.org/drawingml/2006/main">
+          <mc:Fallback xmlns:a="http://schemas.openxmlformats.org/drawingml/2006/main" xmlns:pic="http://schemas.openxmlformats.org/drawingml/2006/picture">
             <w:pict w14:anchorId="01720E1D">
               <v:group id="Group 2792" style="width:467.95pt;height:.75pt;mso-position-horizontal-relative:char;mso-position-vertical-relative:line" coordsize="59429,95" o:spid="_x0000_s1026" w14:anchorId="36C48C52" o:gfxdata="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">
                 <v:shape id="Shape 91" style="position:absolute;width:59429;height:0;visibility:visible;mso-wrap-style:square;v-text-anchor:top" coordsize="5942965,0" o:spid="_x0000_s1027" filled="f" path="m5942965,l,e" o:gfxdata="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">
@@ -3909,10 +3909,17 @@
       </w:r>
       <w:r>
         <w:rPr>
-          <w:rStyle w:val="Emphasis"/>
-          <w:rFonts w:ascii="Arial" w:hAnsi="Arial" w:cs="Arial"/>
-        </w:rPr>
-        <w:t>further details will be provided in your hearing notice.</w:t>
+          <w:rFonts w:ascii="Arial" w:eastAsia="Times New Roman" w:hAnsi="Arial" w:cs="Arial"/>
+          <w:lang w:eastAsia="en-GB"/>
+        </w:rPr>
+        <w:t>further details will be provided in your hearing notice</w:t>
+      </w:r>
+      <w:r>
+        <w:rPr>
+          <w:rFonts w:ascii="Arial" w:eastAsia="Times New Roman" w:hAnsi="Arial" w:cs="Arial"/>
+          <w:lang w:eastAsia="en-GB"/>
+        </w:rPr>
+        <w:t>.</w:t>
       </w:r>
     </w:p>
     <w:p>
@@ -3998,10 +4005,17 @@
       </w:r>
       <w:r>
         <w:rPr>
-          <w:rStyle w:val="Emphasis"/>
-          <w:rFonts w:ascii="Arial" w:hAnsi="Arial" w:cs="Arial"/>
-        </w:rPr>
-        <w:t>further details will be provided in your hearing notice.</w:t>
+          <w:rFonts w:ascii="Arial" w:eastAsia="Times New Roman" w:hAnsi="Arial" w:cs="Arial"/>
+          <w:lang w:eastAsia="en-GB"/>
+        </w:rPr>
+        <w:t>further details will be provided in your hearing notice</w:t>
+      </w:r>
+      <w:r>
+        <w:rPr>
+          <w:rFonts w:ascii="Arial" w:eastAsia="Times New Roman" w:hAnsi="Arial" w:cs="Arial"/>
+          <w:lang w:eastAsia="en-GB"/>
+        </w:rPr>
+        <w:t>.</w:t>
       </w:r>
     </w:p>
     <w:p>

</xml_diff>

<commit_message>
CIV-6217 added changes for HNL
</commit_message>
<xml_diff>
--- a/docker/docmosis/templates/CV-DAM-STD-ENG-00003-HNL.docx
+++ b/docker/docmosis/templates/CV-DAM-STD-ENG-00003-HNL.docx
@@ -1,6 +1,6 @@
 
 <file path=word/document.xml><?xml version="1.0" encoding="utf-8"?>
-<w:document xmlns:wpc="http://schemas.microsoft.com/office/word/2010/wordprocessingCanvas" xmlns:cx="http://schemas.microsoft.com/office/drawing/2014/chartex" xmlns:cx1="http://schemas.microsoft.com/office/drawing/2015/9/8/chartex" xmlns:cx2="http://schemas.microsoft.com/office/drawing/2015/10/21/chartex" xmlns:cx3="http://schemas.microsoft.com/office/drawing/2016/5/9/chartex" xmlns:cx4="http://schemas.microsoft.com/office/drawing/2016/5/10/chartex" xmlns:cx5="http://schemas.microsoft.com/office/drawing/2016/5/11/chartex" xmlns:cx6="http://schemas.microsoft.com/office/drawing/2016/5/12/chartex" xmlns:cx7="http://schemas.microsoft.com/office/drawing/2016/5/13/chartex" xmlns:cx8="http://schemas.microsoft.com/office/drawing/2016/5/14/chartex" xmlns:mc="http://schemas.openxmlformats.org/markup-compatibility/2006" xmlns:aink="http://schemas.microsoft.com/office/drawing/2016/ink" xmlns:am3d="http://schemas.microsoft.com/office/drawing/2017/model3d" xmlns:o="urn:schemas-microsoft-com:office:office" xmlns:oel="http://schemas.microsoft.com/office/2019/extlst" xmlns:r="http://schemas.openxmlformats.org/officeDocument/2006/relationships" xmlns:m="http://schemas.openxmlformats.org/officeDocument/2006/math" xmlns:v="urn:schemas-microsoft-com:vml" xmlns:wp14="http://schemas.microsoft.com/office/word/2010/wordprocessingDrawing" xmlns:wp="http://schemas.openxmlformats.org/drawingml/2006/wordprocessingDrawing" xmlns:w10="urn:schemas-microsoft-com:office:word" xmlns:w="http://schemas.openxmlformats.org/wordprocessingml/2006/main" xmlns:w14="http://schemas.microsoft.com/office/word/2010/wordml" xmlns:w15="http://schemas.microsoft.com/office/word/2012/wordml" xmlns:w16cex="http://schemas.microsoft.com/office/word/2018/wordml/cex" xmlns:w16cid="http://schemas.microsoft.com/office/word/2016/wordml/cid" xmlns:w16="http://schemas.microsoft.com/office/word/2018/wordml" xmlns:w16sdtdh="http://schemas.microsoft.com/office/word/2020/wordml/sdtdatahash" xmlns:w16se="http://schemas.microsoft.com/office/word/2015/wordml/symex" xmlns:wpg="http://schemas.microsoft.com/office/word/2010/wordprocessingGroup" xmlns:wpi="http://schemas.microsoft.com/office/word/2010/wordprocessingInk" xmlns:wne="http://schemas.microsoft.com/office/word/2006/wordml" xmlns:wps="http://schemas.microsoft.com/office/word/2010/wordprocessingShape" mc:Ignorable="w14 w15 w16se w16cid w16 w16cex w16sdtdh wp14">
+<w:document xmlns:wpc="http://schemas.microsoft.com/office/word/2010/wordprocessingCanvas" xmlns:cx="http://schemas.microsoft.com/office/drawing/2014/chartex" xmlns:cx1="http://schemas.microsoft.com/office/drawing/2015/9/8/chartex" xmlns:cx2="http://schemas.microsoft.com/office/drawing/2015/10/21/chartex" xmlns:cx3="http://schemas.microsoft.com/office/drawing/2016/5/9/chartex" xmlns:cx4="http://schemas.microsoft.com/office/drawing/2016/5/10/chartex" xmlns:cx5="http://schemas.microsoft.com/office/drawing/2016/5/11/chartex" xmlns:cx6="http://schemas.microsoft.com/office/drawing/2016/5/12/chartex" xmlns:cx7="http://schemas.microsoft.com/office/drawing/2016/5/13/chartex" xmlns:cx8="http://schemas.microsoft.com/office/drawing/2016/5/14/chartex" xmlns:mc="http://schemas.openxmlformats.org/markup-compatibility/2006" xmlns:aink="http://schemas.microsoft.com/office/drawing/2016/ink" xmlns:am3d="http://schemas.microsoft.com/office/drawing/2017/model3d" xmlns:o="urn:schemas-microsoft-com:office:office" xmlns:r="http://schemas.openxmlformats.org/officeDocument/2006/relationships" xmlns:m="http://schemas.openxmlformats.org/officeDocument/2006/math" xmlns:v="urn:schemas-microsoft-com:vml" xmlns:wp14="http://schemas.microsoft.com/office/word/2010/wordprocessingDrawing" xmlns:wp="http://schemas.openxmlformats.org/drawingml/2006/wordprocessingDrawing" xmlns:w10="urn:schemas-microsoft-com:office:word" xmlns:w="http://schemas.openxmlformats.org/wordprocessingml/2006/main" xmlns:w14="http://schemas.microsoft.com/office/word/2010/wordml" xmlns:w15="http://schemas.microsoft.com/office/word/2012/wordml" xmlns:w16cex="http://schemas.microsoft.com/office/word/2018/wordml/cex" xmlns:w16cid="http://schemas.microsoft.com/office/word/2016/wordml/cid" xmlns:w16="http://schemas.microsoft.com/office/word/2018/wordml" xmlns:w16sdtdh="http://schemas.microsoft.com/office/word/2020/wordml/sdtdatahash" xmlns:w16se="http://schemas.microsoft.com/office/word/2015/wordml/symex" xmlns:wpg="http://schemas.microsoft.com/office/word/2010/wordprocessingGroup" xmlns:wpi="http://schemas.microsoft.com/office/word/2010/wordprocessingInk" xmlns:wne="http://schemas.microsoft.com/office/word/2006/wordml" xmlns:wps="http://schemas.microsoft.com/office/word/2010/wordprocessingShape" mc:Ignorable="w14 w15 w16se w16cid w16 w16cex w16sdtdh wp14">
   <w:body>
     <w:p>
       <w:pPr>
@@ -31,68 +31,44 @@
           <w:b/>
           <w:sz w:val="28"/>
         </w:rPr>
-        <w:t xml:space="preserve">In the County </w:t>
-      </w:r>
-      <w:proofErr w:type="gramStart"/>
+        <w:t xml:space="preserve">In the County Court  </w:t>
+      </w:r>
+      <w:r>
+        <w:rPr>
+          <w:rFonts w:ascii="Arial" w:eastAsia="Tahoma" w:hAnsi="Arial" w:cs="Arial"/>
+        </w:rPr>
+        <w:t>Case number:&lt;&lt;</w:t>
+      </w:r>
+      <w:proofErr w:type="spellStart"/>
+      <w:r>
+        <w:rPr>
+          <w:rFonts w:ascii="Arial" w:hAnsi="Arial" w:cs="Arial"/>
+          <w:lang w:val="en-US"/>
+        </w:rPr>
+        <w:t>caseNumber</w:t>
+      </w:r>
+      <w:proofErr w:type="spellEnd"/>
+      <w:r>
+        <w:rPr>
+          <w:rFonts w:ascii="Arial" w:hAnsi="Arial" w:cs="Arial"/>
+          <w:lang w:val="en-US"/>
+        </w:rPr>
+        <w:t>&gt;&gt;</w:t>
+      </w:r>
+    </w:p>
+    <w:p>
+      <w:pPr>
+        <w:rPr>
+          <w:rFonts w:ascii="Arial" w:hAnsi="Arial" w:cs="Arial"/>
+          <w:lang w:val="en-US"/>
+        </w:rPr>
+      </w:pPr>
       <w:r>
         <w:rPr>
           <w:rFonts w:ascii="Arial" w:eastAsia="Arial" w:hAnsi="Arial" w:cs="Arial"/>
           <w:b/>
-          <w:sz w:val="28"/>
-        </w:rPr>
-        <w:t xml:space="preserve">Court  </w:t>
-      </w:r>
-      <w:r>
-        <w:rPr>
-          <w:rFonts w:ascii="Arial" w:eastAsia="Tahoma" w:hAnsi="Arial" w:cs="Arial"/>
-        </w:rPr>
-        <w:t>Case</w:t>
-      </w:r>
-      <w:proofErr w:type="gramEnd"/>
-      <w:r>
-        <w:rPr>
-          <w:rFonts w:ascii="Arial" w:eastAsia="Tahoma" w:hAnsi="Arial" w:cs="Arial"/>
-        </w:rPr>
-        <w:t xml:space="preserve"> number:&lt;&lt;</w:t>
-      </w:r>
-      <w:proofErr w:type="spellStart"/>
-      <w:r>
-        <w:rPr>
-          <w:rFonts w:ascii="Arial" w:hAnsi="Arial" w:cs="Arial"/>
-          <w:lang w:val="en-US"/>
-        </w:rPr>
-        <w:t>caseNumber</w:t>
-      </w:r>
-      <w:proofErr w:type="spellEnd"/>
-      <w:r>
-        <w:rPr>
-          <w:rFonts w:ascii="Arial" w:hAnsi="Arial" w:cs="Arial"/>
-          <w:lang w:val="en-US"/>
-        </w:rPr>
-        <w:t>&gt;&gt;</w:t>
-      </w:r>
-    </w:p>
-    <w:p>
-      <w:pPr>
-        <w:rPr>
-          <w:rFonts w:ascii="Arial" w:hAnsi="Arial" w:cs="Arial"/>
-          <w:lang w:val="en-US"/>
-        </w:rPr>
-      </w:pPr>
-      <w:r>
-        <w:rPr>
-          <w:rFonts w:ascii="Arial" w:eastAsia="Arial" w:hAnsi="Arial" w:cs="Arial"/>
-          <w:b/>
-        </w:rPr>
-        <w:t>&lt;</w:t>
-      </w:r>
-      <w:proofErr w:type="gramStart"/>
-      <w:r>
-        <w:rPr>
-          <w:rFonts w:ascii="Arial" w:eastAsia="Arial" w:hAnsi="Arial" w:cs="Arial"/>
-          <w:b/>
-        </w:rPr>
-        <w:t>&lt;</w:t>
+        </w:rPr>
+        <w:t>&lt;&lt;</w:t>
       </w:r>
       <w:r>
         <w:rPr>
@@ -102,7 +78,6 @@
         <w:t>{</w:t>
       </w:r>
       <w:proofErr w:type="spellStart"/>
-      <w:proofErr w:type="gramEnd"/>
       <w:r>
         <w:rPr>
           <w:rFonts w:ascii="Arial" w:eastAsia="Arial" w:hAnsi="Arial" w:cs="Arial"/>
@@ -405,7 +380,7 @@
               </wp:inline>
             </w:drawing>
           </mc:Choice>
-          <mc:Fallback xmlns:a="http://schemas.openxmlformats.org/drawingml/2006/main" xmlns:pic="http://schemas.openxmlformats.org/drawingml/2006/picture">
+          <mc:Fallback xmlns:pic="http://schemas.openxmlformats.org/drawingml/2006/picture" xmlns:a="http://schemas.openxmlformats.org/drawingml/2006/main" xmlns:oel="http://schemas.microsoft.com/office/2019/extlst">
             <w:pict w14:anchorId="1E2983E5">
               <v:group id="Group 2791" style="width:467.95pt;height:68.75pt;mso-position-horizontal-relative:char;mso-position-vertical-relative:line" coordsize="59429,8731" o:spid="_x0000_s1026" w14:anchorId="3F6EA4FE" o:gfxdata="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">
                 <v:shapetype id="_x0000_t75" coordsize="21600,21600" filled="f" stroked="f" o:spt="75" o:preferrelative="t" path="m@4@5l@4@11@9@11@9@5xe">
@@ -891,7 +866,7 @@
               </wp:inline>
             </w:drawing>
           </mc:Choice>
-          <mc:Fallback xmlns:a="http://schemas.openxmlformats.org/drawingml/2006/main" xmlns:pic="http://schemas.openxmlformats.org/drawingml/2006/picture">
+          <mc:Fallback xmlns:pic="http://schemas.openxmlformats.org/drawingml/2006/picture" xmlns:a="http://schemas.openxmlformats.org/drawingml/2006/main" xmlns:oel="http://schemas.microsoft.com/office/2019/extlst">
             <w:pict w14:anchorId="01720E1D">
               <v:group id="Group 2792" style="width:467.95pt;height:.75pt;mso-position-horizontal-relative:char;mso-position-vertical-relative:line" coordsize="59429,95" o:spid="_x0000_s1026" w14:anchorId="36C48C52" o:gfxdata="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">
                 <v:shape id="Shape 91" style="position:absolute;width:59429;height:0;visibility:visible;mso-wrap-style:square;v-text-anchor:top" coordsize="5942965,0" o:spid="_x0000_s1027" filled="f" path="m5942965,l,e" o:gfxdata="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">
@@ -957,7 +932,23 @@
           <w:snapToGrid w:val="0"/>
           <w:lang w:val="en-US"/>
         </w:rPr>
-        <w:t xml:space="preserve"> of it is liable to be struck out or some other sanction imposed. If you cannot comply, you are expected to make formal application to the court before any deadline imposed upon you expires.</w:t>
+        <w:t xml:space="preserve"> of it is liable to be struck out or some other sanction imposed. If you cannot comply, you are expected to make</w:t>
+      </w:r>
+      <w:r>
+        <w:rPr>
+          <w:rFonts w:ascii="Arial" w:hAnsi="Arial" w:cs="Arial"/>
+          <w:snapToGrid w:val="0"/>
+          <w:lang w:val="en-US"/>
+        </w:rPr>
+        <w:t xml:space="preserve"> a</w:t>
+      </w:r>
+      <w:r>
+        <w:rPr>
+          <w:rFonts w:ascii="Arial" w:hAnsi="Arial" w:cs="Arial"/>
+          <w:snapToGrid w:val="0"/>
+          <w:lang w:val="en-US"/>
+        </w:rPr>
+        <w:t xml:space="preserve"> formal application to the court before any deadline imposed upon you expires.</w:t>
       </w:r>
     </w:p>
     <w:p>
@@ -1056,7 +1047,6 @@
         <w:t>drawDirectionsOrderRequired</w:t>
       </w:r>
       <w:proofErr w:type="spellEnd"/>
-      <w:proofErr w:type="gramStart"/>
       <w:r>
         <w:rPr>
           <w:rFonts w:ascii="Arial" w:hAnsi="Arial" w:cs="Arial"/>
@@ -1070,16 +1060,7 @@
           <w:highlight w:val="yellow"/>
           <w:lang w:val="en-US"/>
         </w:rPr>
-        <w:t>‘</w:t>
-      </w:r>
-      <w:proofErr w:type="gramEnd"/>
-      <w:r>
-        <w:rPr>
-          <w:rFonts w:ascii="Arial" w:hAnsi="Arial" w:cs="Arial"/>
-          <w:highlight w:val="yellow"/>
-          <w:lang w:val="en-US"/>
-        </w:rPr>
-        <w:t>Yes’</w:t>
+        <w:t>‘Yes’</w:t>
       </w:r>
       <w:r>
         <w:rPr>
@@ -1150,18 +1131,9 @@
           <w:rFonts w:ascii="Arial" w:hAnsi="Arial" w:cs="Arial"/>
           <w:bCs/>
         </w:rPr>
-        <w:t>&lt;&lt;cs</w:t>
-      </w:r>
-      <w:proofErr w:type="gramStart"/>
-      <w:r>
-        <w:rPr>
-          <w:rFonts w:ascii="Arial" w:hAnsi="Arial" w:cs="Arial"/>
-          <w:bCs/>
-        </w:rPr>
-        <w:t>_{</w:t>
-      </w:r>
-      <w:proofErr w:type="spellStart"/>
-      <w:proofErr w:type="gramEnd"/>
+        <w:t>&lt;&lt;cs_{</w:t>
+      </w:r>
+      <w:proofErr w:type="spellStart"/>
       <w:r>
         <w:rPr>
           <w:rFonts w:ascii="Arial" w:hAnsi="Arial" w:cs="Arial"/>
@@ -1376,17 +1348,7 @@
           <w:bCs/>
           <w:lang w:val="en-US"/>
         </w:rPr>
-        <w:t>&lt;</w:t>
-      </w:r>
-      <w:proofErr w:type="gramStart"/>
-      <w:r>
-        <w:rPr>
-          <w:rFonts w:ascii="Arial" w:hAnsi="Arial" w:cs="Arial"/>
-          <w:b/>
-          <w:bCs/>
-          <w:lang w:val="en-US"/>
-        </w:rPr>
-        <w:t>&lt;</w:t>
+        <w:t>&lt;&lt;</w:t>
       </w:r>
       <w:r>
         <w:rPr>
@@ -1396,7 +1358,6 @@
         <w:t>{</w:t>
       </w:r>
       <w:proofErr w:type="spellStart"/>
-      <w:proofErr w:type="gramEnd"/>
       <w:r>
         <w:rPr>
           <w:rFonts w:ascii="Arial" w:eastAsia="Arial" w:hAnsi="Arial" w:cs="Arial"/>
@@ -1522,17 +1483,7 @@
           <w:bCs/>
           <w:lang w:val="en-US"/>
         </w:rPr>
-        <w:t>&lt;</w:t>
-      </w:r>
-      <w:proofErr w:type="gramStart"/>
-      <w:r>
-        <w:rPr>
-          <w:rFonts w:ascii="Arial" w:hAnsi="Arial" w:cs="Arial"/>
-          <w:b/>
-          <w:bCs/>
-          <w:lang w:val="en-US"/>
-        </w:rPr>
-        <w:t>&lt;</w:t>
+        <w:t>&lt;&lt;</w:t>
       </w:r>
       <w:r>
         <w:rPr>
@@ -1542,7 +1493,6 @@
         <w:t>{</w:t>
       </w:r>
       <w:proofErr w:type="spellStart"/>
-      <w:proofErr w:type="gramEnd"/>
       <w:r>
         <w:rPr>
           <w:rFonts w:ascii="Arial" w:eastAsia="Arial" w:hAnsi="Arial" w:cs="Arial"/>
@@ -1740,15 +1690,7 @@
           <w:rFonts w:ascii="Arial" w:hAnsi="Arial" w:cs="Arial"/>
           <w:lang w:val="en-US"/>
         </w:rPr>
-        <w:t>&gt;</w:t>
-      </w:r>
-      <w:proofErr w:type="gramStart"/>
-      <w:r>
-        <w:rPr>
-          <w:rFonts w:ascii="Arial" w:hAnsi="Arial" w:cs="Arial"/>
-          <w:lang w:val="en-US"/>
-        </w:rPr>
-        <w:t>&gt;</w:t>
+        <w:t>&gt;&gt;</w:t>
       </w:r>
       <w:r>
         <w:rPr>
@@ -1771,17 +1713,7 @@
           <w:bCs/>
           <w:lang w:val="en-US"/>
         </w:rPr>
-        <w:t>&lt;</w:t>
-      </w:r>
-      <w:proofErr w:type="gramEnd"/>
-      <w:r>
-        <w:rPr>
-          <w:rFonts w:ascii="Arial" w:hAnsi="Arial" w:cs="Arial"/>
-          <w:b/>
-          <w:bCs/>
-          <w:lang w:val="en-US"/>
-        </w:rPr>
-        <w:t>&lt;</w:t>
+        <w:t>&lt;&lt;</w:t>
       </w:r>
       <w:r>
         <w:rPr>
@@ -1953,17 +1885,7 @@
           <w:bCs/>
           <w:lang w:val="en-US"/>
         </w:rPr>
-        <w:t>&lt;</w:t>
-      </w:r>
-      <w:proofErr w:type="gramStart"/>
-      <w:r>
-        <w:rPr>
-          <w:rFonts w:ascii="Arial" w:hAnsi="Arial" w:cs="Arial"/>
-          <w:b/>
-          <w:bCs/>
-          <w:lang w:val="en-US"/>
-        </w:rPr>
-        <w:t>&lt;</w:t>
+        <w:t>&lt;&lt;</w:t>
       </w:r>
       <w:r>
         <w:rPr>
@@ -1973,7 +1895,6 @@
         <w:t>{</w:t>
       </w:r>
       <w:proofErr w:type="spellStart"/>
-      <w:proofErr w:type="gramEnd"/>
       <w:r>
         <w:rPr>
           <w:rFonts w:ascii="Arial" w:eastAsia="Arial" w:hAnsi="Arial" w:cs="Arial"/>
@@ -2127,9 +2048,98 @@
           <w:bCs/>
           <w:lang w:val="en-US"/>
         </w:rPr>
-        <w:t>&lt;</w:t>
-      </w:r>
-      <w:proofErr w:type="gramStart"/>
+        <w:t>&lt;&lt;</w:t>
+      </w:r>
+      <w:r>
+        <w:rPr>
+          <w:rFonts w:ascii="Arial" w:eastAsia="Arial" w:hAnsi="Arial" w:cs="Arial"/>
+          <w:bCs/>
+        </w:rPr>
+        <w:t>{</w:t>
+      </w:r>
+      <w:proofErr w:type="spellStart"/>
+      <w:r>
+        <w:rPr>
+          <w:rFonts w:ascii="Arial" w:eastAsia="Arial" w:hAnsi="Arial" w:cs="Arial"/>
+          <w:bCs/>
+        </w:rPr>
+        <w:t>dateFormat</w:t>
+      </w:r>
+      <w:proofErr w:type="spellEnd"/>
+      <w:r>
+        <w:rPr>
+          <w:rFonts w:ascii="Arial" w:eastAsia="Arial" w:hAnsi="Arial" w:cs="Arial"/>
+          <w:bCs/>
+        </w:rPr>
+        <w:t>(</w:t>
+      </w:r>
+      <w:r>
+        <w:rPr>
+          <w:rFonts w:ascii="Arial" w:hAnsi="Arial" w:cs="Arial"/>
+          <w:lang w:val="en-US"/>
+        </w:rPr>
+        <w:t>disposalHearingWitnessOfFact</w:t>
+      </w:r>
+      <w:r>
+        <w:rPr>
+          <w:rFonts w:ascii="Arial" w:hAnsi="Arial" w:cs="Arial"/>
+          <w:lang w:val="en-US"/>
+        </w:rPr>
+        <w:t>.date3</w:t>
+      </w:r>
+      <w:r>
+        <w:rPr>
+          <w:rFonts w:ascii="Arial" w:eastAsia="Arial" w:hAnsi="Arial" w:cs="Arial"/>
+          <w:bCs/>
+        </w:rPr>
+        <w:t xml:space="preserve">, ‘dd MMMM </w:t>
+      </w:r>
+      <w:proofErr w:type="spellStart"/>
+      <w:r>
+        <w:rPr>
+          <w:rFonts w:ascii="Arial" w:eastAsia="Arial" w:hAnsi="Arial" w:cs="Arial"/>
+          <w:bCs/>
+        </w:rPr>
+        <w:t>yyyy</w:t>
+      </w:r>
+      <w:proofErr w:type="spellEnd"/>
+      <w:r>
+        <w:rPr>
+          <w:rFonts w:ascii="Arial" w:eastAsia="Arial" w:hAnsi="Arial" w:cs="Arial"/>
+          <w:bCs/>
+        </w:rPr>
+        <w:t>’, ‘</w:t>
+      </w:r>
+      <w:proofErr w:type="spellStart"/>
+      <w:r>
+        <w:rPr>
+          <w:rFonts w:ascii="Arial" w:eastAsia="Arial" w:hAnsi="Arial" w:cs="Arial"/>
+          <w:bCs/>
+        </w:rPr>
+        <w:t>yyyy</w:t>
+      </w:r>
+      <w:proofErr w:type="spellEnd"/>
+      <w:r>
+        <w:rPr>
+          <w:rFonts w:ascii="Arial" w:eastAsia="Arial" w:hAnsi="Arial" w:cs="Arial"/>
+          <w:bCs/>
+        </w:rPr>
+        <w:t>-MM-dd’</w:t>
+      </w:r>
+      <w:r>
+        <w:rPr>
+          <w:rFonts w:ascii="Arial" w:eastAsia="Arial" w:hAnsi="Arial" w:cs="Arial"/>
+          <w:bCs/>
+        </w:rPr>
+        <w:t>)</w:t>
+      </w:r>
+      <w:r>
+        <w:rPr>
+          <w:rFonts w:ascii="Arial" w:eastAsia="Arial" w:hAnsi="Arial" w:cs="Arial"/>
+          <w:bCs/>
+        </w:rPr>
+        <w:t>}</w:t>
+      </w:r>
       <w:r>
         <w:rPr>
           <w:rFonts w:ascii="Arial" w:hAnsi="Arial" w:cs="Arial"/>
@@ -2137,420 +2147,89 @@
           <w:bCs/>
           <w:lang w:val="en-US"/>
         </w:rPr>
-        <w:t>&lt;</w:t>
-      </w:r>
-      <w:r>
-        <w:rPr>
-          <w:rFonts w:ascii="Arial" w:eastAsia="Arial" w:hAnsi="Arial" w:cs="Arial"/>
-          <w:bCs/>
-        </w:rPr>
-        <w:t>{</w:t>
-      </w:r>
-      <w:proofErr w:type="spellStart"/>
-      <w:proofErr w:type="gramEnd"/>
-      <w:r>
-        <w:rPr>
-          <w:rFonts w:ascii="Arial" w:eastAsia="Arial" w:hAnsi="Arial" w:cs="Arial"/>
-          <w:bCs/>
-        </w:rPr>
-        <w:t>dateFormat</w:t>
-      </w:r>
-      <w:proofErr w:type="spellEnd"/>
-      <w:r>
-        <w:rPr>
-          <w:rFonts w:ascii="Arial" w:eastAsia="Arial" w:hAnsi="Arial" w:cs="Arial"/>
-          <w:bCs/>
-        </w:rPr>
-        <w:t>(</w:t>
-      </w:r>
-      <w:r>
-        <w:rPr>
-          <w:rFonts w:ascii="Arial" w:hAnsi="Arial" w:cs="Arial"/>
-          <w:lang w:val="en-US"/>
-        </w:rPr>
-        <w:t>disposalHearingWitnessOfFact</w:t>
-      </w:r>
-      <w:r>
-        <w:rPr>
-          <w:rFonts w:ascii="Arial" w:hAnsi="Arial" w:cs="Arial"/>
-          <w:lang w:val="en-US"/>
-        </w:rPr>
-        <w:t>.date3</w:t>
-      </w:r>
-      <w:r>
-        <w:rPr>
-          <w:rFonts w:ascii="Arial" w:eastAsia="Arial" w:hAnsi="Arial" w:cs="Arial"/>
-          <w:bCs/>
-        </w:rPr>
-        <w:t xml:space="preserve">, ‘dd MMMM </w:t>
-      </w:r>
-      <w:proofErr w:type="spellStart"/>
-      <w:r>
-        <w:rPr>
-          <w:rFonts w:ascii="Arial" w:eastAsia="Arial" w:hAnsi="Arial" w:cs="Arial"/>
-          <w:bCs/>
-        </w:rPr>
-        <w:t>yyyy</w:t>
-      </w:r>
-      <w:proofErr w:type="spellEnd"/>
-      <w:r>
-        <w:rPr>
-          <w:rFonts w:ascii="Arial" w:eastAsia="Arial" w:hAnsi="Arial" w:cs="Arial"/>
-          <w:bCs/>
-        </w:rPr>
-        <w:t>’, ‘</w:t>
-      </w:r>
-      <w:proofErr w:type="spellStart"/>
-      <w:r>
-        <w:rPr>
-          <w:rFonts w:ascii="Arial" w:eastAsia="Arial" w:hAnsi="Arial" w:cs="Arial"/>
-          <w:bCs/>
-        </w:rPr>
-        <w:t>yyyy</w:t>
-      </w:r>
-      <w:proofErr w:type="spellEnd"/>
-      <w:r>
-        <w:rPr>
-          <w:rFonts w:ascii="Arial" w:eastAsia="Arial" w:hAnsi="Arial" w:cs="Arial"/>
-          <w:bCs/>
-        </w:rPr>
-        <w:t>-MM-dd’</w:t>
-      </w:r>
-      <w:r>
-        <w:rPr>
-          <w:rFonts w:ascii="Arial" w:eastAsia="Arial" w:hAnsi="Arial" w:cs="Arial"/>
-          <w:bCs/>
-        </w:rPr>
-        <w:t>)</w:t>
-      </w:r>
-      <w:r>
-        <w:rPr>
-          <w:rFonts w:ascii="Arial" w:eastAsia="Arial" w:hAnsi="Arial" w:cs="Arial"/>
-          <w:bCs/>
-        </w:rPr>
-        <w:t>}</w:t>
-      </w:r>
-      <w:r>
+        <w:t>&gt;&gt;</w:t>
+      </w:r>
+      <w:r>
+        <w:rPr>
+          <w:rFonts w:ascii="Arial" w:hAnsi="Arial" w:cs="Arial"/>
+          <w:lang w:val="en-US"/>
+        </w:rPr>
+        <w:t xml:space="preserve"> </w:t>
+      </w:r>
+      <w:r>
+        <w:rPr>
+          <w:rFonts w:ascii="Arial" w:hAnsi="Arial" w:cs="Arial"/>
+          <w:lang w:val="en-US"/>
+        </w:rPr>
+        <w:t>&lt;&lt;disposalHearingWitnessOfFact.input6&gt;&gt;</w:t>
+      </w:r>
+    </w:p>
+    <w:p>
+      <w:pPr>
+        <w:rPr>
+          <w:rFonts w:ascii="Arial" w:hAnsi="Arial" w:cs="Arial"/>
+          <w:bCs/>
+        </w:rPr>
+      </w:pPr>
+      <w:r>
+        <w:rPr>
+          <w:rFonts w:ascii="Arial" w:hAnsi="Arial" w:cs="Arial"/>
+          <w:bCs/>
+        </w:rPr>
+        <w:t>&lt;&lt;es_&gt;&gt;</w:t>
+      </w:r>
+    </w:p>
+    <w:p>
+      <w:pPr>
+        <w:rPr>
+          <w:rFonts w:ascii="Arial" w:hAnsi="Arial" w:cs="Arial"/>
+          <w:bCs/>
+        </w:rPr>
+      </w:pPr>
+      <w:r>
+        <w:rPr>
+          <w:rFonts w:ascii="Arial" w:hAnsi="Arial" w:cs="Arial"/>
+          <w:bCs/>
+        </w:rPr>
+        <w:t>&lt;&lt;cs_{</w:t>
+      </w:r>
+      <w:proofErr w:type="spellStart"/>
+      <w:r>
+        <w:rPr>
+          <w:rFonts w:ascii="Arial" w:hAnsi="Arial" w:cs="Arial"/>
+          <w:lang w:val="en-US"/>
+        </w:rPr>
+        <w:t>disposalHearingMedicalEvidenceToggle</w:t>
+      </w:r>
+      <w:proofErr w:type="spellEnd"/>
+      <w:r>
+        <w:rPr>
+          <w:rFonts w:ascii="Arial" w:hAnsi="Arial" w:cs="Arial"/>
+          <w:lang w:val="en-US"/>
+        </w:rPr>
+        <w:t>=true</w:t>
+      </w:r>
+      <w:r>
+        <w:rPr>
+          <w:rFonts w:ascii="Arial" w:hAnsi="Arial" w:cs="Arial"/>
+          <w:lang w:val="en-US"/>
+        </w:rPr>
+        <w:t>}&gt;&gt;</w:t>
+      </w:r>
+    </w:p>
+    <w:p>
+      <w:pPr>
         <w:rPr>
           <w:rFonts w:ascii="Arial" w:hAnsi="Arial" w:cs="Arial"/>
           <w:b/>
-          <w:bCs/>
-          <w:lang w:val="en-US"/>
-        </w:rPr>
-        <w:t>&gt;&gt;</w:t>
-      </w:r>
-      <w:r>
-        <w:rPr>
-          <w:rFonts w:ascii="Arial" w:hAnsi="Arial" w:cs="Arial"/>
-          <w:lang w:val="en-US"/>
-        </w:rPr>
-        <w:t xml:space="preserve"> </w:t>
-      </w:r>
-      <w:r>
-        <w:rPr>
-          <w:rFonts w:ascii="Arial" w:hAnsi="Arial" w:cs="Arial"/>
-          <w:lang w:val="en-US"/>
-        </w:rPr>
-        <w:t>&lt;&lt;disposalHearingWitnessOfFact.input6&gt;&gt;</w:t>
-      </w:r>
-    </w:p>
-    <w:p>
-      <w:pPr>
-        <w:rPr>
-          <w:rFonts w:ascii="Arial" w:hAnsi="Arial" w:cs="Arial"/>
-          <w:bCs/>
-        </w:rPr>
-      </w:pPr>
-      <w:r>
-        <w:rPr>
-          <w:rFonts w:ascii="Arial" w:hAnsi="Arial" w:cs="Arial"/>
-          <w:bCs/>
-        </w:rPr>
-        <w:t>&lt;&lt;es_&gt;&gt;</w:t>
-      </w:r>
-    </w:p>
-    <w:p>
-      <w:pPr>
-        <w:rPr>
-          <w:rFonts w:ascii="Arial" w:hAnsi="Arial" w:cs="Arial"/>
-          <w:bCs/>
-        </w:rPr>
-      </w:pPr>
-      <w:r>
-        <w:rPr>
-          <w:rFonts w:ascii="Arial" w:hAnsi="Arial" w:cs="Arial"/>
-          <w:bCs/>
-        </w:rPr>
-        <w:t>&lt;&lt;cs_{</w:t>
-      </w:r>
-      <w:proofErr w:type="spellStart"/>
-      <w:r>
-        <w:rPr>
-          <w:rFonts w:ascii="Arial" w:hAnsi="Arial" w:cs="Arial"/>
-          <w:lang w:val="en-US"/>
-        </w:rPr>
-        <w:t>disposalHearingMedicalEvidenceToggle</w:t>
-      </w:r>
-      <w:proofErr w:type="spellEnd"/>
-      <w:r>
-        <w:rPr>
-          <w:rFonts w:ascii="Arial" w:hAnsi="Arial" w:cs="Arial"/>
-          <w:lang w:val="en-US"/>
-        </w:rPr>
-        <w:t>=true</w:t>
-      </w:r>
-      <w:r>
-        <w:rPr>
-          <w:rFonts w:ascii="Arial" w:hAnsi="Arial" w:cs="Arial"/>
-          <w:lang w:val="en-US"/>
-        </w:rPr>
-        <w:t>}&gt;&gt;</w:t>
-      </w:r>
-    </w:p>
-    <w:p>
-      <w:pPr>
+        </w:rPr>
+      </w:pPr>
+      <w:r>
         <w:rPr>
           <w:rFonts w:ascii="Arial" w:hAnsi="Arial" w:cs="Arial"/>
           <w:b/>
         </w:rPr>
-      </w:pPr>
-      <w:r>
-        <w:rPr>
-          <w:rFonts w:ascii="Arial" w:hAnsi="Arial" w:cs="Arial"/>
-          <w:b/>
-        </w:rPr>
         <w:t xml:space="preserve">Medical evidence </w:t>
-      </w:r>
-    </w:p>
-    <w:p>
-      <w:pPr>
-        <w:pStyle w:val="ListParagraph"/>
-        <w:numPr>
-          <w:ilvl w:val="0"/>
-          <w:numId w:val="4"/>
-        </w:numPr>
-        <w:rPr>
-          <w:rFonts w:ascii="Arial" w:hAnsi="Arial" w:cs="Arial"/>
-          <w:lang w:val="en-US"/>
-        </w:rPr>
-      </w:pPr>
-      <w:r>
-        <w:rPr>
-          <w:rFonts w:ascii="Arial" w:hAnsi="Arial" w:cs="Arial"/>
-          <w:lang w:val="en-US"/>
-        </w:rPr>
-        <w:t>&lt;&lt;</w:t>
-      </w:r>
-      <w:proofErr w:type="spellStart"/>
-      <w:r>
-        <w:rPr>
-          <w:rFonts w:ascii="Arial" w:hAnsi="Arial" w:cs="Arial"/>
-          <w:lang w:val="en-US"/>
-        </w:rPr>
-        <w:t>disposalHearingMedicalEvidence.input</w:t>
-      </w:r>
-      <w:proofErr w:type="spellEnd"/>
-      <w:r>
-        <w:rPr>
-          <w:rFonts w:ascii="Arial" w:hAnsi="Arial" w:cs="Arial"/>
-          <w:lang w:val="en-US"/>
-        </w:rPr>
-        <w:t xml:space="preserve">&gt;&gt; </w:t>
-      </w:r>
-      <w:r>
-        <w:rPr>
-          <w:rFonts w:ascii="Arial" w:hAnsi="Arial" w:cs="Arial"/>
-          <w:b/>
-          <w:bCs/>
-          <w:lang w:val="en-US"/>
-        </w:rPr>
-        <w:t>&lt;</w:t>
-      </w:r>
-      <w:proofErr w:type="gramStart"/>
-      <w:r>
-        <w:rPr>
-          <w:rFonts w:ascii="Arial" w:hAnsi="Arial" w:cs="Arial"/>
-          <w:b/>
-          <w:bCs/>
-          <w:lang w:val="en-US"/>
-        </w:rPr>
-        <w:t>&lt;</w:t>
-      </w:r>
-      <w:r>
-        <w:rPr>
-          <w:rFonts w:ascii="Arial" w:eastAsia="Arial" w:hAnsi="Arial" w:cs="Arial"/>
-          <w:bCs/>
-        </w:rPr>
-        <w:t>{</w:t>
-      </w:r>
-      <w:proofErr w:type="spellStart"/>
-      <w:proofErr w:type="gramEnd"/>
-      <w:r>
-        <w:rPr>
-          <w:rFonts w:ascii="Arial" w:eastAsia="Arial" w:hAnsi="Arial" w:cs="Arial"/>
-          <w:bCs/>
-        </w:rPr>
-        <w:t>dateFormat</w:t>
-      </w:r>
-      <w:proofErr w:type="spellEnd"/>
-      <w:r>
-        <w:rPr>
-          <w:rFonts w:ascii="Arial" w:eastAsia="Arial" w:hAnsi="Arial" w:cs="Arial"/>
-          <w:bCs/>
-        </w:rPr>
-        <w:t>(</w:t>
-      </w:r>
-      <w:proofErr w:type="spellStart"/>
-      <w:r>
-        <w:rPr>
-          <w:rFonts w:ascii="Arial" w:hAnsi="Arial" w:cs="Arial"/>
-          <w:lang w:val="en-US"/>
-        </w:rPr>
-        <w:t>disposalHearingMedicalEvidence</w:t>
-      </w:r>
-      <w:r>
-        <w:rPr>
-          <w:rFonts w:ascii="Arial" w:hAnsi="Arial" w:cs="Arial"/>
-          <w:lang w:val="en-US"/>
-        </w:rPr>
-        <w:t>.date</w:t>
-      </w:r>
-      <w:proofErr w:type="spellEnd"/>
-      <w:r>
-        <w:rPr>
-          <w:rFonts w:ascii="Arial" w:eastAsia="Arial" w:hAnsi="Arial" w:cs="Arial"/>
-          <w:bCs/>
-        </w:rPr>
-        <w:t xml:space="preserve">, ‘dd MMMM </w:t>
-      </w:r>
-      <w:proofErr w:type="spellStart"/>
-      <w:r>
-        <w:rPr>
-          <w:rFonts w:ascii="Arial" w:eastAsia="Arial" w:hAnsi="Arial" w:cs="Arial"/>
-          <w:bCs/>
-        </w:rPr>
-        <w:t>yyyy</w:t>
-      </w:r>
-      <w:proofErr w:type="spellEnd"/>
-      <w:r>
-        <w:rPr>
-          <w:rFonts w:ascii="Arial" w:eastAsia="Arial" w:hAnsi="Arial" w:cs="Arial"/>
-          <w:bCs/>
-        </w:rPr>
-        <w:t>’, ‘</w:t>
-      </w:r>
-      <w:proofErr w:type="spellStart"/>
-      <w:r>
-        <w:rPr>
-          <w:rFonts w:ascii="Arial" w:eastAsia="Arial" w:hAnsi="Arial" w:cs="Arial"/>
-          <w:bCs/>
-        </w:rPr>
-        <w:t>yyyy</w:t>
-      </w:r>
-      <w:proofErr w:type="spellEnd"/>
-      <w:r>
-        <w:rPr>
-          <w:rFonts w:ascii="Arial" w:eastAsia="Arial" w:hAnsi="Arial" w:cs="Arial"/>
-          <w:bCs/>
-        </w:rPr>
-        <w:t>-MM-dd’</w:t>
-      </w:r>
-      <w:r>
-        <w:rPr>
-          <w:rFonts w:ascii="Arial" w:eastAsia="Arial" w:hAnsi="Arial" w:cs="Arial"/>
-          <w:bCs/>
-        </w:rPr>
-        <w:t>)</w:t>
-      </w:r>
-      <w:r>
-        <w:rPr>
-          <w:rFonts w:ascii="Arial" w:eastAsia="Arial" w:hAnsi="Arial" w:cs="Arial"/>
-          <w:bCs/>
-        </w:rPr>
-        <w:t>}</w:t>
-      </w:r>
-      <w:r>
-        <w:rPr>
-          <w:rFonts w:ascii="Arial" w:hAnsi="Arial" w:cs="Arial"/>
-          <w:b/>
-          <w:bCs/>
-          <w:lang w:val="en-US"/>
-        </w:rPr>
-        <w:t>&gt;&gt;</w:t>
-      </w:r>
-      <w:r>
-        <w:rPr>
-          <w:rFonts w:ascii="Arial" w:hAnsi="Arial" w:cs="Arial"/>
-          <w:lang w:val="en-US"/>
-        </w:rPr>
-        <w:t>.</w:t>
-      </w:r>
-    </w:p>
-    <w:p>
-      <w:pPr>
-        <w:rPr>
-          <w:rFonts w:ascii="Arial" w:hAnsi="Arial" w:cs="Arial"/>
-          <w:bCs/>
-        </w:rPr>
-      </w:pPr>
-      <w:r>
-        <w:rPr>
-          <w:rFonts w:ascii="Arial" w:hAnsi="Arial" w:cs="Arial"/>
-          <w:bCs/>
-        </w:rPr>
-        <w:t>&lt;&lt;es_&gt;&gt;</w:t>
-      </w:r>
-    </w:p>
-    <w:p>
-      <w:pPr>
-        <w:rPr>
-          <w:rFonts w:ascii="Arial" w:hAnsi="Arial" w:cs="Arial"/>
-          <w:bCs/>
-        </w:rPr>
-      </w:pPr>
-      <w:r>
-        <w:rPr>
-          <w:rFonts w:ascii="Arial" w:hAnsi="Arial" w:cs="Arial"/>
-          <w:bCs/>
-        </w:rPr>
-        <w:t>&lt;&lt;cs_{</w:t>
-      </w:r>
-      <w:proofErr w:type="spellStart"/>
-      <w:r>
-        <w:rPr>
-          <w:rFonts w:ascii="Arial" w:hAnsi="Arial" w:cs="Arial"/>
-          <w:lang w:val="en-US"/>
-        </w:rPr>
-        <w:t>disposalHearingQuestionsToExpertsToggle</w:t>
-      </w:r>
-      <w:proofErr w:type="spellEnd"/>
-      <w:r>
-        <w:rPr>
-          <w:rFonts w:ascii="Arial" w:hAnsi="Arial" w:cs="Arial"/>
-          <w:lang w:val="en-US"/>
-        </w:rPr>
-        <w:t>=true</w:t>
-      </w:r>
-      <w:r>
-        <w:rPr>
-          <w:rFonts w:ascii="Arial" w:hAnsi="Arial" w:cs="Arial"/>
-          <w:lang w:val="en-US"/>
-        </w:rPr>
-        <w:t>}&gt;&gt;</w:t>
-      </w:r>
-    </w:p>
-    <w:p>
-      <w:pPr>
-        <w:rPr>
-          <w:rFonts w:ascii="Arial" w:hAnsi="Arial" w:cs="Arial"/>
-        </w:rPr>
-      </w:pPr>
-      <w:r>
-        <w:rPr>
-          <w:rFonts w:ascii="Arial" w:hAnsi="Arial" w:cs="Arial"/>
-          <w:b/>
-        </w:rPr>
-        <w:t>Questions to experts</w:t>
       </w:r>
     </w:p>
     <w:p>
@@ -2562,211 +2241,215 @@
         </w:numPr>
         <w:rPr>
           <w:rFonts w:ascii="Arial" w:hAnsi="Arial" w:cs="Arial"/>
-        </w:rPr>
-      </w:pPr>
-      <w:r>
-        <w:rPr>
-          <w:rFonts w:ascii="Arial" w:hAnsi="Arial" w:cs="Arial"/>
-        </w:rPr>
-        <w:t xml:space="preserve">Any questions which are to be addressed to an expert must be sent to the expert directly and uploaded to the Digital Portal by 4pm on </w:t>
+          <w:lang w:val="en-US"/>
+        </w:rPr>
+      </w:pPr>
+      <w:r>
+        <w:rPr>
+          <w:rFonts w:ascii="Arial" w:hAnsi="Arial" w:cs="Arial"/>
+          <w:lang w:val="en-US"/>
+        </w:rPr>
+        <w:t>&lt;&lt;</w:t>
+      </w:r>
+      <w:proofErr w:type="spellStart"/>
+      <w:r>
+        <w:rPr>
+          <w:rFonts w:ascii="Arial" w:hAnsi="Arial" w:cs="Arial"/>
+          <w:lang w:val="en-US"/>
+        </w:rPr>
+        <w:t>disposalHearingMedicalEvidence.input</w:t>
+      </w:r>
+      <w:proofErr w:type="spellEnd"/>
+      <w:r>
+        <w:rPr>
+          <w:rFonts w:ascii="Arial" w:hAnsi="Arial" w:cs="Arial"/>
+          <w:lang w:val="en-US"/>
+        </w:rPr>
+        <w:t xml:space="preserve">&gt;&gt; </w:t>
       </w:r>
       <w:r>
         <w:rPr>
           <w:rFonts w:ascii="Arial" w:hAnsi="Arial" w:cs="Arial"/>
           <w:b/>
           <w:bCs/>
-        </w:rPr>
-        <w:t>&lt;</w:t>
-      </w:r>
-      <w:proofErr w:type="gramStart"/>
+          <w:lang w:val="en-US"/>
+        </w:rPr>
+        <w:t>&lt;&lt;</w:t>
+      </w:r>
+      <w:r>
+        <w:rPr>
+          <w:rFonts w:ascii="Arial" w:eastAsia="Arial" w:hAnsi="Arial" w:cs="Arial"/>
+          <w:bCs/>
+        </w:rPr>
+        <w:t>{</w:t>
+      </w:r>
+      <w:proofErr w:type="spellStart"/>
+      <w:r>
+        <w:rPr>
+          <w:rFonts w:ascii="Arial" w:eastAsia="Arial" w:hAnsi="Arial" w:cs="Arial"/>
+          <w:bCs/>
+        </w:rPr>
+        <w:t>dateFormat</w:t>
+      </w:r>
+      <w:proofErr w:type="spellEnd"/>
+      <w:r>
+        <w:rPr>
+          <w:rFonts w:ascii="Arial" w:eastAsia="Arial" w:hAnsi="Arial" w:cs="Arial"/>
+          <w:bCs/>
+        </w:rPr>
+        <w:t>(</w:t>
+      </w:r>
+      <w:proofErr w:type="spellStart"/>
+      <w:r>
+        <w:rPr>
+          <w:rFonts w:ascii="Arial" w:hAnsi="Arial" w:cs="Arial"/>
+          <w:lang w:val="en-US"/>
+        </w:rPr>
+        <w:t>disposalHearingMedicalEvidence</w:t>
+      </w:r>
+      <w:r>
+        <w:rPr>
+          <w:rFonts w:ascii="Arial" w:hAnsi="Arial" w:cs="Arial"/>
+          <w:lang w:val="en-US"/>
+        </w:rPr>
+        <w:t>.date</w:t>
+      </w:r>
+      <w:proofErr w:type="spellEnd"/>
+      <w:r>
+        <w:rPr>
+          <w:rFonts w:ascii="Arial" w:eastAsia="Arial" w:hAnsi="Arial" w:cs="Arial"/>
+          <w:bCs/>
+        </w:rPr>
+        <w:t xml:space="preserve">, ‘dd MMMM </w:t>
+      </w:r>
+      <w:proofErr w:type="spellStart"/>
+      <w:r>
+        <w:rPr>
+          <w:rFonts w:ascii="Arial" w:eastAsia="Arial" w:hAnsi="Arial" w:cs="Arial"/>
+          <w:bCs/>
+        </w:rPr>
+        <w:t>yyyy</w:t>
+      </w:r>
+      <w:proofErr w:type="spellEnd"/>
+      <w:r>
+        <w:rPr>
+          <w:rFonts w:ascii="Arial" w:eastAsia="Arial" w:hAnsi="Arial" w:cs="Arial"/>
+          <w:bCs/>
+        </w:rPr>
+        <w:t>’, ‘</w:t>
+      </w:r>
+      <w:proofErr w:type="spellStart"/>
+      <w:r>
+        <w:rPr>
+          <w:rFonts w:ascii="Arial" w:eastAsia="Arial" w:hAnsi="Arial" w:cs="Arial"/>
+          <w:bCs/>
+        </w:rPr>
+        <w:t>yyyy</w:t>
+      </w:r>
+      <w:proofErr w:type="spellEnd"/>
+      <w:r>
+        <w:rPr>
+          <w:rFonts w:ascii="Arial" w:eastAsia="Arial" w:hAnsi="Arial" w:cs="Arial"/>
+          <w:bCs/>
+        </w:rPr>
+        <w:t>-MM-dd’</w:t>
+      </w:r>
+      <w:r>
+        <w:rPr>
+          <w:rFonts w:ascii="Arial" w:eastAsia="Arial" w:hAnsi="Arial" w:cs="Arial"/>
+          <w:bCs/>
+        </w:rPr>
+        <w:t>)</w:t>
+      </w:r>
+      <w:r>
+        <w:rPr>
+          <w:rFonts w:ascii="Arial" w:eastAsia="Arial" w:hAnsi="Arial" w:cs="Arial"/>
+          <w:bCs/>
+        </w:rPr>
+        <w:t>}</w:t>
+      </w:r>
       <w:r>
         <w:rPr>
           <w:rFonts w:ascii="Arial" w:hAnsi="Arial" w:cs="Arial"/>
           <w:b/>
           <w:bCs/>
-        </w:rPr>
-        <w:t>&lt;</w:t>
-      </w:r>
-      <w:r>
-        <w:rPr>
-          <w:rFonts w:ascii="Arial" w:eastAsia="Arial" w:hAnsi="Arial" w:cs="Arial"/>
-          <w:bCs/>
-        </w:rPr>
-        <w:t>{</w:t>
-      </w:r>
-      <w:proofErr w:type="spellStart"/>
-      <w:proofErr w:type="gramEnd"/>
-      <w:r>
-        <w:rPr>
-          <w:rFonts w:ascii="Arial" w:eastAsia="Arial" w:hAnsi="Arial" w:cs="Arial"/>
-          <w:bCs/>
-        </w:rPr>
-        <w:t>dateFormat</w:t>
-      </w:r>
-      <w:proofErr w:type="spellEnd"/>
-      <w:r>
-        <w:rPr>
-          <w:rFonts w:ascii="Arial" w:eastAsia="Arial" w:hAnsi="Arial" w:cs="Arial"/>
-          <w:bCs/>
-        </w:rPr>
-        <w:t>(</w:t>
-      </w:r>
-      <w:proofErr w:type="spellStart"/>
-      <w:r>
-        <w:rPr>
-          <w:rFonts w:ascii="Arial" w:hAnsi="Arial" w:cs="Arial"/>
-          <w:lang w:val="en-US"/>
-        </w:rPr>
-        <w:t>disposalHearing</w:t>
-      </w:r>
-      <w:r>
-        <w:rPr>
-          <w:rFonts w:ascii="Arial" w:hAnsi="Arial" w:cs="Arial"/>
-          <w:lang w:val="en-US"/>
-        </w:rPr>
-        <w:t>QuestionsToExperts.date</w:t>
-      </w:r>
-      <w:proofErr w:type="spellEnd"/>
-      <w:r>
-        <w:rPr>
-          <w:rFonts w:ascii="Arial" w:eastAsia="Arial" w:hAnsi="Arial" w:cs="Arial"/>
-          <w:bCs/>
-        </w:rPr>
-        <w:t xml:space="preserve">, ‘dd MMMM </w:t>
-      </w:r>
-      <w:proofErr w:type="spellStart"/>
-      <w:r>
-        <w:rPr>
-          <w:rFonts w:ascii="Arial" w:eastAsia="Arial" w:hAnsi="Arial" w:cs="Arial"/>
-          <w:bCs/>
-        </w:rPr>
-        <w:t>yyyy</w:t>
-      </w:r>
-      <w:proofErr w:type="spellEnd"/>
-      <w:r>
-        <w:rPr>
-          <w:rFonts w:ascii="Arial" w:eastAsia="Arial" w:hAnsi="Arial" w:cs="Arial"/>
-          <w:bCs/>
-        </w:rPr>
-        <w:t>’, ‘</w:t>
-      </w:r>
-      <w:proofErr w:type="spellStart"/>
-      <w:r>
-        <w:rPr>
-          <w:rFonts w:ascii="Arial" w:eastAsia="Arial" w:hAnsi="Arial" w:cs="Arial"/>
-          <w:bCs/>
-        </w:rPr>
-        <w:t>yyyy</w:t>
-      </w:r>
-      <w:proofErr w:type="spellEnd"/>
-      <w:r>
-        <w:rPr>
-          <w:rFonts w:ascii="Arial" w:eastAsia="Arial" w:hAnsi="Arial" w:cs="Arial"/>
-          <w:bCs/>
-        </w:rPr>
-        <w:t>-MM-dd’</w:t>
-      </w:r>
-      <w:r>
-        <w:rPr>
-          <w:rFonts w:ascii="Arial" w:eastAsia="Arial" w:hAnsi="Arial" w:cs="Arial"/>
-          <w:bCs/>
-        </w:rPr>
-        <w:t>)</w:t>
-      </w:r>
-      <w:r>
-        <w:rPr>
-          <w:rFonts w:ascii="Arial" w:eastAsia="Arial" w:hAnsi="Arial" w:cs="Arial"/>
-          <w:bCs/>
-        </w:rPr>
-        <w:t>}</w:t>
-      </w:r>
+          <w:lang w:val="en-US"/>
+        </w:rPr>
+        <w:t>&gt;&gt;</w:t>
+      </w:r>
+      <w:r>
+        <w:rPr>
+          <w:rFonts w:ascii="Arial" w:hAnsi="Arial" w:cs="Arial"/>
+          <w:lang w:val="en-US"/>
+        </w:rPr>
+        <w:t>.</w:t>
+      </w:r>
+    </w:p>
+    <w:p>
+      <w:pPr>
+        <w:rPr>
+          <w:rFonts w:ascii="Arial" w:hAnsi="Arial" w:cs="Arial"/>
+          <w:bCs/>
+        </w:rPr>
+      </w:pPr>
+      <w:r>
+        <w:rPr>
+          <w:rFonts w:ascii="Arial" w:hAnsi="Arial" w:cs="Arial"/>
+          <w:bCs/>
+        </w:rPr>
+        <w:t>&lt;&lt;es_&gt;&gt;</w:t>
+      </w:r>
+    </w:p>
+    <w:p>
+      <w:pPr>
+        <w:rPr>
+          <w:rFonts w:ascii="Arial" w:hAnsi="Arial" w:cs="Arial"/>
+          <w:bCs/>
+        </w:rPr>
+      </w:pPr>
+      <w:r>
+        <w:rPr>
+          <w:rFonts w:ascii="Arial" w:hAnsi="Arial" w:cs="Arial"/>
+          <w:bCs/>
+        </w:rPr>
+        <w:t>&lt;&lt;cs_{</w:t>
+      </w:r>
+      <w:proofErr w:type="spellStart"/>
+      <w:r>
+        <w:rPr>
+          <w:rFonts w:ascii="Arial" w:hAnsi="Arial" w:cs="Arial"/>
+          <w:lang w:val="en-US"/>
+        </w:rPr>
+        <w:t>disposalHearingQuestionsToExpertsToggle</w:t>
+      </w:r>
+      <w:proofErr w:type="spellEnd"/>
+      <w:r>
+        <w:rPr>
+          <w:rFonts w:ascii="Arial" w:hAnsi="Arial" w:cs="Arial"/>
+          <w:lang w:val="en-US"/>
+        </w:rPr>
+        <w:t>=true</w:t>
+      </w:r>
+      <w:r>
+        <w:rPr>
+          <w:rFonts w:ascii="Arial" w:hAnsi="Arial" w:cs="Arial"/>
+          <w:lang w:val="en-US"/>
+        </w:rPr>
+        <w:t>}&gt;&gt;</w:t>
+      </w:r>
+    </w:p>
+    <w:p>
+      <w:pPr>
+        <w:rPr>
+          <w:rFonts w:ascii="Arial" w:hAnsi="Arial" w:cs="Arial"/>
+        </w:rPr>
+      </w:pPr>
       <w:r>
         <w:rPr>
           <w:rFonts w:ascii="Arial" w:hAnsi="Arial" w:cs="Arial"/>
           <w:b/>
-          <w:bCs/>
-        </w:rPr>
-        <w:t>&gt;&gt;</w:t>
-      </w:r>
-      <w:r>
-        <w:rPr>
-          <w:rFonts w:ascii="Arial" w:hAnsi="Arial" w:cs="Arial"/>
-        </w:rPr>
-        <w:t>. The answers to the questions shall be answered by the Expert within 14 days and uploaded to the Digital Portal within 21 days.</w:t>
-      </w:r>
-    </w:p>
-    <w:p>
-      <w:pPr>
-        <w:rPr>
-          <w:rFonts w:ascii="Arial" w:hAnsi="Arial" w:cs="Arial"/>
-          <w:bCs/>
-        </w:rPr>
-      </w:pPr>
-      <w:r>
-        <w:rPr>
-          <w:rFonts w:ascii="Arial" w:hAnsi="Arial" w:cs="Arial"/>
-          <w:bCs/>
-        </w:rPr>
-        <w:t>&lt;&lt;es_&gt;&gt;</w:t>
-      </w:r>
-    </w:p>
-    <w:p>
-      <w:pPr>
-        <w:rPr>
-          <w:rFonts w:ascii="Arial" w:hAnsi="Arial" w:cs="Arial"/>
-          <w:bCs/>
-        </w:rPr>
-      </w:pPr>
-      <w:r>
-        <w:rPr>
-          <w:rFonts w:ascii="Arial" w:hAnsi="Arial" w:cs="Arial"/>
-          <w:bCs/>
-        </w:rPr>
-        <w:t>&lt;&lt;cs_{</w:t>
-      </w:r>
-      <w:proofErr w:type="spellStart"/>
-      <w:r>
-        <w:rPr>
-          <w:rFonts w:ascii="Arial" w:hAnsi="Arial" w:cs="Arial"/>
-          <w:lang w:val="en-US"/>
-        </w:rPr>
-        <w:t>disposalHearingSchedulesOfLossToggle</w:t>
-      </w:r>
-      <w:proofErr w:type="spellEnd"/>
-      <w:r>
-        <w:rPr>
-          <w:rFonts w:ascii="Arial" w:hAnsi="Arial" w:cs="Arial"/>
-          <w:lang w:val="en-US"/>
-        </w:rPr>
-        <w:t>=true</w:t>
-      </w:r>
-      <w:r>
-        <w:rPr>
-          <w:rFonts w:ascii="Arial" w:hAnsi="Arial" w:cs="Arial"/>
-          <w:lang w:val="en-US"/>
-        </w:rPr>
-        <w:t>}&gt;&gt;</w:t>
-      </w:r>
-    </w:p>
-    <w:p>
-      <w:pPr>
-        <w:rPr>
-          <w:rFonts w:ascii="Arial" w:hAnsi="Arial" w:cs="Arial"/>
-        </w:rPr>
-      </w:pPr>
-      <w:r>
-        <w:rPr>
-          <w:rFonts w:ascii="Arial" w:hAnsi="Arial" w:cs="Arial"/>
-          <w:b/>
-        </w:rPr>
-        <w:t>Schedules or counter-schedules of loss</w:t>
-      </w:r>
-      <w:r>
-        <w:rPr>
-          <w:rFonts w:ascii="Arial" w:hAnsi="Arial" w:cs="Arial"/>
-          <w:b/>
-        </w:rPr>
-        <w:t xml:space="preserve"> </w:t>
+        </w:rPr>
+        <w:t>Questions to experts</w:t>
       </w:r>
     </w:p>
     <w:p>
@@ -2783,141 +2466,194 @@
       <w:r>
         <w:rPr>
           <w:rFonts w:ascii="Arial" w:hAnsi="Arial" w:cs="Arial"/>
-          <w:lang w:val="en-US"/>
-        </w:rPr>
-        <w:lastRenderedPageBreak/>
-        <w:t xml:space="preserve">&lt;&lt;disposalHearingSchedulesOfLoss.input1&gt;&gt; </w:t>
+        </w:rPr>
+        <w:t xml:space="preserve">Any questions which are to be addressed to an expert must be sent to the expert directly and uploaded to the Digital Portal by 4pm on </w:t>
       </w:r>
       <w:r>
         <w:rPr>
           <w:rFonts w:ascii="Arial" w:hAnsi="Arial" w:cs="Arial"/>
           <w:b/>
           <w:bCs/>
-          <w:lang w:val="en-US"/>
-        </w:rPr>
-        <w:t>&lt;</w:t>
-      </w:r>
-      <w:proofErr w:type="gramStart"/>
+        </w:rPr>
+        <w:t>&lt;&lt;</w:t>
+      </w:r>
+      <w:r>
+        <w:rPr>
+          <w:rFonts w:ascii="Arial" w:eastAsia="Arial" w:hAnsi="Arial" w:cs="Arial"/>
+          <w:bCs/>
+        </w:rPr>
+        <w:t>{</w:t>
+      </w:r>
+      <w:proofErr w:type="spellStart"/>
+      <w:r>
+        <w:rPr>
+          <w:rFonts w:ascii="Arial" w:eastAsia="Arial" w:hAnsi="Arial" w:cs="Arial"/>
+          <w:bCs/>
+        </w:rPr>
+        <w:t>dateFormat</w:t>
+      </w:r>
+      <w:proofErr w:type="spellEnd"/>
+      <w:r>
+        <w:rPr>
+          <w:rFonts w:ascii="Arial" w:eastAsia="Arial" w:hAnsi="Arial" w:cs="Arial"/>
+          <w:bCs/>
+        </w:rPr>
+        <w:t>(</w:t>
+      </w:r>
+      <w:proofErr w:type="spellStart"/>
+      <w:r>
+        <w:rPr>
+          <w:rFonts w:ascii="Arial" w:hAnsi="Arial" w:cs="Arial"/>
+          <w:lang w:val="en-US"/>
+        </w:rPr>
+        <w:t>disposalHearing</w:t>
+      </w:r>
+      <w:r>
+        <w:rPr>
+          <w:rFonts w:ascii="Arial" w:hAnsi="Arial" w:cs="Arial"/>
+          <w:lang w:val="en-US"/>
+        </w:rPr>
+        <w:t>QuestionsToExperts.date</w:t>
+      </w:r>
+      <w:proofErr w:type="spellEnd"/>
+      <w:r>
+        <w:rPr>
+          <w:rFonts w:ascii="Arial" w:eastAsia="Arial" w:hAnsi="Arial" w:cs="Arial"/>
+          <w:bCs/>
+        </w:rPr>
+        <w:t xml:space="preserve">, ‘dd MMMM </w:t>
+      </w:r>
+      <w:proofErr w:type="spellStart"/>
+      <w:r>
+        <w:rPr>
+          <w:rFonts w:ascii="Arial" w:eastAsia="Arial" w:hAnsi="Arial" w:cs="Arial"/>
+          <w:bCs/>
+        </w:rPr>
+        <w:t>yyyy</w:t>
+      </w:r>
+      <w:proofErr w:type="spellEnd"/>
+      <w:r>
+        <w:rPr>
+          <w:rFonts w:ascii="Arial" w:eastAsia="Arial" w:hAnsi="Arial" w:cs="Arial"/>
+          <w:bCs/>
+        </w:rPr>
+        <w:t>’, ‘</w:t>
+      </w:r>
+      <w:proofErr w:type="spellStart"/>
+      <w:r>
+        <w:rPr>
+          <w:rFonts w:ascii="Arial" w:eastAsia="Arial" w:hAnsi="Arial" w:cs="Arial"/>
+          <w:bCs/>
+        </w:rPr>
+        <w:t>yyyy</w:t>
+      </w:r>
+      <w:proofErr w:type="spellEnd"/>
+      <w:r>
+        <w:rPr>
+          <w:rFonts w:ascii="Arial" w:eastAsia="Arial" w:hAnsi="Arial" w:cs="Arial"/>
+          <w:bCs/>
+        </w:rPr>
+        <w:t>-MM-dd’</w:t>
+      </w:r>
+      <w:r>
+        <w:rPr>
+          <w:rFonts w:ascii="Arial" w:eastAsia="Arial" w:hAnsi="Arial" w:cs="Arial"/>
+          <w:bCs/>
+        </w:rPr>
+        <w:t>)</w:t>
+      </w:r>
+      <w:r>
+        <w:rPr>
+          <w:rFonts w:ascii="Arial" w:eastAsia="Arial" w:hAnsi="Arial" w:cs="Arial"/>
+          <w:bCs/>
+        </w:rPr>
+        <w:t>}</w:t>
+      </w:r>
       <w:r>
         <w:rPr>
           <w:rFonts w:ascii="Arial" w:hAnsi="Arial" w:cs="Arial"/>
           <w:b/>
           <w:bCs/>
-          <w:lang w:val="en-US"/>
-        </w:rPr>
-        <w:t>&lt;</w:t>
-      </w:r>
-      <w:r>
-        <w:rPr>
-          <w:rFonts w:ascii="Arial" w:eastAsia="Arial" w:hAnsi="Arial" w:cs="Arial"/>
-          <w:bCs/>
-        </w:rPr>
-        <w:t>{</w:t>
-      </w:r>
-      <w:proofErr w:type="spellStart"/>
-      <w:proofErr w:type="gramEnd"/>
-      <w:r>
-        <w:rPr>
-          <w:rFonts w:ascii="Arial" w:eastAsia="Arial" w:hAnsi="Arial" w:cs="Arial"/>
-          <w:bCs/>
-        </w:rPr>
-        <w:t>dateFormat</w:t>
-      </w:r>
-      <w:proofErr w:type="spellEnd"/>
-      <w:r>
-        <w:rPr>
-          <w:rFonts w:ascii="Arial" w:eastAsia="Arial" w:hAnsi="Arial" w:cs="Arial"/>
-          <w:bCs/>
-        </w:rPr>
-        <w:t>(</w:t>
-      </w:r>
-      <w:r>
-        <w:rPr>
-          <w:rFonts w:ascii="Arial" w:hAnsi="Arial" w:cs="Arial"/>
-          <w:lang w:val="en-US"/>
-        </w:rPr>
-        <w:t>disposalHearingSchedulesOfLoss</w:t>
-      </w:r>
-      <w:r>
-        <w:rPr>
-          <w:rFonts w:ascii="Arial" w:hAnsi="Arial" w:cs="Arial"/>
-          <w:lang w:val="en-US"/>
-        </w:rPr>
-        <w:t>.date1</w:t>
-      </w:r>
-      <w:r>
-        <w:rPr>
-          <w:rFonts w:ascii="Arial" w:eastAsia="Arial" w:hAnsi="Arial" w:cs="Arial"/>
-          <w:bCs/>
-        </w:rPr>
-        <w:t xml:space="preserve">, ‘dd MMMM </w:t>
-      </w:r>
-      <w:proofErr w:type="spellStart"/>
-      <w:r>
-        <w:rPr>
-          <w:rFonts w:ascii="Arial" w:eastAsia="Arial" w:hAnsi="Arial" w:cs="Arial"/>
-          <w:bCs/>
-        </w:rPr>
-        <w:t>yyyy</w:t>
-      </w:r>
-      <w:proofErr w:type="spellEnd"/>
-      <w:r>
-        <w:rPr>
-          <w:rFonts w:ascii="Arial" w:eastAsia="Arial" w:hAnsi="Arial" w:cs="Arial"/>
-          <w:bCs/>
-        </w:rPr>
-        <w:t>’, ‘</w:t>
-      </w:r>
-      <w:proofErr w:type="spellStart"/>
-      <w:r>
-        <w:rPr>
-          <w:rFonts w:ascii="Arial" w:eastAsia="Arial" w:hAnsi="Arial" w:cs="Arial"/>
-          <w:bCs/>
-        </w:rPr>
-        <w:t>yyyy</w:t>
-      </w:r>
-      <w:proofErr w:type="spellEnd"/>
-      <w:r>
-        <w:rPr>
-          <w:rFonts w:ascii="Arial" w:eastAsia="Arial" w:hAnsi="Arial" w:cs="Arial"/>
-          <w:bCs/>
-        </w:rPr>
-        <w:t>-MM-dd’</w:t>
-      </w:r>
-      <w:r>
-        <w:rPr>
-          <w:rFonts w:ascii="Arial" w:eastAsia="Arial" w:hAnsi="Arial" w:cs="Arial"/>
-          <w:bCs/>
-        </w:rPr>
-        <w:t>)</w:t>
-      </w:r>
-      <w:r>
-        <w:rPr>
-          <w:rFonts w:ascii="Arial" w:eastAsia="Arial" w:hAnsi="Arial" w:cs="Arial"/>
-          <w:bCs/>
-        </w:rPr>
-        <w:t>}</w:t>
-      </w:r>
+        </w:rPr>
+        <w:t>&gt;&gt;</w:t>
+      </w:r>
+      <w:r>
+        <w:rPr>
+          <w:rFonts w:ascii="Arial" w:hAnsi="Arial" w:cs="Arial"/>
+        </w:rPr>
+        <w:t>. The answers to the questions shall be answered by the Expert within 14 days and uploaded to the Digital Portal within 21 days.</w:t>
+      </w:r>
+    </w:p>
+    <w:p>
+      <w:pPr>
+        <w:rPr>
+          <w:rFonts w:ascii="Arial" w:hAnsi="Arial" w:cs="Arial"/>
+          <w:bCs/>
+        </w:rPr>
+      </w:pPr>
+      <w:r>
+        <w:rPr>
+          <w:rFonts w:ascii="Arial" w:hAnsi="Arial" w:cs="Arial"/>
+          <w:bCs/>
+        </w:rPr>
+        <w:t>&lt;&lt;es_&gt;&gt;</w:t>
+      </w:r>
+    </w:p>
+    <w:p>
+      <w:pPr>
+        <w:rPr>
+          <w:rFonts w:ascii="Arial" w:hAnsi="Arial" w:cs="Arial"/>
+          <w:bCs/>
+        </w:rPr>
+      </w:pPr>
+      <w:r>
+        <w:rPr>
+          <w:rFonts w:ascii="Arial" w:hAnsi="Arial" w:cs="Arial"/>
+          <w:bCs/>
+        </w:rPr>
+        <w:t>&lt;&lt;cs_{</w:t>
+      </w:r>
+      <w:proofErr w:type="spellStart"/>
+      <w:r>
+        <w:rPr>
+          <w:rFonts w:ascii="Arial" w:hAnsi="Arial" w:cs="Arial"/>
+          <w:lang w:val="en-US"/>
+        </w:rPr>
+        <w:t>disposalHearingSchedulesOfLossToggle</w:t>
+      </w:r>
+      <w:proofErr w:type="spellEnd"/>
+      <w:r>
+        <w:rPr>
+          <w:rFonts w:ascii="Arial" w:hAnsi="Arial" w:cs="Arial"/>
+          <w:lang w:val="en-US"/>
+        </w:rPr>
+        <w:t>=true</w:t>
+      </w:r>
+      <w:r>
+        <w:rPr>
+          <w:rFonts w:ascii="Arial" w:hAnsi="Arial" w:cs="Arial"/>
+          <w:lang w:val="en-US"/>
+        </w:rPr>
+        <w:t>}&gt;&gt;</w:t>
+      </w:r>
+    </w:p>
+    <w:p>
+      <w:pPr>
+        <w:rPr>
+          <w:rFonts w:ascii="Arial" w:hAnsi="Arial" w:cs="Arial"/>
+        </w:rPr>
+      </w:pPr>
       <w:r>
         <w:rPr>
           <w:rFonts w:ascii="Arial" w:hAnsi="Arial" w:cs="Arial"/>
           <w:b/>
-          <w:bCs/>
-          <w:lang w:val="en-US"/>
-        </w:rPr>
-        <w:t>&gt;&gt;</w:t>
-      </w:r>
-      <w:r>
-        <w:rPr>
-          <w:rFonts w:ascii="Arial" w:hAnsi="Arial" w:cs="Arial"/>
-          <w:lang w:val="en-US"/>
-        </w:rPr>
-        <w:t>.</w:t>
-      </w:r>
-      <w:r>
-        <w:rPr>
-          <w:rFonts w:ascii="Arial" w:hAnsi="Arial" w:cs="Arial"/>
-          <w:lang w:val="en-US"/>
+        </w:rPr>
+        <w:t>Schedules or counter-schedules of loss</w:t>
+      </w:r>
+      <w:r>
+        <w:rPr>
+          <w:rFonts w:ascii="Arial" w:hAnsi="Arial" w:cs="Arial"/>
+          <w:b/>
         </w:rPr>
         <w:t xml:space="preserve"> </w:t>
       </w:r>
@@ -2931,15 +2667,15 @@
         </w:numPr>
         <w:rPr>
           <w:rFonts w:ascii="Arial" w:hAnsi="Arial" w:cs="Arial"/>
-          <w:lang w:val="en-US"/>
-        </w:rPr>
-      </w:pPr>
-      <w:r>
-        <w:rPr>
-          <w:rFonts w:ascii="Arial" w:hAnsi="Arial" w:cs="Arial"/>
-          <w:lang w:val="en-US"/>
-        </w:rPr>
-        <w:t xml:space="preserve">&lt;&lt;disposalHearingSchedulesOfLoss.input2&gt;&gt; </w:t>
+        </w:rPr>
+      </w:pPr>
+      <w:r>
+        <w:rPr>
+          <w:rFonts w:ascii="Arial" w:hAnsi="Arial" w:cs="Arial"/>
+          <w:lang w:val="en-US"/>
+        </w:rPr>
+        <w:lastRenderedPageBreak/>
+        <w:t xml:space="preserve">&lt;&lt;disposalHearingSchedulesOfLoss.input1&gt;&gt; </w:t>
       </w:r>
       <w:r>
         <w:rPr>
@@ -2948,9 +2684,98 @@
           <w:bCs/>
           <w:lang w:val="en-US"/>
         </w:rPr>
-        <w:t>&lt;</w:t>
-      </w:r>
-      <w:proofErr w:type="gramStart"/>
+        <w:t>&lt;&lt;</w:t>
+      </w:r>
+      <w:r>
+        <w:rPr>
+          <w:rFonts w:ascii="Arial" w:eastAsia="Arial" w:hAnsi="Arial" w:cs="Arial"/>
+          <w:bCs/>
+        </w:rPr>
+        <w:t>{</w:t>
+      </w:r>
+      <w:proofErr w:type="spellStart"/>
+      <w:r>
+        <w:rPr>
+          <w:rFonts w:ascii="Arial" w:eastAsia="Arial" w:hAnsi="Arial" w:cs="Arial"/>
+          <w:bCs/>
+        </w:rPr>
+        <w:t>dateFormat</w:t>
+      </w:r>
+      <w:proofErr w:type="spellEnd"/>
+      <w:r>
+        <w:rPr>
+          <w:rFonts w:ascii="Arial" w:eastAsia="Arial" w:hAnsi="Arial" w:cs="Arial"/>
+          <w:bCs/>
+        </w:rPr>
+        <w:t>(</w:t>
+      </w:r>
+      <w:r>
+        <w:rPr>
+          <w:rFonts w:ascii="Arial" w:hAnsi="Arial" w:cs="Arial"/>
+          <w:lang w:val="en-US"/>
+        </w:rPr>
+        <w:t>disposalHearingSchedulesOfLoss</w:t>
+      </w:r>
+      <w:r>
+        <w:rPr>
+          <w:rFonts w:ascii="Arial" w:hAnsi="Arial" w:cs="Arial"/>
+          <w:lang w:val="en-US"/>
+        </w:rPr>
+        <w:t>.date1</w:t>
+      </w:r>
+      <w:r>
+        <w:rPr>
+          <w:rFonts w:ascii="Arial" w:eastAsia="Arial" w:hAnsi="Arial" w:cs="Arial"/>
+          <w:bCs/>
+        </w:rPr>
+        <w:t xml:space="preserve">, ‘dd MMMM </w:t>
+      </w:r>
+      <w:proofErr w:type="spellStart"/>
+      <w:r>
+        <w:rPr>
+          <w:rFonts w:ascii="Arial" w:eastAsia="Arial" w:hAnsi="Arial" w:cs="Arial"/>
+          <w:bCs/>
+        </w:rPr>
+        <w:t>yyyy</w:t>
+      </w:r>
+      <w:proofErr w:type="spellEnd"/>
+      <w:r>
+        <w:rPr>
+          <w:rFonts w:ascii="Arial" w:eastAsia="Arial" w:hAnsi="Arial" w:cs="Arial"/>
+          <w:bCs/>
+        </w:rPr>
+        <w:t>’, ‘</w:t>
+      </w:r>
+      <w:proofErr w:type="spellStart"/>
+      <w:r>
+        <w:rPr>
+          <w:rFonts w:ascii="Arial" w:eastAsia="Arial" w:hAnsi="Arial" w:cs="Arial"/>
+          <w:bCs/>
+        </w:rPr>
+        <w:t>yyyy</w:t>
+      </w:r>
+      <w:proofErr w:type="spellEnd"/>
+      <w:r>
+        <w:rPr>
+          <w:rFonts w:ascii="Arial" w:eastAsia="Arial" w:hAnsi="Arial" w:cs="Arial"/>
+          <w:bCs/>
+        </w:rPr>
+        <w:t>-MM-dd’</w:t>
+      </w:r>
+      <w:r>
+        <w:rPr>
+          <w:rFonts w:ascii="Arial" w:eastAsia="Arial" w:hAnsi="Arial" w:cs="Arial"/>
+          <w:bCs/>
+        </w:rPr>
+        <w:t>)</w:t>
+      </w:r>
+      <w:r>
+        <w:rPr>
+          <w:rFonts w:ascii="Arial" w:eastAsia="Arial" w:hAnsi="Arial" w:cs="Arial"/>
+          <w:bCs/>
+        </w:rPr>
+        <w:t>}</w:t>
+      </w:r>
       <w:r>
         <w:rPr>
           <w:rFonts w:ascii="Arial" w:hAnsi="Arial" w:cs="Arial"/>
@@ -2958,106 +2783,6 @@
           <w:bCs/>
           <w:lang w:val="en-US"/>
         </w:rPr>
-        <w:t>&lt;</w:t>
-      </w:r>
-      <w:r>
-        <w:rPr>
-          <w:rFonts w:ascii="Arial" w:eastAsia="Arial" w:hAnsi="Arial" w:cs="Arial"/>
-          <w:bCs/>
-        </w:rPr>
-        <w:t>{</w:t>
-      </w:r>
-      <w:proofErr w:type="spellStart"/>
-      <w:proofErr w:type="gramEnd"/>
-      <w:r>
-        <w:rPr>
-          <w:rFonts w:ascii="Arial" w:eastAsia="Arial" w:hAnsi="Arial" w:cs="Arial"/>
-          <w:bCs/>
-        </w:rPr>
-        <w:t>dateFormat</w:t>
-      </w:r>
-      <w:proofErr w:type="spellEnd"/>
-      <w:r>
-        <w:rPr>
-          <w:rFonts w:ascii="Arial" w:eastAsia="Arial" w:hAnsi="Arial" w:cs="Arial"/>
-          <w:bCs/>
-        </w:rPr>
-        <w:t>(</w:t>
-      </w:r>
-      <w:r>
-        <w:rPr>
-          <w:rFonts w:ascii="Arial" w:hAnsi="Arial" w:cs="Arial"/>
-          <w:lang w:val="en-US"/>
-        </w:rPr>
-        <w:t>disposalHearingSchedulesOfLoss</w:t>
-      </w:r>
-      <w:r>
-        <w:rPr>
-          <w:rFonts w:ascii="Arial" w:hAnsi="Arial" w:cs="Arial"/>
-          <w:lang w:val="en-US"/>
-        </w:rPr>
-        <w:t>.date2</w:t>
-      </w:r>
-      <w:r>
-        <w:rPr>
-          <w:rFonts w:ascii="Arial" w:eastAsia="Arial" w:hAnsi="Arial" w:cs="Arial"/>
-          <w:bCs/>
-        </w:rPr>
-        <w:t xml:space="preserve">, ‘dd MMMM </w:t>
-      </w:r>
-      <w:proofErr w:type="spellStart"/>
-      <w:r>
-        <w:rPr>
-          <w:rFonts w:ascii="Arial" w:eastAsia="Arial" w:hAnsi="Arial" w:cs="Arial"/>
-          <w:bCs/>
-        </w:rPr>
-        <w:t>yyyy</w:t>
-      </w:r>
-      <w:proofErr w:type="spellEnd"/>
-      <w:r>
-        <w:rPr>
-          <w:rFonts w:ascii="Arial" w:eastAsia="Arial" w:hAnsi="Arial" w:cs="Arial"/>
-          <w:bCs/>
-        </w:rPr>
-        <w:t>’, ‘</w:t>
-      </w:r>
-      <w:proofErr w:type="spellStart"/>
-      <w:r>
-        <w:rPr>
-          <w:rFonts w:ascii="Arial" w:eastAsia="Arial" w:hAnsi="Arial" w:cs="Arial"/>
-          <w:bCs/>
-        </w:rPr>
-        <w:t>yyyy</w:t>
-      </w:r>
-      <w:proofErr w:type="spellEnd"/>
-      <w:r>
-        <w:rPr>
-          <w:rFonts w:ascii="Arial" w:eastAsia="Arial" w:hAnsi="Arial" w:cs="Arial"/>
-          <w:bCs/>
-        </w:rPr>
-        <w:t>-MM-dd’</w:t>
-      </w:r>
-      <w:r>
-        <w:rPr>
-          <w:rFonts w:ascii="Arial" w:eastAsia="Arial" w:hAnsi="Arial" w:cs="Arial"/>
-          <w:bCs/>
-        </w:rPr>
-        <w:t>)</w:t>
-      </w:r>
-      <w:r>
-        <w:rPr>
-          <w:rFonts w:ascii="Arial" w:eastAsia="Arial" w:hAnsi="Arial" w:cs="Arial"/>
-          <w:bCs/>
-        </w:rPr>
-        <w:t>}</w:t>
-      </w:r>
-      <w:r>
-        <w:rPr>
-          <w:rFonts w:ascii="Arial" w:hAnsi="Arial" w:cs="Arial"/>
-          <w:b/>
-          <w:bCs/>
-          <w:lang w:val="en-US"/>
-        </w:rPr>
         <w:t>&gt;&gt;</w:t>
       </w:r>
       <w:r>
@@ -3066,6 +2791,13 @@
           <w:lang w:val="en-US"/>
         </w:rPr>
         <w:t>.</w:t>
+      </w:r>
+      <w:r>
+        <w:rPr>
+          <w:rFonts w:ascii="Arial" w:hAnsi="Arial" w:cs="Arial"/>
+          <w:lang w:val="en-US"/>
+        </w:rPr>
+        <w:t xml:space="preserve"> </w:t>
       </w:r>
     </w:p>
     <w:p>
@@ -3077,14 +2809,15 @@
         </w:numPr>
         <w:rPr>
           <w:rFonts w:ascii="Arial" w:hAnsi="Arial" w:cs="Arial"/>
-        </w:rPr>
-      </w:pPr>
-      <w:r>
-        <w:rPr>
-          <w:rFonts w:ascii="Arial" w:hAnsi="Arial" w:cs="Arial"/>
-          <w:lang w:val="en-US"/>
-        </w:rPr>
-        <w:t xml:space="preserve">&lt;&lt;disposalHearingSchedulesOfLoss.input3&gt;&gt; </w:t>
+          <w:lang w:val="en-US"/>
+        </w:rPr>
+      </w:pPr>
+      <w:r>
+        <w:rPr>
+          <w:rFonts w:ascii="Arial" w:hAnsi="Arial" w:cs="Arial"/>
+          <w:lang w:val="en-US"/>
+        </w:rPr>
+        <w:t xml:space="preserve">&lt;&lt;disposalHearingSchedulesOfLoss.input2&gt;&gt; </w:t>
       </w:r>
       <w:r>
         <w:rPr>
@@ -3093,17 +2826,7 @@
           <w:bCs/>
           <w:lang w:val="en-US"/>
         </w:rPr>
-        <w:t>&lt;</w:t>
-      </w:r>
-      <w:proofErr w:type="gramStart"/>
-      <w:r>
-        <w:rPr>
-          <w:rFonts w:ascii="Arial" w:hAnsi="Arial" w:cs="Arial"/>
-          <w:b/>
-          <w:bCs/>
-          <w:lang w:val="en-US"/>
-        </w:rPr>
-        <w:t>&lt;</w:t>
+        <w:t>&lt;&lt;</w:t>
       </w:r>
       <w:r>
         <w:rPr>
@@ -3113,7 +2836,6 @@
         <w:t>{</w:t>
       </w:r>
       <w:proofErr w:type="spellStart"/>
-      <w:proofErr w:type="gramEnd"/>
       <w:r>
         <w:rPr>
           <w:rFonts w:ascii="Arial" w:eastAsia="Arial" w:hAnsi="Arial" w:cs="Arial"/>
@@ -3141,7 +2863,7 @@
           <w:rFonts w:ascii="Arial" w:hAnsi="Arial" w:cs="Arial"/>
           <w:lang w:val="en-US"/>
         </w:rPr>
-        <w:t>.date3</w:t>
+        <w:t>.date2</w:t>
       </w:r>
       <w:r>
         <w:rPr>
@@ -3229,14 +2951,7 @@
           <w:rFonts w:ascii="Arial" w:hAnsi="Arial" w:cs="Arial"/>
           <w:lang w:val="en-US"/>
         </w:rPr>
-        <w:t>&lt;&lt;disposalHearingSchedulesOfLoss.input4&gt;&gt;</w:t>
-      </w:r>
-      <w:r>
-        <w:rPr>
-          <w:rFonts w:ascii="Arial" w:hAnsi="Arial" w:cs="Arial"/>
-          <w:lang w:val="en-US"/>
-        </w:rPr>
-        <w:t xml:space="preserve"> </w:t>
+        <w:t xml:space="preserve">&lt;&lt;disposalHearingSchedulesOfLoss.input3&gt;&gt; </w:t>
       </w:r>
       <w:r>
         <w:rPr>
@@ -3245,17 +2960,7 @@
           <w:bCs/>
           <w:lang w:val="en-US"/>
         </w:rPr>
-        <w:t>&lt;</w:t>
-      </w:r>
-      <w:proofErr w:type="gramStart"/>
-      <w:r>
-        <w:rPr>
-          <w:rFonts w:ascii="Arial" w:hAnsi="Arial" w:cs="Arial"/>
-          <w:b/>
-          <w:bCs/>
-          <w:lang w:val="en-US"/>
-        </w:rPr>
-        <w:t>&lt;</w:t>
+        <w:t>&lt;&lt;</w:t>
       </w:r>
       <w:r>
         <w:rPr>
@@ -3265,7 +2970,6 @@
         <w:t>{</w:t>
       </w:r>
       <w:proofErr w:type="spellStart"/>
-      <w:proofErr w:type="gramEnd"/>
       <w:r>
         <w:rPr>
           <w:rFonts w:ascii="Arial" w:eastAsia="Arial" w:hAnsi="Arial" w:cs="Arial"/>
@@ -3293,7 +2997,7 @@
           <w:rFonts w:ascii="Arial" w:hAnsi="Arial" w:cs="Arial"/>
           <w:lang w:val="en-US"/>
         </w:rPr>
-        <w:t>.date4</w:t>
+        <w:t>.date3</w:t>
       </w:r>
       <w:r>
         <w:rPr>
@@ -3379,69 +3083,131 @@
       <w:r>
         <w:rPr>
           <w:rFonts w:ascii="Arial" w:hAnsi="Arial" w:cs="Arial"/>
-        </w:rPr>
-        <w:t>If there is a claim for future pecuniary loss and the parties have not already set out their case on periodical payments, they must do so in the respective schedule and counter-schedule.</w:t>
-      </w:r>
-    </w:p>
-    <w:p>
-      <w:pPr>
-        <w:rPr>
-          <w:rFonts w:ascii="Arial" w:hAnsi="Arial" w:cs="Arial"/>
-          <w:bCs/>
-        </w:rPr>
-      </w:pPr>
-      <w:r>
-        <w:rPr>
-          <w:rFonts w:ascii="Arial" w:hAnsi="Arial" w:cs="Arial"/>
-          <w:bCs/>
-        </w:rPr>
-        <w:t>&lt;&lt;es_&gt;&gt;</w:t>
-      </w:r>
-    </w:p>
-    <w:p>
-      <w:pPr>
-        <w:rPr>
-          <w:rFonts w:ascii="Arial" w:hAnsi="Arial" w:cs="Arial"/>
-          <w:bCs/>
-        </w:rPr>
-      </w:pPr>
-      <w:r>
-        <w:rPr>
-          <w:rFonts w:ascii="Arial" w:hAnsi="Arial" w:cs="Arial"/>
-          <w:bCs/>
-        </w:rPr>
-        <w:t>&lt;&lt;cs_{</w:t>
-      </w:r>
-      <w:proofErr w:type="spellStart"/>
-      <w:r>
-        <w:rPr>
-          <w:rFonts w:ascii="Arial" w:hAnsi="Arial" w:cs="Arial"/>
-          <w:lang w:val="en-US"/>
-        </w:rPr>
-        <w:t>disposalHearingFinalDisposalHearingToggle</w:t>
-      </w:r>
-      <w:proofErr w:type="spellEnd"/>
-      <w:r>
-        <w:rPr>
-          <w:rFonts w:ascii="Arial" w:hAnsi="Arial" w:cs="Arial"/>
-          <w:lang w:val="en-US"/>
-        </w:rPr>
-        <w:t>=true}&gt;&gt;</w:t>
-      </w:r>
-    </w:p>
-    <w:p>
-      <w:pPr>
+          <w:lang w:val="en-US"/>
+        </w:rPr>
+        <w:t>&lt;&lt;disposalHearingSchedulesOfLoss.input4&gt;&gt;</w:t>
+      </w:r>
+      <w:r>
+        <w:rPr>
+          <w:rFonts w:ascii="Arial" w:hAnsi="Arial" w:cs="Arial"/>
+          <w:lang w:val="en-US"/>
+        </w:rPr>
+        <w:t xml:space="preserve"> </w:t>
+      </w:r>
+      <w:r>
         <w:rPr>
           <w:rFonts w:ascii="Arial" w:hAnsi="Arial" w:cs="Arial"/>
           <w:b/>
-        </w:rPr>
-      </w:pPr>
+          <w:bCs/>
+          <w:lang w:val="en-US"/>
+        </w:rPr>
+        <w:t>&lt;&lt;</w:t>
+      </w:r>
+      <w:r>
+        <w:rPr>
+          <w:rFonts w:ascii="Arial" w:eastAsia="Arial" w:hAnsi="Arial" w:cs="Arial"/>
+          <w:bCs/>
+        </w:rPr>
+        <w:t>{</w:t>
+      </w:r>
+      <w:proofErr w:type="spellStart"/>
+      <w:r>
+        <w:rPr>
+          <w:rFonts w:ascii="Arial" w:eastAsia="Arial" w:hAnsi="Arial" w:cs="Arial"/>
+          <w:bCs/>
+        </w:rPr>
+        <w:t>dateFormat</w:t>
+      </w:r>
+      <w:proofErr w:type="spellEnd"/>
+      <w:r>
+        <w:rPr>
+          <w:rFonts w:ascii="Arial" w:eastAsia="Arial" w:hAnsi="Arial" w:cs="Arial"/>
+          <w:bCs/>
+        </w:rPr>
+        <w:t>(</w:t>
+      </w:r>
+      <w:r>
+        <w:rPr>
+          <w:rFonts w:ascii="Arial" w:hAnsi="Arial" w:cs="Arial"/>
+          <w:lang w:val="en-US"/>
+        </w:rPr>
+        <w:t>disposalHearingSchedulesOfLoss</w:t>
+      </w:r>
+      <w:r>
+        <w:rPr>
+          <w:rFonts w:ascii="Arial" w:hAnsi="Arial" w:cs="Arial"/>
+          <w:lang w:val="en-US"/>
+        </w:rPr>
+        <w:t>.date4</w:t>
+      </w:r>
+      <w:r>
+        <w:rPr>
+          <w:rFonts w:ascii="Arial" w:eastAsia="Arial" w:hAnsi="Arial" w:cs="Arial"/>
+          <w:bCs/>
+        </w:rPr>
+        <w:t xml:space="preserve">, ‘dd MMMM </w:t>
+      </w:r>
+      <w:proofErr w:type="spellStart"/>
+      <w:r>
+        <w:rPr>
+          <w:rFonts w:ascii="Arial" w:eastAsia="Arial" w:hAnsi="Arial" w:cs="Arial"/>
+          <w:bCs/>
+        </w:rPr>
+        <w:t>yyyy</w:t>
+      </w:r>
+      <w:proofErr w:type="spellEnd"/>
+      <w:r>
+        <w:rPr>
+          <w:rFonts w:ascii="Arial" w:eastAsia="Arial" w:hAnsi="Arial" w:cs="Arial"/>
+          <w:bCs/>
+        </w:rPr>
+        <w:t>’, ‘</w:t>
+      </w:r>
+      <w:proofErr w:type="spellStart"/>
+      <w:r>
+        <w:rPr>
+          <w:rFonts w:ascii="Arial" w:eastAsia="Arial" w:hAnsi="Arial" w:cs="Arial"/>
+          <w:bCs/>
+        </w:rPr>
+        <w:t>yyyy</w:t>
+      </w:r>
+      <w:proofErr w:type="spellEnd"/>
+      <w:r>
+        <w:rPr>
+          <w:rFonts w:ascii="Arial" w:eastAsia="Arial" w:hAnsi="Arial" w:cs="Arial"/>
+          <w:bCs/>
+        </w:rPr>
+        <w:t>-MM-dd’</w:t>
+      </w:r>
+      <w:r>
+        <w:rPr>
+          <w:rFonts w:ascii="Arial" w:eastAsia="Arial" w:hAnsi="Arial" w:cs="Arial"/>
+          <w:bCs/>
+        </w:rPr>
+        <w:t>)</w:t>
+      </w:r>
+      <w:r>
+        <w:rPr>
+          <w:rFonts w:ascii="Arial" w:eastAsia="Arial" w:hAnsi="Arial" w:cs="Arial"/>
+          <w:bCs/>
+        </w:rPr>
+        <w:t>}</w:t>
+      </w:r>
       <w:r>
         <w:rPr>
           <w:rFonts w:ascii="Arial" w:hAnsi="Arial" w:cs="Arial"/>
           <w:b/>
-        </w:rPr>
-        <w:t xml:space="preserve">Final disposal hearing </w:t>
+          <w:bCs/>
+          <w:lang w:val="en-US"/>
+        </w:rPr>
+        <w:t>&gt;&gt;</w:t>
+      </w:r>
+      <w:r>
+        <w:rPr>
+          <w:rFonts w:ascii="Arial" w:hAnsi="Arial" w:cs="Arial"/>
+          <w:lang w:val="en-US"/>
+        </w:rPr>
+        <w:t>.</w:t>
       </w:r>
     </w:p>
     <w:p>
@@ -3459,6 +3225,85 @@
         <w:rPr>
           <w:rFonts w:ascii="Arial" w:hAnsi="Arial" w:cs="Arial"/>
         </w:rPr>
+        <w:t>If there is a claim for future pecuniary loss and the parties have not already set out their case on periodical payments, they must do so in the respective schedule and counter-schedule.</w:t>
+      </w:r>
+    </w:p>
+    <w:p>
+      <w:pPr>
+        <w:rPr>
+          <w:rFonts w:ascii="Arial" w:hAnsi="Arial" w:cs="Arial"/>
+          <w:bCs/>
+        </w:rPr>
+      </w:pPr>
+      <w:r>
+        <w:rPr>
+          <w:rFonts w:ascii="Arial" w:hAnsi="Arial" w:cs="Arial"/>
+          <w:bCs/>
+        </w:rPr>
+        <w:t>&lt;&lt;es_&gt;&gt;</w:t>
+      </w:r>
+    </w:p>
+    <w:p>
+      <w:pPr>
+        <w:rPr>
+          <w:rFonts w:ascii="Arial" w:hAnsi="Arial" w:cs="Arial"/>
+          <w:bCs/>
+        </w:rPr>
+      </w:pPr>
+      <w:r>
+        <w:rPr>
+          <w:rFonts w:ascii="Arial" w:hAnsi="Arial" w:cs="Arial"/>
+          <w:bCs/>
+        </w:rPr>
+        <w:t>&lt;&lt;cs_{</w:t>
+      </w:r>
+      <w:proofErr w:type="spellStart"/>
+      <w:r>
+        <w:rPr>
+          <w:rFonts w:ascii="Arial" w:hAnsi="Arial" w:cs="Arial"/>
+          <w:lang w:val="en-US"/>
+        </w:rPr>
+        <w:t>disposalHearingFinalDisposalHearingToggle</w:t>
+      </w:r>
+      <w:proofErr w:type="spellEnd"/>
+      <w:r>
+        <w:rPr>
+          <w:rFonts w:ascii="Arial" w:hAnsi="Arial" w:cs="Arial"/>
+          <w:lang w:val="en-US"/>
+        </w:rPr>
+        <w:t>=true}&gt;&gt;</w:t>
+      </w:r>
+    </w:p>
+    <w:p>
+      <w:pPr>
+        <w:rPr>
+          <w:rFonts w:ascii="Arial" w:hAnsi="Arial" w:cs="Arial"/>
+          <w:b/>
+        </w:rPr>
+      </w:pPr>
+      <w:r>
+        <w:rPr>
+          <w:rFonts w:ascii="Arial" w:hAnsi="Arial" w:cs="Arial"/>
+          <w:b/>
+        </w:rPr>
+        <w:t xml:space="preserve">Final disposal hearing </w:t>
+      </w:r>
+    </w:p>
+    <w:p>
+      <w:pPr>
+        <w:pStyle w:val="ListParagraph"/>
+        <w:numPr>
+          <w:ilvl w:val="0"/>
+          <w:numId w:val="1"/>
+        </w:numPr>
+        <w:rPr>
+          <w:rFonts w:ascii="Arial" w:hAnsi="Arial" w:cs="Arial"/>
+        </w:rPr>
+      </w:pPr>
+      <w:r>
+        <w:rPr>
+          <w:rFonts w:ascii="Arial" w:hAnsi="Arial" w:cs="Arial"/>
+        </w:rPr>
         <w:t>&lt;&lt;</w:t>
       </w:r>
       <w:proofErr w:type="spellStart"/>
@@ -3496,16 +3341,7 @@
           <w:b/>
           <w:bCs/>
         </w:rPr>
-        <w:t>&lt;</w:t>
-      </w:r>
-      <w:proofErr w:type="gramStart"/>
-      <w:r>
-        <w:rPr>
-          <w:rFonts w:ascii="Arial" w:hAnsi="Arial" w:cs="Arial"/>
-          <w:b/>
-          <w:bCs/>
-        </w:rPr>
-        <w:t>&lt;</w:t>
+        <w:t>&lt;&lt;</w:t>
       </w:r>
       <w:r>
         <w:rPr>
@@ -3515,7 +3351,6 @@
         <w:t>{</w:t>
       </w:r>
       <w:proofErr w:type="spellStart"/>
-      <w:proofErr w:type="gramEnd"/>
       <w:r>
         <w:rPr>
           <w:rFonts w:ascii="Arial" w:eastAsia="Arial" w:hAnsi="Arial" w:cs="Arial"/>
@@ -3865,7 +3700,7 @@
         <w:pStyle w:val="ListParagraph"/>
         <w:numPr>
           <w:ilvl w:val="0"/>
-          <w:numId w:val="7"/>
+          <w:numId w:val="1"/>
         </w:numPr>
         <w:spacing w:after="0" w:line="240" w:lineRule="auto"/>
         <w:rPr>
@@ -3954,166 +3789,6 @@
           <w:lang w:val="en-US"/>
         </w:rPr>
         <w:t>&lt;&lt;cs_{disposalHearingMethod=’disposalHearingMethodVideoConferenceHearing’}&gt;&gt;</w:t>
-      </w:r>
-    </w:p>
-    <w:p>
-      <w:pPr>
-        <w:pStyle w:val="ListParagraph"/>
-        <w:numPr>
-          <w:ilvl w:val="0"/>
-          <w:numId w:val="6"/>
-        </w:numPr>
-        <w:spacing w:after="0" w:line="240" w:lineRule="auto"/>
-        <w:rPr>
-          <w:rFonts w:ascii="Arial" w:eastAsia="Times New Roman" w:hAnsi="Arial" w:cs="Arial"/>
-          <w:sz w:val="24"/>
-          <w:szCs w:val="24"/>
-          <w:lang w:eastAsia="en-GB"/>
-        </w:rPr>
-      </w:pPr>
-      <w:r>
-        <w:rPr>
-          <w:rFonts w:ascii="Arial" w:eastAsia="Times New Roman" w:hAnsi="Arial" w:cs="Arial"/>
-          <w:lang w:eastAsia="en-GB"/>
-        </w:rPr>
-        <w:t xml:space="preserve">This hearing will </w:t>
-      </w:r>
-      <w:r>
-        <w:rPr>
-          <w:rFonts w:ascii="Arial" w:eastAsia="Times New Roman" w:hAnsi="Arial" w:cs="Arial"/>
-          <w:lang w:eastAsia="en-GB"/>
-        </w:rPr>
-        <w:t xml:space="preserve">be attended by </w:t>
-      </w:r>
-      <w:r>
-        <w:rPr>
-          <w:rFonts w:ascii="Arial" w:eastAsia="Times New Roman" w:hAnsi="Arial" w:cs="Arial"/>
-          <w:b/>
-          <w:bCs/>
-          <w:lang w:eastAsia="en-GB"/>
-        </w:rPr>
-        <w:t>video conference</w:t>
-      </w:r>
-      <w:r>
-        <w:rPr>
-          <w:rFonts w:ascii="Arial" w:eastAsia="Times New Roman" w:hAnsi="Arial" w:cs="Arial"/>
-          <w:b/>
-          <w:bCs/>
-          <w:lang w:eastAsia="en-GB"/>
-        </w:rPr>
-        <w:t xml:space="preserve">, </w:t>
-      </w:r>
-      <w:r>
-        <w:rPr>
-          <w:rFonts w:ascii="Arial" w:eastAsia="Times New Roman" w:hAnsi="Arial" w:cs="Arial"/>
-          <w:lang w:eastAsia="en-GB"/>
-        </w:rPr>
-        <w:t>further details will be provided in your hearing notice</w:t>
-      </w:r>
-      <w:r>
-        <w:rPr>
-          <w:rFonts w:ascii="Arial" w:eastAsia="Times New Roman" w:hAnsi="Arial" w:cs="Arial"/>
-          <w:lang w:eastAsia="en-GB"/>
-        </w:rPr>
-        <w:t>.</w:t>
-      </w:r>
-    </w:p>
-    <w:p>
-      <w:pPr>
-        <w:spacing w:after="0" w:line="240" w:lineRule="auto"/>
-        <w:rPr>
-          <w:rFonts w:ascii="Arial" w:eastAsia="Times New Roman" w:hAnsi="Arial" w:cs="Arial"/>
-          <w:lang w:eastAsia="en-GB"/>
-        </w:rPr>
-      </w:pPr>
-      <w:r>
-        <w:rPr>
-          <w:rFonts w:ascii="Arial" w:eastAsia="Times New Roman" w:hAnsi="Arial" w:cs="Arial"/>
-          <w:lang w:eastAsia="en-GB"/>
-        </w:rPr>
-        <w:t>&lt;&lt;es_&gt;&gt;</w:t>
-      </w:r>
-    </w:p>
-    <w:p>
-      <w:pPr>
-        <w:rPr>
-          <w:rFonts w:ascii="Arial" w:hAnsi="Arial" w:cs="Arial"/>
-          <w:bCs/>
-        </w:rPr>
-      </w:pPr>
-      <w:r>
-        <w:rPr>
-          <w:rFonts w:ascii="Arial" w:hAnsi="Arial" w:cs="Arial"/>
-          <w:bCs/>
-        </w:rPr>
-        <w:t>&lt;&lt;es_&gt;&gt;</w:t>
-      </w:r>
-    </w:p>
-    <w:p>
-      <w:pPr>
-        <w:rPr>
-          <w:rFonts w:ascii="Arial" w:hAnsi="Arial" w:cs="Arial"/>
-          <w:lang w:val="en-US"/>
-        </w:rPr>
-      </w:pPr>
-      <w:r>
-        <w:rPr>
-          <w:rFonts w:ascii="Arial" w:hAnsi="Arial" w:cs="Arial"/>
-          <w:bCs/>
-        </w:rPr>
-        <w:t>&lt;&lt;cs_{</w:t>
-      </w:r>
-      <w:proofErr w:type="spellStart"/>
-      <w:r>
-        <w:rPr>
-          <w:rFonts w:ascii="Arial" w:hAnsi="Arial" w:cs="Arial"/>
-          <w:lang w:val="en-US"/>
-        </w:rPr>
-        <w:t>disposalHearingBundleToggle</w:t>
-      </w:r>
-      <w:proofErr w:type="spellEnd"/>
-      <w:r>
-        <w:rPr>
-          <w:rFonts w:ascii="Arial" w:hAnsi="Arial" w:cs="Arial"/>
-          <w:lang w:val="en-US"/>
-        </w:rPr>
-        <w:t>=true</w:t>
-      </w:r>
-      <w:r>
-        <w:rPr>
-          <w:rFonts w:ascii="Arial" w:hAnsi="Arial" w:cs="Arial"/>
-          <w:lang w:val="en-US"/>
-        </w:rPr>
-        <w:t>}&gt;&gt;</w:t>
-      </w:r>
-    </w:p>
-    <w:p>
-      <w:pPr>
-        <w:rPr>
-          <w:rFonts w:ascii="Arial" w:hAnsi="Arial" w:cs="Arial"/>
-          <w:bCs/>
-        </w:rPr>
-      </w:pPr>
-    </w:p>
-    <w:p>
-      <w:pPr>
-        <w:rPr>
-          <w:rFonts w:ascii="Arial" w:hAnsi="Arial" w:cs="Arial"/>
-        </w:rPr>
-      </w:pPr>
-      <w:r>
-        <w:rPr>
-          <w:rFonts w:ascii="Arial" w:hAnsi="Arial" w:cs="Arial"/>
-          <w:b/>
-        </w:rPr>
-        <w:t>Disposal hearing bundle</w:t>
-      </w:r>
-      <w:r>
-        <w:rPr>
-          <w:rFonts w:ascii="Arial" w:hAnsi="Arial" w:cs="Arial"/>
-          <w:b/>
-        </w:rPr>
-        <w:t xml:space="preserve"> </w:t>
       </w:r>
     </w:p>
     <w:p>
@@ -4123,71 +3798,73 @@
           <w:ilvl w:val="0"/>
           <w:numId w:val="1"/>
         </w:numPr>
-        <w:rPr>
-          <w:rFonts w:ascii="Arial" w:hAnsi="Arial" w:cs="Arial"/>
-        </w:rPr>
-      </w:pPr>
-      <w:r>
-        <w:rPr>
-          <w:rFonts w:ascii="Arial" w:hAnsi="Arial" w:cs="Arial"/>
-        </w:rPr>
-        <w:t>&lt;&lt;</w:t>
-      </w:r>
-      <w:proofErr w:type="spellStart"/>
-      <w:r>
-        <w:rPr>
-          <w:rFonts w:ascii="Arial" w:hAnsi="Arial" w:cs="Arial"/>
-          <w:lang w:val="en-US"/>
-        </w:rPr>
-        <w:t>disposalHearingBundle.input</w:t>
-      </w:r>
-      <w:proofErr w:type="spellEnd"/>
-      <w:r>
-        <w:rPr>
-          <w:rFonts w:ascii="Arial" w:hAnsi="Arial" w:cs="Arial"/>
-        </w:rPr>
-        <w:t>&gt;&gt; &lt;&lt;</w:t>
-      </w:r>
-      <w:proofErr w:type="spellStart"/>
-      <w:r>
-        <w:rPr>
-          <w:rFonts w:ascii="Arial" w:hAnsi="Arial" w:cs="Arial"/>
-          <w:lang w:val="en-US"/>
-        </w:rPr>
-        <w:t>disposalHearingBundleType</w:t>
-      </w:r>
-      <w:r>
-        <w:rPr>
-          <w:rFonts w:ascii="Arial" w:hAnsi="Arial" w:cs="Arial"/>
-          <w:lang w:val="en-US"/>
-        </w:rPr>
-        <w:t>Text</w:t>
-      </w:r>
-      <w:proofErr w:type="spellEnd"/>
-      <w:r>
-        <w:rPr>
-          <w:rFonts w:ascii="Arial" w:hAnsi="Arial" w:cs="Arial"/>
-        </w:rPr>
-        <w:t>&gt;&gt;</w:t>
-      </w:r>
-      <w:r>
-        <w:rPr>
-          <w:rFonts w:ascii="Arial" w:hAnsi="Arial" w:cs="Arial"/>
+        <w:spacing w:after="0" w:line="240" w:lineRule="auto"/>
+        <w:rPr>
+          <w:rFonts w:ascii="Arial" w:eastAsia="Times New Roman" w:hAnsi="Arial" w:cs="Arial"/>
+          <w:sz w:val="24"/>
+          <w:szCs w:val="24"/>
+          <w:lang w:eastAsia="en-GB"/>
+        </w:rPr>
+      </w:pPr>
+      <w:r>
+        <w:rPr>
+          <w:rFonts w:ascii="Arial" w:eastAsia="Times New Roman" w:hAnsi="Arial" w:cs="Arial"/>
+          <w:lang w:eastAsia="en-GB"/>
+        </w:rPr>
+        <w:t xml:space="preserve">This hearing will </w:t>
+      </w:r>
+      <w:r>
+        <w:rPr>
+          <w:rFonts w:ascii="Arial" w:eastAsia="Times New Roman" w:hAnsi="Arial" w:cs="Arial"/>
+          <w:lang w:eastAsia="en-GB"/>
+        </w:rPr>
+        <w:t xml:space="preserve">be attended by </w:t>
+      </w:r>
+      <w:r>
+        <w:rPr>
+          <w:rFonts w:ascii="Arial" w:eastAsia="Times New Roman" w:hAnsi="Arial" w:cs="Arial"/>
+          <w:b/>
+          <w:bCs/>
+          <w:lang w:eastAsia="en-GB"/>
+        </w:rPr>
+        <w:t>video conference</w:t>
+      </w:r>
+      <w:r>
+        <w:rPr>
+          <w:rFonts w:ascii="Arial" w:eastAsia="Times New Roman" w:hAnsi="Arial" w:cs="Arial"/>
+          <w:b/>
+          <w:bCs/>
+          <w:lang w:eastAsia="en-GB"/>
+        </w:rPr>
+        <w:t xml:space="preserve">, </w:t>
+      </w:r>
+      <w:r>
+        <w:rPr>
+          <w:rFonts w:ascii="Arial" w:eastAsia="Times New Roman" w:hAnsi="Arial" w:cs="Arial"/>
+          <w:lang w:eastAsia="en-GB"/>
+        </w:rPr>
+        <w:t>further details will be provided in your hearing notice</w:t>
+      </w:r>
+      <w:r>
+        <w:rPr>
+          <w:rFonts w:ascii="Arial" w:eastAsia="Times New Roman" w:hAnsi="Arial" w:cs="Arial"/>
+          <w:lang w:eastAsia="en-GB"/>
         </w:rPr>
         <w:t>.</w:t>
       </w:r>
     </w:p>
     <w:p>
       <w:pPr>
-        <w:rPr>
-          <w:rFonts w:ascii="Arial" w:hAnsi="Arial" w:cs="Arial"/>
-          <w:bCs/>
-        </w:rPr>
-      </w:pPr>
-      <w:r>
-        <w:rPr>
-          <w:rFonts w:ascii="Arial" w:hAnsi="Arial" w:cs="Arial"/>
-          <w:bCs/>
+        <w:spacing w:after="0" w:line="240" w:lineRule="auto"/>
+        <w:rPr>
+          <w:rFonts w:ascii="Arial" w:eastAsia="Times New Roman" w:hAnsi="Arial" w:cs="Arial"/>
+          <w:lang w:eastAsia="en-GB"/>
+        </w:rPr>
+      </w:pPr>
+      <w:r>
+        <w:rPr>
+          <w:rFonts w:ascii="Arial" w:eastAsia="Times New Roman" w:hAnsi="Arial" w:cs="Arial"/>
+          <w:lang w:eastAsia="en-GB"/>
         </w:rPr>
         <w:t>&lt;&lt;es_&gt;&gt;</w:t>
       </w:r>
@@ -4204,6 +3881,21 @@
           <w:rFonts w:ascii="Arial" w:hAnsi="Arial" w:cs="Arial"/>
           <w:bCs/>
         </w:rPr>
+        <w:t>&lt;&lt;es_&gt;&gt;</w:t>
+      </w:r>
+    </w:p>
+    <w:p>
+      <w:pPr>
+        <w:rPr>
+          <w:rFonts w:ascii="Arial" w:hAnsi="Arial" w:cs="Arial"/>
+          <w:lang w:val="en-US"/>
+        </w:rPr>
+      </w:pPr>
+      <w:r>
+        <w:rPr>
+          <w:rFonts w:ascii="Arial" w:hAnsi="Arial" w:cs="Arial"/>
+          <w:bCs/>
+        </w:rPr>
         <w:t>&lt;&lt;cs_{</w:t>
       </w:r>
       <w:proofErr w:type="spellStart"/>
@@ -4212,7 +3904,7 @@
           <w:rFonts w:ascii="Arial" w:hAnsi="Arial" w:cs="Arial"/>
           <w:lang w:val="en-US"/>
         </w:rPr>
-        <w:t>disposalHearingClaimSettlingToggle</w:t>
+        <w:t>disposalHearingBundleToggle</w:t>
       </w:r>
       <w:proofErr w:type="spellEnd"/>
       <w:r>
@@ -4234,6 +3926,14 @@
       <w:pPr>
         <w:rPr>
           <w:rFonts w:ascii="Arial" w:hAnsi="Arial" w:cs="Arial"/>
+          <w:bCs/>
+        </w:rPr>
+      </w:pPr>
+    </w:p>
+    <w:p>
+      <w:pPr>
+        <w:rPr>
+          <w:rFonts w:ascii="Arial" w:hAnsi="Arial" w:cs="Arial"/>
         </w:rPr>
       </w:pPr>
       <w:r>
@@ -4241,7 +3941,14 @@
           <w:rFonts w:ascii="Arial" w:hAnsi="Arial" w:cs="Arial"/>
           <w:b/>
         </w:rPr>
-        <w:t xml:space="preserve">Claim settling </w:t>
+        <w:t>Disposal hearing bundle</w:t>
+      </w:r>
+      <w:r>
+        <w:rPr>
+          <w:rFonts w:ascii="Arial" w:hAnsi="Arial" w:cs="Arial"/>
+          <w:b/>
+        </w:rPr>
+        <w:t xml:space="preserve"> </w:t>
       </w:r>
     </w:p>
     <w:p>
@@ -4259,22 +3966,50 @@
         <w:rPr>
           <w:rFonts w:ascii="Arial" w:hAnsi="Arial" w:cs="Arial"/>
         </w:rPr>
-        <w:lastRenderedPageBreak/>
-        <w:t xml:space="preserve">Each party must inform the court immediately if the case is settled, </w:t>
-      </w:r>
-      <w:proofErr w:type="gramStart"/>
-      <w:r>
-        <w:rPr>
-          <w:rFonts w:ascii="Arial" w:hAnsi="Arial" w:cs="Arial"/>
-        </w:rPr>
-        <w:t>whether or not</w:t>
-      </w:r>
-      <w:proofErr w:type="gramEnd"/>
-      <w:r>
-        <w:rPr>
-          <w:rFonts w:ascii="Arial" w:hAnsi="Arial" w:cs="Arial"/>
-        </w:rPr>
-        <w:t xml:space="preserve"> it is then possible to file upload a draft consent order to give effect to their agreement.</w:t>
+        <w:t>&lt;&lt;</w:t>
+      </w:r>
+      <w:proofErr w:type="spellStart"/>
+      <w:r>
+        <w:rPr>
+          <w:rFonts w:ascii="Arial" w:hAnsi="Arial" w:cs="Arial"/>
+          <w:lang w:val="en-US"/>
+        </w:rPr>
+        <w:t>disposalHearingBundle.input</w:t>
+      </w:r>
+      <w:proofErr w:type="spellEnd"/>
+      <w:r>
+        <w:rPr>
+          <w:rFonts w:ascii="Arial" w:hAnsi="Arial" w:cs="Arial"/>
+        </w:rPr>
+        <w:t>&gt;&gt; &lt;&lt;</w:t>
+      </w:r>
+      <w:proofErr w:type="spellStart"/>
+      <w:r>
+        <w:rPr>
+          <w:rFonts w:ascii="Arial" w:hAnsi="Arial" w:cs="Arial"/>
+          <w:lang w:val="en-US"/>
+        </w:rPr>
+        <w:t>disposalHearingBundleType</w:t>
+      </w:r>
+      <w:r>
+        <w:rPr>
+          <w:rFonts w:ascii="Arial" w:hAnsi="Arial" w:cs="Arial"/>
+          <w:lang w:val="en-US"/>
+        </w:rPr>
+        <w:t>Text</w:t>
+      </w:r>
+      <w:proofErr w:type="spellEnd"/>
+      <w:r>
+        <w:rPr>
+          <w:rFonts w:ascii="Arial" w:hAnsi="Arial" w:cs="Arial"/>
+        </w:rPr>
+        <w:t>&gt;&gt;</w:t>
+      </w:r>
+      <w:r>
+        <w:rPr>
+          <w:rFonts w:ascii="Arial" w:hAnsi="Arial" w:cs="Arial"/>
+        </w:rPr>
+        <w:t>.</w:t>
       </w:r>
     </w:p>
     <w:p>
@@ -4312,7 +4047,7 @@
           <w:rFonts w:ascii="Arial" w:hAnsi="Arial" w:cs="Arial"/>
           <w:lang w:val="en-US"/>
         </w:rPr>
-        <w:t>disposalHearingCostsToggle</w:t>
+        <w:t>disposalHearingClaimSettlingToggle</w:t>
       </w:r>
       <w:proofErr w:type="spellEnd"/>
       <w:r>
@@ -4341,7 +4076,7 @@
           <w:rFonts w:ascii="Arial" w:hAnsi="Arial" w:cs="Arial"/>
           <w:b/>
         </w:rPr>
-        <w:t>Costs</w:t>
+        <w:t xml:space="preserve">Claim settling </w:t>
       </w:r>
     </w:p>
     <w:p>
@@ -4359,7 +4094,8 @@
         <w:rPr>
           <w:rFonts w:ascii="Arial" w:hAnsi="Arial" w:cs="Arial"/>
         </w:rPr>
-        <w:t>Costs in the case</w:t>
+        <w:lastRenderedPageBreak/>
+        <w:t>Each party must inform the court immediately if the case is settled, whether or not it is then possible to file upload a draft consent order to give effect to their agreement.</w:t>
       </w:r>
     </w:p>
     <w:p>
@@ -4395,107 +4131,38 @@
       <w:r>
         <w:rPr>
           <w:rFonts w:ascii="Arial" w:hAnsi="Arial" w:cs="Arial"/>
-          <w:bCs/>
-        </w:rPr>
-        <w:t>hasNewDirections</w:t>
-      </w:r>
-      <w:proofErr w:type="spellEnd"/>
-      <w:r>
-        <w:rPr>
-          <w:rFonts w:ascii="Arial" w:hAnsi="Arial" w:cs="Arial"/>
-          <w:bCs/>
-        </w:rPr>
-        <w:t>=true}&gt;&gt;</w:t>
-      </w:r>
-    </w:p>
-    <w:p>
-      <w:pPr>
+          <w:lang w:val="en-US"/>
+        </w:rPr>
+        <w:t>disposalHearingCostsToggle</w:t>
+      </w:r>
+      <w:proofErr w:type="spellEnd"/>
+      <w:r>
+        <w:rPr>
+          <w:rFonts w:ascii="Arial" w:hAnsi="Arial" w:cs="Arial"/>
+          <w:lang w:val="en-US"/>
+        </w:rPr>
+        <w:t>=true</w:t>
+      </w:r>
+      <w:r>
+        <w:rPr>
+          <w:rFonts w:ascii="Arial" w:hAnsi="Arial" w:cs="Arial"/>
+          <w:lang w:val="en-US"/>
+        </w:rPr>
+        <w:t>}&gt;&gt;</w:t>
+      </w:r>
+    </w:p>
+    <w:p>
+      <w:pPr>
+        <w:rPr>
+          <w:rFonts w:ascii="Arial" w:hAnsi="Arial" w:cs="Arial"/>
+        </w:rPr>
+      </w:pPr>
+      <w:r>
         <w:rPr>
           <w:rFonts w:ascii="Arial" w:hAnsi="Arial" w:cs="Arial"/>
           <w:b/>
         </w:rPr>
-      </w:pPr>
-      <w:r>
-        <w:rPr>
-          <w:rFonts w:ascii="Arial" w:hAnsi="Arial" w:cs="Arial"/>
-          <w:b/>
-        </w:rPr>
-        <w:t>Additional</w:t>
-      </w:r>
-      <w:r>
-        <w:rPr>
-          <w:rFonts w:ascii="Arial" w:hAnsi="Arial" w:cs="Arial"/>
-          <w:b/>
-        </w:rPr>
-        <w:t xml:space="preserve"> </w:t>
-      </w:r>
-      <w:r>
-        <w:rPr>
-          <w:rFonts w:ascii="Arial" w:hAnsi="Arial" w:cs="Arial"/>
-          <w:b/>
-        </w:rPr>
-        <w:t>d</w:t>
-      </w:r>
-      <w:r>
-        <w:rPr>
-          <w:rFonts w:ascii="Arial" w:hAnsi="Arial" w:cs="Arial"/>
-          <w:b/>
-        </w:rPr>
-        <w:t>irections</w:t>
-      </w:r>
-    </w:p>
-    <w:p>
-      <w:pPr>
-        <w:rPr>
-          <w:rFonts w:ascii="Arial" w:hAnsi="Arial" w:cs="Arial"/>
-          <w:bCs/>
-        </w:rPr>
-      </w:pPr>
-      <w:r>
-        <w:rPr>
-          <w:rFonts w:ascii="Arial" w:hAnsi="Arial" w:cs="Arial"/>
-          <w:bCs/>
-        </w:rPr>
-        <w:t>&lt;&lt;</w:t>
-      </w:r>
-      <w:proofErr w:type="spellStart"/>
-      <w:r>
-        <w:rPr>
-          <w:rFonts w:ascii="Arial" w:hAnsi="Arial" w:cs="Arial"/>
-          <w:bCs/>
-        </w:rPr>
-        <w:t>rs</w:t>
-      </w:r>
-      <w:proofErr w:type="spellEnd"/>
-      <w:r>
-        <w:rPr>
-          <w:rFonts w:ascii="Arial" w:hAnsi="Arial" w:cs="Arial"/>
-          <w:bCs/>
-        </w:rPr>
-        <w:t>_</w:t>
-      </w:r>
-      <w:proofErr w:type="spellStart"/>
-      <w:r>
-        <w:rPr>
-          <w:rFonts w:ascii="Arial" w:hAnsi="Arial" w:cs="Arial"/>
-          <w:lang w:val="en-US"/>
-        </w:rPr>
-        <w:t>disposalHearing</w:t>
-      </w:r>
-      <w:r>
-        <w:rPr>
-          <w:rFonts w:ascii="Arial" w:hAnsi="Arial" w:cs="Arial"/>
-          <w:lang w:val="en-US"/>
-        </w:rPr>
-        <w:t>AddNewDirections</w:t>
-      </w:r>
-      <w:proofErr w:type="spellEnd"/>
-      <w:r>
-        <w:rPr>
-          <w:rFonts w:ascii="Arial" w:hAnsi="Arial" w:cs="Arial"/>
-          <w:bCs/>
-        </w:rPr>
-        <w:t>&gt;&gt;</w:t>
+        <w:t>Costs</w:t>
       </w:r>
     </w:p>
     <w:p>
@@ -4503,10 +4170,105 @@
         <w:pStyle w:val="ListParagraph"/>
         <w:numPr>
           <w:ilvl w:val="0"/>
-          <w:numId w:val="5"/>
+          <w:numId w:val="1"/>
         </w:numPr>
         <w:rPr>
           <w:rFonts w:ascii="Arial" w:hAnsi="Arial" w:cs="Arial"/>
+        </w:rPr>
+      </w:pPr>
+      <w:r>
+        <w:rPr>
+          <w:rFonts w:ascii="Arial" w:hAnsi="Arial" w:cs="Arial"/>
+        </w:rPr>
+        <w:t>Costs in the case</w:t>
+      </w:r>
+    </w:p>
+    <w:p>
+      <w:pPr>
+        <w:rPr>
+          <w:rFonts w:ascii="Arial" w:hAnsi="Arial" w:cs="Arial"/>
+          <w:bCs/>
+        </w:rPr>
+      </w:pPr>
+      <w:r>
+        <w:rPr>
+          <w:rFonts w:ascii="Arial" w:hAnsi="Arial" w:cs="Arial"/>
+          <w:bCs/>
+        </w:rPr>
+        <w:t>&lt;&lt;es_&gt;&gt;</w:t>
+      </w:r>
+    </w:p>
+    <w:p>
+      <w:pPr>
+        <w:rPr>
+          <w:rFonts w:ascii="Arial" w:hAnsi="Arial" w:cs="Arial"/>
+          <w:bCs/>
+        </w:rPr>
+      </w:pPr>
+      <w:r>
+        <w:rPr>
+          <w:rFonts w:ascii="Arial" w:hAnsi="Arial" w:cs="Arial"/>
+          <w:bCs/>
+        </w:rPr>
+        <w:t>&lt;&lt;cs_{</w:t>
+      </w:r>
+      <w:proofErr w:type="spellStart"/>
+      <w:r>
+        <w:rPr>
+          <w:rFonts w:ascii="Arial" w:hAnsi="Arial" w:cs="Arial"/>
+          <w:bCs/>
+        </w:rPr>
+        <w:t>hasNewDirections</w:t>
+      </w:r>
+      <w:proofErr w:type="spellEnd"/>
+      <w:r>
+        <w:rPr>
+          <w:rFonts w:ascii="Arial" w:hAnsi="Arial" w:cs="Arial"/>
+          <w:bCs/>
+        </w:rPr>
+        <w:t>=true}&gt;&gt;</w:t>
+      </w:r>
+    </w:p>
+    <w:p>
+      <w:pPr>
+        <w:rPr>
+          <w:rFonts w:ascii="Arial" w:hAnsi="Arial" w:cs="Arial"/>
+          <w:b/>
+        </w:rPr>
+      </w:pPr>
+      <w:r>
+        <w:rPr>
+          <w:rFonts w:ascii="Arial" w:hAnsi="Arial" w:cs="Arial"/>
+          <w:b/>
+        </w:rPr>
+        <w:t>Additional</w:t>
+      </w:r>
+      <w:r>
+        <w:rPr>
+          <w:rFonts w:ascii="Arial" w:hAnsi="Arial" w:cs="Arial"/>
+          <w:b/>
+        </w:rPr>
+        <w:t xml:space="preserve"> </w:t>
+      </w:r>
+      <w:r>
+        <w:rPr>
+          <w:rFonts w:ascii="Arial" w:hAnsi="Arial" w:cs="Arial"/>
+          <w:b/>
+        </w:rPr>
+        <w:t>d</w:t>
+      </w:r>
+      <w:r>
+        <w:rPr>
+          <w:rFonts w:ascii="Arial" w:hAnsi="Arial" w:cs="Arial"/>
+          <w:b/>
+        </w:rPr>
+        <w:t>irections</w:t>
+      </w:r>
+    </w:p>
+    <w:p>
+      <w:pPr>
+        <w:rPr>
+          <w:rFonts w:ascii="Arial" w:hAnsi="Arial" w:cs="Arial"/>
           <w:bCs/>
         </w:rPr>
       </w:pPr>
@@ -4518,91 +4280,43 @@
         <w:t>&lt;&lt;</w:t>
       </w:r>
       <w:proofErr w:type="spellStart"/>
-      <w:proofErr w:type="gramStart"/>
-      <w:r>
-        <w:rPr>
-          <w:rFonts w:ascii="Arial" w:hAnsi="Arial" w:cs="Arial"/>
-          <w:bCs/>
-        </w:rPr>
-        <w:t>value.directionComment</w:t>
-      </w:r>
-      <w:proofErr w:type="spellEnd"/>
-      <w:proofErr w:type="gramEnd"/>
+      <w:r>
+        <w:rPr>
+          <w:rFonts w:ascii="Arial" w:hAnsi="Arial" w:cs="Arial"/>
+          <w:bCs/>
+        </w:rPr>
+        <w:t>rs</w:t>
+      </w:r>
+      <w:proofErr w:type="spellEnd"/>
+      <w:r>
+        <w:rPr>
+          <w:rFonts w:ascii="Arial" w:hAnsi="Arial" w:cs="Arial"/>
+          <w:bCs/>
+        </w:rPr>
+        <w:t>_</w:t>
+      </w:r>
+      <w:proofErr w:type="spellStart"/>
+      <w:r>
+        <w:rPr>
+          <w:rFonts w:ascii="Arial" w:hAnsi="Arial" w:cs="Arial"/>
+          <w:lang w:val="en-US"/>
+        </w:rPr>
+        <w:t>disposalHearing</w:t>
+      </w:r>
+      <w:r>
+        <w:rPr>
+          <w:rFonts w:ascii="Arial" w:hAnsi="Arial" w:cs="Arial"/>
+          <w:lang w:val="en-US"/>
+        </w:rPr>
+        <w:t>AddNewDirections</w:t>
+      </w:r>
+      <w:proofErr w:type="spellEnd"/>
       <w:r>
         <w:rPr>
           <w:rFonts w:ascii="Arial" w:hAnsi="Arial" w:cs="Arial"/>
           <w:bCs/>
         </w:rPr>
         <w:t>&gt;&gt;</w:t>
-      </w:r>
-    </w:p>
-    <w:p>
-      <w:pPr>
-        <w:rPr>
-          <w:rFonts w:ascii="Arial" w:hAnsi="Arial" w:cs="Arial"/>
-          <w:bCs/>
-        </w:rPr>
-      </w:pPr>
-      <w:r>
-        <w:rPr>
-          <w:rFonts w:ascii="Arial" w:hAnsi="Arial" w:cs="Arial"/>
-          <w:bCs/>
-        </w:rPr>
-        <w:t>&lt;&lt;es_</w:t>
-      </w:r>
-      <w:proofErr w:type="spellStart"/>
-      <w:r>
-        <w:rPr>
-          <w:rFonts w:ascii="Arial" w:hAnsi="Arial" w:cs="Arial"/>
-          <w:lang w:val="en-US"/>
-        </w:rPr>
-        <w:t>disposalHearing</w:t>
-      </w:r>
-      <w:r>
-        <w:rPr>
-          <w:rFonts w:ascii="Arial" w:hAnsi="Arial" w:cs="Arial"/>
-          <w:bCs/>
-        </w:rPr>
-        <w:t>AddNewDirections</w:t>
-      </w:r>
-      <w:proofErr w:type="spellEnd"/>
-      <w:r>
-        <w:rPr>
-          <w:rFonts w:ascii="Arial" w:hAnsi="Arial" w:cs="Arial"/>
-          <w:bCs/>
-        </w:rPr>
-        <w:t>&gt;&gt;</w:t>
-      </w:r>
-    </w:p>
-    <w:p>
-      <w:pPr>
-        <w:rPr>
-          <w:rFonts w:ascii="Arial" w:hAnsi="Arial" w:cs="Arial"/>
-          <w:bCs/>
-        </w:rPr>
-      </w:pPr>
-      <w:r>
-        <w:rPr>
-          <w:rFonts w:ascii="Arial" w:hAnsi="Arial" w:cs="Arial"/>
-          <w:bCs/>
-        </w:rPr>
-        <w:t>&lt;&lt;es_&gt;&gt;</w:t>
-      </w:r>
-    </w:p>
-    <w:p>
-      <w:pPr>
-        <w:rPr>
-          <w:rFonts w:ascii="Arial" w:hAnsi="Arial" w:cs="Arial"/>
-          <w:bCs/>
-        </w:rPr>
-      </w:pPr>
-      <w:r>
-        <w:rPr>
-          <w:rFonts w:ascii="Arial" w:hAnsi="Arial" w:cs="Arial"/>
-          <w:b/>
-          <w:bCs/>
-        </w:rPr>
-        <w:t>This order has been made without a hearing</w:t>
       </w:r>
     </w:p>
     <w:p>
@@ -4610,7 +4324,112 @@
         <w:pStyle w:val="ListParagraph"/>
         <w:numPr>
           <w:ilvl w:val="0"/>
-          <w:numId w:val="5"/>
+          <w:numId w:val="1"/>
+        </w:numPr>
+        <w:rPr>
+          <w:rFonts w:ascii="Arial" w:hAnsi="Arial" w:cs="Arial"/>
+          <w:bCs/>
+        </w:rPr>
+      </w:pPr>
+      <w:r>
+        <w:rPr>
+          <w:rFonts w:ascii="Arial" w:hAnsi="Arial" w:cs="Arial"/>
+          <w:bCs/>
+        </w:rPr>
+        <w:t>&lt;&lt;</w:t>
+      </w:r>
+      <w:proofErr w:type="spellStart"/>
+      <w:r>
+        <w:rPr>
+          <w:rFonts w:ascii="Arial" w:hAnsi="Arial" w:cs="Arial"/>
+          <w:bCs/>
+        </w:rPr>
+        <w:t>value.directionComment</w:t>
+      </w:r>
+      <w:proofErr w:type="spellEnd"/>
+      <w:r>
+        <w:rPr>
+          <w:rFonts w:ascii="Arial" w:hAnsi="Arial" w:cs="Arial"/>
+          <w:bCs/>
+        </w:rPr>
+        <w:t>&gt;&gt;</w:t>
+      </w:r>
+    </w:p>
+    <w:p>
+      <w:pPr>
+        <w:rPr>
+          <w:rFonts w:ascii="Arial" w:hAnsi="Arial" w:cs="Arial"/>
+          <w:bCs/>
+        </w:rPr>
+      </w:pPr>
+      <w:r>
+        <w:rPr>
+          <w:rFonts w:ascii="Arial" w:hAnsi="Arial" w:cs="Arial"/>
+          <w:bCs/>
+        </w:rPr>
+        <w:t>&lt;&lt;es_</w:t>
+      </w:r>
+      <w:proofErr w:type="spellStart"/>
+      <w:r>
+        <w:rPr>
+          <w:rFonts w:ascii="Arial" w:hAnsi="Arial" w:cs="Arial"/>
+          <w:lang w:val="en-US"/>
+        </w:rPr>
+        <w:t>disposalHearing</w:t>
+      </w:r>
+      <w:r>
+        <w:rPr>
+          <w:rFonts w:ascii="Arial" w:hAnsi="Arial" w:cs="Arial"/>
+          <w:bCs/>
+        </w:rPr>
+        <w:t>AddNewDirections</w:t>
+      </w:r>
+      <w:proofErr w:type="spellEnd"/>
+      <w:r>
+        <w:rPr>
+          <w:rFonts w:ascii="Arial" w:hAnsi="Arial" w:cs="Arial"/>
+          <w:bCs/>
+        </w:rPr>
+        <w:t>&gt;&gt;</w:t>
+      </w:r>
+    </w:p>
+    <w:p>
+      <w:pPr>
+        <w:rPr>
+          <w:rFonts w:ascii="Arial" w:hAnsi="Arial" w:cs="Arial"/>
+          <w:bCs/>
+        </w:rPr>
+      </w:pPr>
+      <w:r>
+        <w:rPr>
+          <w:rFonts w:ascii="Arial" w:hAnsi="Arial" w:cs="Arial"/>
+          <w:bCs/>
+        </w:rPr>
+        <w:t>&lt;&lt;es_&gt;&gt;</w:t>
+      </w:r>
+    </w:p>
+    <w:p>
+      <w:pPr>
+        <w:rPr>
+          <w:rFonts w:ascii="Arial" w:hAnsi="Arial" w:cs="Arial"/>
+          <w:bCs/>
+        </w:rPr>
+      </w:pPr>
+      <w:r>
+        <w:rPr>
+          <w:rFonts w:ascii="Arial" w:hAnsi="Arial" w:cs="Arial"/>
+          <w:b/>
+          <w:bCs/>
+        </w:rPr>
+        <w:t>This order has been made without a hearing</w:t>
+      </w:r>
+    </w:p>
+    <w:p>
+      <w:pPr>
+        <w:pStyle w:val="ListParagraph"/>
+        <w:numPr>
+          <w:ilvl w:val="0"/>
+          <w:numId w:val="1"/>
         </w:numPr>
         <w:rPr>
           <w:rFonts w:ascii="Arial" w:hAnsi="Arial" w:cs="Arial"/>
@@ -4667,7 +4486,7 @@
 </file>
 
 <file path=word/endnotes.xml><?xml version="1.0" encoding="utf-8"?>
-<w:endnotes xmlns:wpc="http://schemas.microsoft.com/office/word/2010/wordprocessingCanvas" xmlns:cx="http://schemas.microsoft.com/office/drawing/2014/chartex" xmlns:cx1="http://schemas.microsoft.com/office/drawing/2015/9/8/chartex" xmlns:cx2="http://schemas.microsoft.com/office/drawing/2015/10/21/chartex" xmlns:cx3="http://schemas.microsoft.com/office/drawing/2016/5/9/chartex" xmlns:cx4="http://schemas.microsoft.com/office/drawing/2016/5/10/chartex" xmlns:cx5="http://schemas.microsoft.com/office/drawing/2016/5/11/chartex" xmlns:cx6="http://schemas.microsoft.com/office/drawing/2016/5/12/chartex" xmlns:cx7="http://schemas.microsoft.com/office/drawing/2016/5/13/chartex" xmlns:cx8="http://schemas.microsoft.com/office/drawing/2016/5/14/chartex" xmlns:mc="http://schemas.openxmlformats.org/markup-compatibility/2006" xmlns:aink="http://schemas.microsoft.com/office/drawing/2016/ink" xmlns:am3d="http://schemas.microsoft.com/office/drawing/2017/model3d" xmlns:o="urn:schemas-microsoft-com:office:office" xmlns:oel="http://schemas.microsoft.com/office/2019/extlst" xmlns:r="http://schemas.openxmlformats.org/officeDocument/2006/relationships" xmlns:m="http://schemas.openxmlformats.org/officeDocument/2006/math" xmlns:v="urn:schemas-microsoft-com:vml" xmlns:wp14="http://schemas.microsoft.com/office/word/2010/wordprocessingDrawing" xmlns:wp="http://schemas.openxmlformats.org/drawingml/2006/wordprocessingDrawing" xmlns:w10="urn:schemas-microsoft-com:office:word" xmlns:w="http://schemas.openxmlformats.org/wordprocessingml/2006/main" xmlns:w14="http://schemas.microsoft.com/office/word/2010/wordml" xmlns:w15="http://schemas.microsoft.com/office/word/2012/wordml" xmlns:w16cex="http://schemas.microsoft.com/office/word/2018/wordml/cex" xmlns:w16cid="http://schemas.microsoft.com/office/word/2016/wordml/cid" xmlns:w16="http://schemas.microsoft.com/office/word/2018/wordml" xmlns:w16sdtdh="http://schemas.microsoft.com/office/word/2020/wordml/sdtdatahash" xmlns:w16se="http://schemas.microsoft.com/office/word/2015/wordml/symex" xmlns:wpg="http://schemas.microsoft.com/office/word/2010/wordprocessingGroup" xmlns:wpi="http://schemas.microsoft.com/office/word/2010/wordprocessingInk" xmlns:wne="http://schemas.microsoft.com/office/word/2006/wordml" xmlns:wps="http://schemas.microsoft.com/office/word/2010/wordprocessingShape" mc:Ignorable="w14 w15 w16se w16cid w16 w16cex w16sdtdh wp14">
+<w:endnotes xmlns:wpc="http://schemas.microsoft.com/office/word/2010/wordprocessingCanvas" xmlns:cx="http://schemas.microsoft.com/office/drawing/2014/chartex" xmlns:cx1="http://schemas.microsoft.com/office/drawing/2015/9/8/chartex" xmlns:cx2="http://schemas.microsoft.com/office/drawing/2015/10/21/chartex" xmlns:cx3="http://schemas.microsoft.com/office/drawing/2016/5/9/chartex" xmlns:cx4="http://schemas.microsoft.com/office/drawing/2016/5/10/chartex" xmlns:cx5="http://schemas.microsoft.com/office/drawing/2016/5/11/chartex" xmlns:cx6="http://schemas.microsoft.com/office/drawing/2016/5/12/chartex" xmlns:cx7="http://schemas.microsoft.com/office/drawing/2016/5/13/chartex" xmlns:cx8="http://schemas.microsoft.com/office/drawing/2016/5/14/chartex" xmlns:mc="http://schemas.openxmlformats.org/markup-compatibility/2006" xmlns:aink="http://schemas.microsoft.com/office/drawing/2016/ink" xmlns:am3d="http://schemas.microsoft.com/office/drawing/2017/model3d" xmlns:o="urn:schemas-microsoft-com:office:office" xmlns:r="http://schemas.openxmlformats.org/officeDocument/2006/relationships" xmlns:m="http://schemas.openxmlformats.org/officeDocument/2006/math" xmlns:v="urn:schemas-microsoft-com:vml" xmlns:wp14="http://schemas.microsoft.com/office/word/2010/wordprocessingDrawing" xmlns:wp="http://schemas.openxmlformats.org/drawingml/2006/wordprocessingDrawing" xmlns:w10="urn:schemas-microsoft-com:office:word" xmlns:w="http://schemas.openxmlformats.org/wordprocessingml/2006/main" xmlns:w14="http://schemas.microsoft.com/office/word/2010/wordml" xmlns:w15="http://schemas.microsoft.com/office/word/2012/wordml" xmlns:w16cex="http://schemas.microsoft.com/office/word/2018/wordml/cex" xmlns:w16cid="http://schemas.microsoft.com/office/word/2016/wordml/cid" xmlns:w16="http://schemas.microsoft.com/office/word/2018/wordml" xmlns:w16sdtdh="http://schemas.microsoft.com/office/word/2020/wordml/sdtdatahash" xmlns:w16se="http://schemas.microsoft.com/office/word/2015/wordml/symex" xmlns:wpg="http://schemas.microsoft.com/office/word/2010/wordprocessingGroup" xmlns:wpi="http://schemas.microsoft.com/office/word/2010/wordprocessingInk" xmlns:wne="http://schemas.microsoft.com/office/word/2006/wordml" xmlns:wps="http://schemas.microsoft.com/office/word/2010/wordprocessingShape" mc:Ignorable="w14 w15 w16se w16cid w16 w16cex w16sdtdh wp14">
   <w:endnote w:type="separator" w:id="-1">
     <w:p>
       <w:pPr>
@@ -4692,7 +4511,7 @@
 </file>
 
 <file path=word/footer1.xml><?xml version="1.0" encoding="utf-8"?>
-<w:ftr xmlns:wpc="http://schemas.microsoft.com/office/word/2010/wordprocessingCanvas" xmlns:cx="http://schemas.microsoft.com/office/drawing/2014/chartex" xmlns:cx1="http://schemas.microsoft.com/office/drawing/2015/9/8/chartex" xmlns:cx2="http://schemas.microsoft.com/office/drawing/2015/10/21/chartex" xmlns:cx3="http://schemas.microsoft.com/office/drawing/2016/5/9/chartex" xmlns:cx4="http://schemas.microsoft.com/office/drawing/2016/5/10/chartex" xmlns:cx5="http://schemas.microsoft.com/office/drawing/2016/5/11/chartex" xmlns:cx6="http://schemas.microsoft.com/office/drawing/2016/5/12/chartex" xmlns:cx7="http://schemas.microsoft.com/office/drawing/2016/5/13/chartex" xmlns:cx8="http://schemas.microsoft.com/office/drawing/2016/5/14/chartex" xmlns:mc="http://schemas.openxmlformats.org/markup-compatibility/2006" xmlns:aink="http://schemas.microsoft.com/office/drawing/2016/ink" xmlns:am3d="http://schemas.microsoft.com/office/drawing/2017/model3d" xmlns:o="urn:schemas-microsoft-com:office:office" xmlns:oel="http://schemas.microsoft.com/office/2019/extlst" xmlns:r="http://schemas.openxmlformats.org/officeDocument/2006/relationships" xmlns:m="http://schemas.openxmlformats.org/officeDocument/2006/math" xmlns:v="urn:schemas-microsoft-com:vml" xmlns:wp14="http://schemas.microsoft.com/office/word/2010/wordprocessingDrawing" xmlns:wp="http://schemas.openxmlformats.org/drawingml/2006/wordprocessingDrawing" xmlns:w10="urn:schemas-microsoft-com:office:word" xmlns:w="http://schemas.openxmlformats.org/wordprocessingml/2006/main" xmlns:w14="http://schemas.microsoft.com/office/word/2010/wordml" xmlns:w15="http://schemas.microsoft.com/office/word/2012/wordml" xmlns:w16cex="http://schemas.microsoft.com/office/word/2018/wordml/cex" xmlns:w16cid="http://schemas.microsoft.com/office/word/2016/wordml/cid" xmlns:w16="http://schemas.microsoft.com/office/word/2018/wordml" xmlns:w16sdtdh="http://schemas.microsoft.com/office/word/2020/wordml/sdtdatahash" xmlns:w16se="http://schemas.microsoft.com/office/word/2015/wordml/symex" xmlns:wpg="http://schemas.microsoft.com/office/word/2010/wordprocessingGroup" xmlns:wpi="http://schemas.microsoft.com/office/word/2010/wordprocessingInk" xmlns:wne="http://schemas.microsoft.com/office/word/2006/wordml" xmlns:wps="http://schemas.microsoft.com/office/word/2010/wordprocessingShape" mc:Ignorable="w14 w15 w16se w16cid w16 w16cex w16sdtdh wp14">
+<w:ftr xmlns:wpc="http://schemas.microsoft.com/office/word/2010/wordprocessingCanvas" xmlns:cx="http://schemas.microsoft.com/office/drawing/2014/chartex" xmlns:cx1="http://schemas.microsoft.com/office/drawing/2015/9/8/chartex" xmlns:cx2="http://schemas.microsoft.com/office/drawing/2015/10/21/chartex" xmlns:cx3="http://schemas.microsoft.com/office/drawing/2016/5/9/chartex" xmlns:cx4="http://schemas.microsoft.com/office/drawing/2016/5/10/chartex" xmlns:cx5="http://schemas.microsoft.com/office/drawing/2016/5/11/chartex" xmlns:cx6="http://schemas.microsoft.com/office/drawing/2016/5/12/chartex" xmlns:cx7="http://schemas.microsoft.com/office/drawing/2016/5/13/chartex" xmlns:cx8="http://schemas.microsoft.com/office/drawing/2016/5/14/chartex" xmlns:mc="http://schemas.openxmlformats.org/markup-compatibility/2006" xmlns:aink="http://schemas.microsoft.com/office/drawing/2016/ink" xmlns:am3d="http://schemas.microsoft.com/office/drawing/2017/model3d" xmlns:o="urn:schemas-microsoft-com:office:office" xmlns:r="http://schemas.openxmlformats.org/officeDocument/2006/relationships" xmlns:m="http://schemas.openxmlformats.org/officeDocument/2006/math" xmlns:v="urn:schemas-microsoft-com:vml" xmlns:wp14="http://schemas.microsoft.com/office/word/2010/wordprocessingDrawing" xmlns:wp="http://schemas.openxmlformats.org/drawingml/2006/wordprocessingDrawing" xmlns:w10="urn:schemas-microsoft-com:office:word" xmlns:w="http://schemas.openxmlformats.org/wordprocessingml/2006/main" xmlns:w14="http://schemas.microsoft.com/office/word/2010/wordml" xmlns:w15="http://schemas.microsoft.com/office/word/2012/wordml" xmlns:w16cex="http://schemas.microsoft.com/office/word/2018/wordml/cex" xmlns:w16cid="http://schemas.microsoft.com/office/word/2016/wordml/cid" xmlns:w16="http://schemas.microsoft.com/office/word/2018/wordml" xmlns:w16sdtdh="http://schemas.microsoft.com/office/word/2020/wordml/sdtdatahash" xmlns:w16se="http://schemas.microsoft.com/office/word/2015/wordml/symex" xmlns:wpg="http://schemas.microsoft.com/office/word/2010/wordprocessingGroup" xmlns:wpi="http://schemas.microsoft.com/office/word/2010/wordprocessingInk" xmlns:wne="http://schemas.microsoft.com/office/word/2006/wordml" xmlns:wps="http://schemas.microsoft.com/office/word/2010/wordprocessingShape" mc:Ignorable="w14 w15 w16se w16cid w16 w16cex w16sdtdh wp14">
   <w:p>
     <w:pPr>
       <w:pStyle w:val="Footer"/>
@@ -4702,7 +4521,7 @@
 </file>
 
 <file path=word/footer2.xml><?xml version="1.0" encoding="utf-8"?>
-<w:ftr xmlns:wpc="http://schemas.microsoft.com/office/word/2010/wordprocessingCanvas" xmlns:cx="http://schemas.microsoft.com/office/drawing/2014/chartex" xmlns:cx1="http://schemas.microsoft.com/office/drawing/2015/9/8/chartex" xmlns:cx2="http://schemas.microsoft.com/office/drawing/2015/10/21/chartex" xmlns:cx3="http://schemas.microsoft.com/office/drawing/2016/5/9/chartex" xmlns:cx4="http://schemas.microsoft.com/office/drawing/2016/5/10/chartex" xmlns:cx5="http://schemas.microsoft.com/office/drawing/2016/5/11/chartex" xmlns:cx6="http://schemas.microsoft.com/office/drawing/2016/5/12/chartex" xmlns:cx7="http://schemas.microsoft.com/office/drawing/2016/5/13/chartex" xmlns:cx8="http://schemas.microsoft.com/office/drawing/2016/5/14/chartex" xmlns:mc="http://schemas.openxmlformats.org/markup-compatibility/2006" xmlns:aink="http://schemas.microsoft.com/office/drawing/2016/ink" xmlns:am3d="http://schemas.microsoft.com/office/drawing/2017/model3d" xmlns:o="urn:schemas-microsoft-com:office:office" xmlns:oel="http://schemas.microsoft.com/office/2019/extlst" xmlns:r="http://schemas.openxmlformats.org/officeDocument/2006/relationships" xmlns:m="http://schemas.openxmlformats.org/officeDocument/2006/math" xmlns:v="urn:schemas-microsoft-com:vml" xmlns:wp14="http://schemas.microsoft.com/office/word/2010/wordprocessingDrawing" xmlns:wp="http://schemas.openxmlformats.org/drawingml/2006/wordprocessingDrawing" xmlns:w10="urn:schemas-microsoft-com:office:word" xmlns:w="http://schemas.openxmlformats.org/wordprocessingml/2006/main" xmlns:w14="http://schemas.microsoft.com/office/word/2010/wordml" xmlns:w15="http://schemas.microsoft.com/office/word/2012/wordml" xmlns:w16cex="http://schemas.microsoft.com/office/word/2018/wordml/cex" xmlns:w16cid="http://schemas.microsoft.com/office/word/2016/wordml/cid" xmlns:w16="http://schemas.microsoft.com/office/word/2018/wordml" xmlns:w16sdtdh="http://schemas.microsoft.com/office/word/2020/wordml/sdtdatahash" xmlns:w16se="http://schemas.microsoft.com/office/word/2015/wordml/symex" xmlns:wpg="http://schemas.microsoft.com/office/word/2010/wordprocessingGroup" xmlns:wpi="http://schemas.microsoft.com/office/word/2010/wordprocessingInk" xmlns:wne="http://schemas.microsoft.com/office/word/2006/wordml" xmlns:wps="http://schemas.microsoft.com/office/word/2010/wordprocessingShape" mc:Ignorable="w14 w15 w16se w16cid w16 w16cex w16sdtdh wp14">
+<w:ftr xmlns:wpc="http://schemas.microsoft.com/office/word/2010/wordprocessingCanvas" xmlns:cx="http://schemas.microsoft.com/office/drawing/2014/chartex" xmlns:cx1="http://schemas.microsoft.com/office/drawing/2015/9/8/chartex" xmlns:cx2="http://schemas.microsoft.com/office/drawing/2015/10/21/chartex" xmlns:cx3="http://schemas.microsoft.com/office/drawing/2016/5/9/chartex" xmlns:cx4="http://schemas.microsoft.com/office/drawing/2016/5/10/chartex" xmlns:cx5="http://schemas.microsoft.com/office/drawing/2016/5/11/chartex" xmlns:cx6="http://schemas.microsoft.com/office/drawing/2016/5/12/chartex" xmlns:cx7="http://schemas.microsoft.com/office/drawing/2016/5/13/chartex" xmlns:cx8="http://schemas.microsoft.com/office/drawing/2016/5/14/chartex" xmlns:mc="http://schemas.openxmlformats.org/markup-compatibility/2006" xmlns:aink="http://schemas.microsoft.com/office/drawing/2016/ink" xmlns:am3d="http://schemas.microsoft.com/office/drawing/2017/model3d" xmlns:o="urn:schemas-microsoft-com:office:office" xmlns:r="http://schemas.openxmlformats.org/officeDocument/2006/relationships" xmlns:m="http://schemas.openxmlformats.org/officeDocument/2006/math" xmlns:v="urn:schemas-microsoft-com:vml" xmlns:wp14="http://schemas.microsoft.com/office/word/2010/wordprocessingDrawing" xmlns:wp="http://schemas.openxmlformats.org/drawingml/2006/wordprocessingDrawing" xmlns:w10="urn:schemas-microsoft-com:office:word" xmlns:w="http://schemas.openxmlformats.org/wordprocessingml/2006/main" xmlns:w14="http://schemas.microsoft.com/office/word/2010/wordml" xmlns:w15="http://schemas.microsoft.com/office/word/2012/wordml" xmlns:w16cex="http://schemas.microsoft.com/office/word/2018/wordml/cex" xmlns:w16cid="http://schemas.microsoft.com/office/word/2016/wordml/cid" xmlns:w16="http://schemas.microsoft.com/office/word/2018/wordml" xmlns:w16sdtdh="http://schemas.microsoft.com/office/word/2020/wordml/sdtdatahash" xmlns:w16se="http://schemas.microsoft.com/office/word/2015/wordml/symex" xmlns:wpg="http://schemas.microsoft.com/office/word/2010/wordprocessingGroup" xmlns:wpi="http://schemas.microsoft.com/office/word/2010/wordprocessingInk" xmlns:wne="http://schemas.microsoft.com/office/word/2006/wordml" xmlns:wps="http://schemas.microsoft.com/office/word/2010/wordprocessingShape" mc:Ignorable="w14 w15 w16se w16cid w16 w16cex w16sdtdh wp14">
   <w:p>
     <w:pPr>
       <w:pStyle w:val="Footer"/>
@@ -4712,7 +4531,7 @@
 </file>
 
 <file path=word/footnotes.xml><?xml version="1.0" encoding="utf-8"?>
-<w:footnotes xmlns:wpc="http://schemas.microsoft.com/office/word/2010/wordprocessingCanvas" xmlns:cx="http://schemas.microsoft.com/office/drawing/2014/chartex" xmlns:cx1="http://schemas.microsoft.com/office/drawing/2015/9/8/chartex" xmlns:cx2="http://schemas.microsoft.com/office/drawing/2015/10/21/chartex" xmlns:cx3="http://schemas.microsoft.com/office/drawing/2016/5/9/chartex" xmlns:cx4="http://schemas.microsoft.com/office/drawing/2016/5/10/chartex" xmlns:cx5="http://schemas.microsoft.com/office/drawing/2016/5/11/chartex" xmlns:cx6="http://schemas.microsoft.com/office/drawing/2016/5/12/chartex" xmlns:cx7="http://schemas.microsoft.com/office/drawing/2016/5/13/chartex" xmlns:cx8="http://schemas.microsoft.com/office/drawing/2016/5/14/chartex" xmlns:mc="http://schemas.openxmlformats.org/markup-compatibility/2006" xmlns:aink="http://schemas.microsoft.com/office/drawing/2016/ink" xmlns:am3d="http://schemas.microsoft.com/office/drawing/2017/model3d" xmlns:o="urn:schemas-microsoft-com:office:office" xmlns:oel="http://schemas.microsoft.com/office/2019/extlst" xmlns:r="http://schemas.openxmlformats.org/officeDocument/2006/relationships" xmlns:m="http://schemas.openxmlformats.org/officeDocument/2006/math" xmlns:v="urn:schemas-microsoft-com:vml" xmlns:wp14="http://schemas.microsoft.com/office/word/2010/wordprocessingDrawing" xmlns:wp="http://schemas.openxmlformats.org/drawingml/2006/wordprocessingDrawing" xmlns:w10="urn:schemas-microsoft-com:office:word" xmlns:w="http://schemas.openxmlformats.org/wordprocessingml/2006/main" xmlns:w14="http://schemas.microsoft.com/office/word/2010/wordml" xmlns:w15="http://schemas.microsoft.com/office/word/2012/wordml" xmlns:w16cex="http://schemas.microsoft.com/office/word/2018/wordml/cex" xmlns:w16cid="http://schemas.microsoft.com/office/word/2016/wordml/cid" xmlns:w16="http://schemas.microsoft.com/office/word/2018/wordml" xmlns:w16sdtdh="http://schemas.microsoft.com/office/word/2020/wordml/sdtdatahash" xmlns:w16se="http://schemas.microsoft.com/office/word/2015/wordml/symex" xmlns:wpg="http://schemas.microsoft.com/office/word/2010/wordprocessingGroup" xmlns:wpi="http://schemas.microsoft.com/office/word/2010/wordprocessingInk" xmlns:wne="http://schemas.microsoft.com/office/word/2006/wordml" xmlns:wps="http://schemas.microsoft.com/office/word/2010/wordprocessingShape" mc:Ignorable="w14 w15 w16se w16cid w16 w16cex w16sdtdh wp14">
+<w:footnotes xmlns:wpc="http://schemas.microsoft.com/office/word/2010/wordprocessingCanvas" xmlns:cx="http://schemas.microsoft.com/office/drawing/2014/chartex" xmlns:cx1="http://schemas.microsoft.com/office/drawing/2015/9/8/chartex" xmlns:cx2="http://schemas.microsoft.com/office/drawing/2015/10/21/chartex" xmlns:cx3="http://schemas.microsoft.com/office/drawing/2016/5/9/chartex" xmlns:cx4="http://schemas.microsoft.com/office/drawing/2016/5/10/chartex" xmlns:cx5="http://schemas.microsoft.com/office/drawing/2016/5/11/chartex" xmlns:cx6="http://schemas.microsoft.com/office/drawing/2016/5/12/chartex" xmlns:cx7="http://schemas.microsoft.com/office/drawing/2016/5/13/chartex" xmlns:cx8="http://schemas.microsoft.com/office/drawing/2016/5/14/chartex" xmlns:mc="http://schemas.openxmlformats.org/markup-compatibility/2006" xmlns:aink="http://schemas.microsoft.com/office/drawing/2016/ink" xmlns:am3d="http://schemas.microsoft.com/office/drawing/2017/model3d" xmlns:o="urn:schemas-microsoft-com:office:office" xmlns:r="http://schemas.openxmlformats.org/officeDocument/2006/relationships" xmlns:m="http://schemas.openxmlformats.org/officeDocument/2006/math" xmlns:v="urn:schemas-microsoft-com:vml" xmlns:wp14="http://schemas.microsoft.com/office/word/2010/wordprocessingDrawing" xmlns:wp="http://schemas.openxmlformats.org/drawingml/2006/wordprocessingDrawing" xmlns:w10="urn:schemas-microsoft-com:office:word" xmlns:w="http://schemas.openxmlformats.org/wordprocessingml/2006/main" xmlns:w14="http://schemas.microsoft.com/office/word/2010/wordml" xmlns:w15="http://schemas.microsoft.com/office/word/2012/wordml" xmlns:w16cex="http://schemas.microsoft.com/office/word/2018/wordml/cex" xmlns:w16cid="http://schemas.microsoft.com/office/word/2016/wordml/cid" xmlns:w16="http://schemas.microsoft.com/office/word/2018/wordml" xmlns:w16sdtdh="http://schemas.microsoft.com/office/word/2020/wordml/sdtdatahash" xmlns:w16se="http://schemas.microsoft.com/office/word/2015/wordml/symex" xmlns:wpg="http://schemas.microsoft.com/office/word/2010/wordprocessingGroup" xmlns:wpi="http://schemas.microsoft.com/office/word/2010/wordprocessingInk" xmlns:wne="http://schemas.microsoft.com/office/word/2006/wordml" xmlns:wps="http://schemas.microsoft.com/office/word/2010/wordprocessingShape" mc:Ignorable="w14 w15 w16se w16cid w16 w16cex w16sdtdh wp14">
   <w:footnote w:type="separator" w:id="-1">
     <w:p>
       <w:pPr>
@@ -4737,7 +4556,7 @@
 </file>
 
 <file path=word/numbering.xml><?xml version="1.0" encoding="utf-8"?>
-<w:numbering xmlns:wpc="http://schemas.microsoft.com/office/word/2010/wordprocessingCanvas" xmlns:cx="http://schemas.microsoft.com/office/drawing/2014/chartex" xmlns:cx1="http://schemas.microsoft.com/office/drawing/2015/9/8/chartex" xmlns:cx2="http://schemas.microsoft.com/office/drawing/2015/10/21/chartex" xmlns:cx3="http://schemas.microsoft.com/office/drawing/2016/5/9/chartex" xmlns:cx4="http://schemas.microsoft.com/office/drawing/2016/5/10/chartex" xmlns:cx5="http://schemas.microsoft.com/office/drawing/2016/5/11/chartex" xmlns:cx6="http://schemas.microsoft.com/office/drawing/2016/5/12/chartex" xmlns:cx7="http://schemas.microsoft.com/office/drawing/2016/5/13/chartex" xmlns:cx8="http://schemas.microsoft.com/office/drawing/2016/5/14/chartex" xmlns:mc="http://schemas.openxmlformats.org/markup-compatibility/2006" xmlns:aink="http://schemas.microsoft.com/office/drawing/2016/ink" xmlns:am3d="http://schemas.microsoft.com/office/drawing/2017/model3d" xmlns:o="urn:schemas-microsoft-com:office:office" xmlns:oel="http://schemas.microsoft.com/office/2019/extlst" xmlns:r="http://schemas.openxmlformats.org/officeDocument/2006/relationships" xmlns:m="http://schemas.openxmlformats.org/officeDocument/2006/math" xmlns:v="urn:schemas-microsoft-com:vml" xmlns:wp14="http://schemas.microsoft.com/office/word/2010/wordprocessingDrawing" xmlns:wp="http://schemas.openxmlformats.org/drawingml/2006/wordprocessingDrawing" xmlns:w10="urn:schemas-microsoft-com:office:word" xmlns:w="http://schemas.openxmlformats.org/wordprocessingml/2006/main" xmlns:w14="http://schemas.microsoft.com/office/word/2010/wordml" xmlns:w15="http://schemas.microsoft.com/office/word/2012/wordml" xmlns:w16cex="http://schemas.microsoft.com/office/word/2018/wordml/cex" xmlns:w16cid="http://schemas.microsoft.com/office/word/2016/wordml/cid" xmlns:w16="http://schemas.microsoft.com/office/word/2018/wordml" xmlns:w16sdtdh="http://schemas.microsoft.com/office/word/2020/wordml/sdtdatahash" xmlns:w16se="http://schemas.microsoft.com/office/word/2015/wordml/symex" xmlns:wpg="http://schemas.microsoft.com/office/word/2010/wordprocessingGroup" xmlns:wpi="http://schemas.microsoft.com/office/word/2010/wordprocessingInk" xmlns:wne="http://schemas.microsoft.com/office/word/2006/wordml" xmlns:wps="http://schemas.microsoft.com/office/word/2010/wordprocessingShape" mc:Ignorable="w14 w15 w16se w16cid w16 w16cex w16sdtdh wp14">
+<w:numbering xmlns:wpc="http://schemas.microsoft.com/office/word/2010/wordprocessingCanvas" xmlns:cx="http://schemas.microsoft.com/office/drawing/2014/chartex" xmlns:cx1="http://schemas.microsoft.com/office/drawing/2015/9/8/chartex" xmlns:cx2="http://schemas.microsoft.com/office/drawing/2015/10/21/chartex" xmlns:cx3="http://schemas.microsoft.com/office/drawing/2016/5/9/chartex" xmlns:cx4="http://schemas.microsoft.com/office/drawing/2016/5/10/chartex" xmlns:cx5="http://schemas.microsoft.com/office/drawing/2016/5/11/chartex" xmlns:cx6="http://schemas.microsoft.com/office/drawing/2016/5/12/chartex" xmlns:cx7="http://schemas.microsoft.com/office/drawing/2016/5/13/chartex" xmlns:cx8="http://schemas.microsoft.com/office/drawing/2016/5/14/chartex" xmlns:mc="http://schemas.openxmlformats.org/markup-compatibility/2006" xmlns:aink="http://schemas.microsoft.com/office/drawing/2016/ink" xmlns:am3d="http://schemas.microsoft.com/office/drawing/2017/model3d" xmlns:o="urn:schemas-microsoft-com:office:office" xmlns:r="http://schemas.openxmlformats.org/officeDocument/2006/relationships" xmlns:m="http://schemas.openxmlformats.org/officeDocument/2006/math" xmlns:v="urn:schemas-microsoft-com:vml" xmlns:wp14="http://schemas.microsoft.com/office/word/2010/wordprocessingDrawing" xmlns:wp="http://schemas.openxmlformats.org/drawingml/2006/wordprocessingDrawing" xmlns:w10="urn:schemas-microsoft-com:office:word" xmlns:w="http://schemas.openxmlformats.org/wordprocessingml/2006/main" xmlns:w14="http://schemas.microsoft.com/office/word/2010/wordml" xmlns:w15="http://schemas.microsoft.com/office/word/2012/wordml" xmlns:w16cex="http://schemas.microsoft.com/office/word/2018/wordml/cex" xmlns:w16cid="http://schemas.microsoft.com/office/word/2016/wordml/cid" xmlns:w16="http://schemas.microsoft.com/office/word/2018/wordml" xmlns:w16sdtdh="http://schemas.microsoft.com/office/word/2020/wordml/sdtdatahash" xmlns:w16se="http://schemas.microsoft.com/office/word/2015/wordml/symex" xmlns:wpg="http://schemas.microsoft.com/office/word/2010/wordprocessingGroup" xmlns:wpi="http://schemas.microsoft.com/office/word/2010/wordprocessingInk" xmlns:wne="http://schemas.microsoft.com/office/word/2006/wordml" xmlns:wps="http://schemas.microsoft.com/office/word/2010/wordprocessingShape" mc:Ignorable="w14 w15 w16se w16cid w16 w16cex w16sdtdh wp14">
   <w:abstractNum w:abstractNumId="0" w15:restartNumberingAfterBreak="0">
     <w:nsid w:val="0D4A7D54"/>
     <w:multiLevelType w:val="hybridMultilevel"/>
@@ -4945,19 +4764,105 @@
     </w:lvl>
   </w:abstractNum>
   <w:abstractNum w:abstractNumId="2" w15:restartNumberingAfterBreak="0">
+    <w:nsid w:val="16951239"/>
+    <w:multiLevelType w:val="hybridMultilevel"/>
+    <w:tmpl w:val="73B68032"/>
+    <w:lvl w:ilvl="0" w:tplc="0809000F">
+      <w:start w:val="1"/>
+      <w:numFmt w:val="decimal"/>
+      <w:lvlText w:val="%1."/>
+      <w:lvlJc w:val="left"/>
+      <w:pPr>
+        <w:ind w:left="720" w:hanging="360"/>
+      </w:pPr>
+    </w:lvl>
+    <w:lvl w:ilvl="1" w:tplc="08090019" w:tentative="1">
+      <w:start w:val="1"/>
+      <w:numFmt w:val="lowerLetter"/>
+      <w:lvlText w:val="%2."/>
+      <w:lvlJc w:val="left"/>
+      <w:pPr>
+        <w:ind w:left="1440" w:hanging="360"/>
+      </w:pPr>
+    </w:lvl>
+    <w:lvl w:ilvl="2" w:tplc="0809001B" w:tentative="1">
+      <w:start w:val="1"/>
+      <w:numFmt w:val="lowerRoman"/>
+      <w:lvlText w:val="%3."/>
+      <w:lvlJc w:val="right"/>
+      <w:pPr>
+        <w:ind w:left="2160" w:hanging="180"/>
+      </w:pPr>
+    </w:lvl>
+    <w:lvl w:ilvl="3" w:tplc="0809000F" w:tentative="1">
+      <w:start w:val="1"/>
+      <w:numFmt w:val="decimal"/>
+      <w:lvlText w:val="%4."/>
+      <w:lvlJc w:val="left"/>
+      <w:pPr>
+        <w:ind w:left="2880" w:hanging="360"/>
+      </w:pPr>
+    </w:lvl>
+    <w:lvl w:ilvl="4" w:tplc="08090019" w:tentative="1">
+      <w:start w:val="1"/>
+      <w:numFmt w:val="lowerLetter"/>
+      <w:lvlText w:val="%5."/>
+      <w:lvlJc w:val="left"/>
+      <w:pPr>
+        <w:ind w:left="3600" w:hanging="360"/>
+      </w:pPr>
+    </w:lvl>
+    <w:lvl w:ilvl="5" w:tplc="0809001B" w:tentative="1">
+      <w:start w:val="1"/>
+      <w:numFmt w:val="lowerRoman"/>
+      <w:lvlText w:val="%6."/>
+      <w:lvlJc w:val="right"/>
+      <w:pPr>
+        <w:ind w:left="4320" w:hanging="180"/>
+      </w:pPr>
+    </w:lvl>
+    <w:lvl w:ilvl="6" w:tplc="0809000F" w:tentative="1">
+      <w:start w:val="1"/>
+      <w:numFmt w:val="decimal"/>
+      <w:lvlText w:val="%7."/>
+      <w:lvlJc w:val="left"/>
+      <w:pPr>
+        <w:ind w:left="5040" w:hanging="360"/>
+      </w:pPr>
+    </w:lvl>
+    <w:lvl w:ilvl="7" w:tplc="08090019" w:tentative="1">
+      <w:start w:val="1"/>
+      <w:numFmt w:val="lowerLetter"/>
+      <w:lvlText w:val="%8."/>
+      <w:lvlJc w:val="left"/>
+      <w:pPr>
+        <w:ind w:left="5760" w:hanging="360"/>
+      </w:pPr>
+    </w:lvl>
+    <w:lvl w:ilvl="8" w:tplc="0809001B" w:tentative="1">
+      <w:start w:val="1"/>
+      <w:numFmt w:val="lowerRoman"/>
+      <w:lvlText w:val="%9."/>
+      <w:lvlJc w:val="right"/>
+      <w:pPr>
+        <w:ind w:left="6480" w:hanging="180"/>
+      </w:pPr>
+    </w:lvl>
+  </w:abstractNum>
+  <w:abstractNum w:abstractNumId="3" w15:restartNumberingAfterBreak="0">
     <w:nsid w:val="2611194F"/>
     <w:multiLevelType w:val="hybridMultilevel"/>
-    <w:tmpl w:val="1D56E69C"/>
-    <w:lvl w:ilvl="0" w:tplc="08090001">
-      <w:start w:val="1"/>
-      <w:numFmt w:val="bullet"/>
-      <w:lvlText w:val=""/>
+    <w:tmpl w:val="B672D2EC"/>
+    <w:lvl w:ilvl="0" w:tplc="0809000F">
+      <w:start w:val="1"/>
+      <w:numFmt w:val="decimal"/>
+      <w:lvlText w:val="%1."/>
       <w:lvlJc w:val="left"/>
       <w:pPr>
         <w:ind w:left="1080" w:hanging="360"/>
       </w:pPr>
       <w:rPr>
-        <w:rFonts w:ascii="Symbol" w:hAnsi="Symbol" w:hint="default"/>
+        <w:rFonts w:hint="default"/>
         <w:b w:val="0"/>
         <w:bCs w:val="0"/>
         <w:sz w:val="22"/>
@@ -5037,7 +4942,7 @@
       </w:pPr>
     </w:lvl>
   </w:abstractNum>
-  <w:abstractNum w:abstractNumId="3" w15:restartNumberingAfterBreak="0">
+  <w:abstractNum w:abstractNumId="4" w15:restartNumberingAfterBreak="0">
     <w:nsid w:val="2F9A556A"/>
     <w:multiLevelType w:val="hybridMultilevel"/>
     <w:tmpl w:val="355A3F64"/>
@@ -5131,7 +5036,93 @@
       </w:pPr>
     </w:lvl>
   </w:abstractNum>
-  <w:abstractNum w:abstractNumId="4" w15:restartNumberingAfterBreak="0">
+  <w:abstractNum w:abstractNumId="5" w15:restartNumberingAfterBreak="0">
+    <w:nsid w:val="447B65AD"/>
+    <w:multiLevelType w:val="hybridMultilevel"/>
+    <w:tmpl w:val="BA42103E"/>
+    <w:lvl w:ilvl="0" w:tplc="0809000F">
+      <w:start w:val="1"/>
+      <w:numFmt w:val="decimal"/>
+      <w:lvlText w:val="%1."/>
+      <w:lvlJc w:val="left"/>
+      <w:pPr>
+        <w:ind w:left="720" w:hanging="360"/>
+      </w:pPr>
+    </w:lvl>
+    <w:lvl w:ilvl="1" w:tplc="08090019" w:tentative="1">
+      <w:start w:val="1"/>
+      <w:numFmt w:val="lowerLetter"/>
+      <w:lvlText w:val="%2."/>
+      <w:lvlJc w:val="left"/>
+      <w:pPr>
+        <w:ind w:left="1440" w:hanging="360"/>
+      </w:pPr>
+    </w:lvl>
+    <w:lvl w:ilvl="2" w:tplc="0809001B" w:tentative="1">
+      <w:start w:val="1"/>
+      <w:numFmt w:val="lowerRoman"/>
+      <w:lvlText w:val="%3."/>
+      <w:lvlJc w:val="right"/>
+      <w:pPr>
+        <w:ind w:left="2160" w:hanging="180"/>
+      </w:pPr>
+    </w:lvl>
+    <w:lvl w:ilvl="3" w:tplc="0809000F" w:tentative="1">
+      <w:start w:val="1"/>
+      <w:numFmt w:val="decimal"/>
+      <w:lvlText w:val="%4."/>
+      <w:lvlJc w:val="left"/>
+      <w:pPr>
+        <w:ind w:left="2880" w:hanging="360"/>
+      </w:pPr>
+    </w:lvl>
+    <w:lvl w:ilvl="4" w:tplc="08090019" w:tentative="1">
+      <w:start w:val="1"/>
+      <w:numFmt w:val="lowerLetter"/>
+      <w:lvlText w:val="%5."/>
+      <w:lvlJc w:val="left"/>
+      <w:pPr>
+        <w:ind w:left="3600" w:hanging="360"/>
+      </w:pPr>
+    </w:lvl>
+    <w:lvl w:ilvl="5" w:tplc="0809001B" w:tentative="1">
+      <w:start w:val="1"/>
+      <w:numFmt w:val="lowerRoman"/>
+      <w:lvlText w:val="%6."/>
+      <w:lvlJc w:val="right"/>
+      <w:pPr>
+        <w:ind w:left="4320" w:hanging="180"/>
+      </w:pPr>
+    </w:lvl>
+    <w:lvl w:ilvl="6" w:tplc="0809000F" w:tentative="1">
+      <w:start w:val="1"/>
+      <w:numFmt w:val="decimal"/>
+      <w:lvlText w:val="%7."/>
+      <w:lvlJc w:val="left"/>
+      <w:pPr>
+        <w:ind w:left="5040" w:hanging="360"/>
+      </w:pPr>
+    </w:lvl>
+    <w:lvl w:ilvl="7" w:tplc="08090019" w:tentative="1">
+      <w:start w:val="1"/>
+      <w:numFmt w:val="lowerLetter"/>
+      <w:lvlText w:val="%8."/>
+      <w:lvlJc w:val="left"/>
+      <w:pPr>
+        <w:ind w:left="5760" w:hanging="360"/>
+      </w:pPr>
+    </w:lvl>
+    <w:lvl w:ilvl="8" w:tplc="0809001B" w:tentative="1">
+      <w:start w:val="1"/>
+      <w:numFmt w:val="lowerRoman"/>
+      <w:lvlText w:val="%9."/>
+      <w:lvlJc w:val="right"/>
+      <w:pPr>
+        <w:ind w:left="6480" w:hanging="180"/>
+      </w:pPr>
+    </w:lvl>
+  </w:abstractNum>
+  <w:abstractNum w:abstractNumId="6" w15:restartNumberingAfterBreak="0">
     <w:nsid w:val="63EB0761"/>
     <w:multiLevelType w:val="hybridMultilevel"/>
     <w:tmpl w:val="46EAE0BA"/>
@@ -5222,20 +5213,20 @@
       </w:pPr>
     </w:lvl>
   </w:abstractNum>
-  <w:abstractNum w:abstractNumId="5" w15:restartNumberingAfterBreak="0">
+  <w:abstractNum w:abstractNumId="7" w15:restartNumberingAfterBreak="0">
     <w:nsid w:val="675A3587"/>
     <w:multiLevelType w:val="hybridMultilevel"/>
-    <w:tmpl w:val="2BF0018A"/>
-    <w:lvl w:ilvl="0" w:tplc="08090001">
-      <w:start w:val="1"/>
-      <w:numFmt w:val="bullet"/>
-      <w:lvlText w:val=""/>
+    <w:tmpl w:val="39EED320"/>
+    <w:lvl w:ilvl="0" w:tplc="0809000F">
+      <w:start w:val="1"/>
+      <w:numFmt w:val="decimal"/>
+      <w:lvlText w:val="%1."/>
       <w:lvlJc w:val="left"/>
       <w:pPr>
         <w:ind w:left="720" w:hanging="360"/>
       </w:pPr>
       <w:rPr>
-        <w:rFonts w:ascii="Symbol" w:hAnsi="Symbol" w:hint="default"/>
+        <w:rFonts w:hint="default"/>
         <w:b w:val="0"/>
         <w:bCs w:val="0"/>
       </w:rPr>
@@ -5313,7 +5304,7 @@
       </w:pPr>
     </w:lvl>
   </w:abstractNum>
-  <w:abstractNum w:abstractNumId="6" w15:restartNumberingAfterBreak="0">
+  <w:abstractNum w:abstractNumId="8" w15:restartNumberingAfterBreak="0">
     <w:nsid w:val="770A0FF7"/>
     <w:multiLevelType w:val="hybridMultilevel"/>
     <w:tmpl w:val="49B8A684"/>
@@ -5426,26 +5417,121 @@
       </w:rPr>
     </w:lvl>
   </w:abstractNum>
-  <w:num w:numId="1" w16cid:durableId="512497708">
+  <w:abstractNum w:abstractNumId="9" w15:restartNumberingAfterBreak="0">
+    <w:nsid w:val="7ED869EF"/>
+    <w:multiLevelType w:val="hybridMultilevel"/>
+    <w:tmpl w:val="8D96161A"/>
+    <w:lvl w:ilvl="0" w:tplc="0809000F">
+      <w:start w:val="1"/>
+      <w:numFmt w:val="decimal"/>
+      <w:lvlText w:val="%1."/>
+      <w:lvlJc w:val="left"/>
+      <w:pPr>
+        <w:ind w:left="720" w:hanging="360"/>
+      </w:pPr>
+    </w:lvl>
+    <w:lvl w:ilvl="1" w:tplc="08090019" w:tentative="1">
+      <w:start w:val="1"/>
+      <w:numFmt w:val="lowerLetter"/>
+      <w:lvlText w:val="%2."/>
+      <w:lvlJc w:val="left"/>
+      <w:pPr>
+        <w:ind w:left="1440" w:hanging="360"/>
+      </w:pPr>
+    </w:lvl>
+    <w:lvl w:ilvl="2" w:tplc="0809001B" w:tentative="1">
+      <w:start w:val="1"/>
+      <w:numFmt w:val="lowerRoman"/>
+      <w:lvlText w:val="%3."/>
+      <w:lvlJc w:val="right"/>
+      <w:pPr>
+        <w:ind w:left="2160" w:hanging="180"/>
+      </w:pPr>
+    </w:lvl>
+    <w:lvl w:ilvl="3" w:tplc="0809000F" w:tentative="1">
+      <w:start w:val="1"/>
+      <w:numFmt w:val="decimal"/>
+      <w:lvlText w:val="%4."/>
+      <w:lvlJc w:val="left"/>
+      <w:pPr>
+        <w:ind w:left="2880" w:hanging="360"/>
+      </w:pPr>
+    </w:lvl>
+    <w:lvl w:ilvl="4" w:tplc="08090019" w:tentative="1">
+      <w:start w:val="1"/>
+      <w:numFmt w:val="lowerLetter"/>
+      <w:lvlText w:val="%5."/>
+      <w:lvlJc w:val="left"/>
+      <w:pPr>
+        <w:ind w:left="3600" w:hanging="360"/>
+      </w:pPr>
+    </w:lvl>
+    <w:lvl w:ilvl="5" w:tplc="0809001B" w:tentative="1">
+      <w:start w:val="1"/>
+      <w:numFmt w:val="lowerRoman"/>
+      <w:lvlText w:val="%6."/>
+      <w:lvlJc w:val="right"/>
+      <w:pPr>
+        <w:ind w:left="4320" w:hanging="180"/>
+      </w:pPr>
+    </w:lvl>
+    <w:lvl w:ilvl="6" w:tplc="0809000F" w:tentative="1">
+      <w:start w:val="1"/>
+      <w:numFmt w:val="decimal"/>
+      <w:lvlText w:val="%7."/>
+      <w:lvlJc w:val="left"/>
+      <w:pPr>
+        <w:ind w:left="5040" w:hanging="360"/>
+      </w:pPr>
+    </w:lvl>
+    <w:lvl w:ilvl="7" w:tplc="08090019" w:tentative="1">
+      <w:start w:val="1"/>
+      <w:numFmt w:val="lowerLetter"/>
+      <w:lvlText w:val="%8."/>
+      <w:lvlJc w:val="left"/>
+      <w:pPr>
+        <w:ind w:left="5760" w:hanging="360"/>
+      </w:pPr>
+    </w:lvl>
+    <w:lvl w:ilvl="8" w:tplc="0809001B" w:tentative="1">
+      <w:start w:val="1"/>
+      <w:numFmt w:val="lowerRoman"/>
+      <w:lvlText w:val="%9."/>
+      <w:lvlJc w:val="right"/>
+      <w:pPr>
+        <w:ind w:left="6480" w:hanging="180"/>
+      </w:pPr>
+    </w:lvl>
+  </w:abstractNum>
+  <w:num w:numId="1">
+    <w:abstractNumId w:val="7"/>
+  </w:num>
+  <w:num w:numId="2">
+    <w:abstractNumId w:val="6"/>
+  </w:num>
+  <w:num w:numId="3">
+    <w:abstractNumId w:val="4"/>
+  </w:num>
+  <w:num w:numId="4">
+    <w:abstractNumId w:val="1"/>
+  </w:num>
+  <w:num w:numId="5">
+    <w:abstractNumId w:val="3"/>
+  </w:num>
+  <w:num w:numId="6">
+    <w:abstractNumId w:val="0"/>
+  </w:num>
+  <w:num w:numId="7">
+    <w:abstractNumId w:val="8"/>
+  </w:num>
+  <w:num w:numId="8">
     <w:abstractNumId w:val="5"/>
   </w:num>
-  <w:num w:numId="2" w16cid:durableId="643122293">
-    <w:abstractNumId w:val="4"/>
-  </w:num>
-  <w:num w:numId="3" w16cid:durableId="1153064722">
-    <w:abstractNumId w:val="3"/>
-  </w:num>
-  <w:num w:numId="4" w16cid:durableId="1473399170">
-    <w:abstractNumId w:val="1"/>
-  </w:num>
-  <w:num w:numId="5" w16cid:durableId="53166922">
+  <w:num w:numId="9">
     <w:abstractNumId w:val="2"/>
   </w:num>
-  <w:num w:numId="6" w16cid:durableId="378210411">
-    <w:abstractNumId w:val="0"/>
-  </w:num>
-  <w:num w:numId="7" w16cid:durableId="343484070">
-    <w:abstractNumId w:val="6"/>
+  <w:num w:numId="10">
+    <w:abstractNumId w:val="9"/>
   </w:num>
 </w:numbering>
 </file>

</xml_diff>

<commit_message>
CIV-6302 removed paragraph equivalent
</commit_message>
<xml_diff>
--- a/docker/docmosis/templates/CV-DAM-STD-ENG-00003-HNL.docx
+++ b/docker/docmosis/templates/CV-DAM-STD-ENG-00003-HNL.docx
@@ -39,21 +39,12 @@
         </w:rPr>
         <w:t>Case number:&lt;&lt;</w:t>
       </w:r>
-      <w:proofErr w:type="spellStart"/>
-      <w:r>
-        <w:rPr>
-          <w:rFonts w:ascii="Arial" w:hAnsi="Arial" w:cs="Arial"/>
-          <w:lang w:val="en-US"/>
-        </w:rPr>
-        <w:t>caseNumber</w:t>
-      </w:r>
-      <w:proofErr w:type="spellEnd"/>
-      <w:r>
-        <w:rPr>
-          <w:rFonts w:ascii="Arial" w:hAnsi="Arial" w:cs="Arial"/>
-          <w:lang w:val="en-US"/>
-        </w:rPr>
-        <w:t>&gt;&gt;</w:t>
+      <w:r>
+        <w:rPr>
+          <w:rFonts w:ascii="Arial" w:hAnsi="Arial" w:cs="Arial"/>
+          <w:lang w:val="en-US"/>
+        </w:rPr>
+        <w:t>caseNumber&gt;&gt;</w:t>
       </w:r>
     </w:p>
     <w:p>
@@ -75,71 +66,14 @@
           <w:rFonts w:ascii="Arial" w:eastAsia="Arial" w:hAnsi="Arial" w:cs="Arial"/>
           <w:bCs/>
         </w:rPr>
-        <w:t>{</w:t>
-      </w:r>
-      <w:proofErr w:type="spellStart"/>
+        <w:t>{dateFormat(</w:t>
+      </w:r>
       <w:r>
         <w:rPr>
           <w:rFonts w:ascii="Arial" w:eastAsia="Arial" w:hAnsi="Arial" w:cs="Arial"/>
           <w:bCs/>
         </w:rPr>
-        <w:t>dateFormat</w:t>
-      </w:r>
-      <w:proofErr w:type="spellEnd"/>
-      <w:r>
-        <w:rPr>
-          <w:rFonts w:ascii="Arial" w:eastAsia="Arial" w:hAnsi="Arial" w:cs="Arial"/>
-          <w:bCs/>
-        </w:rPr>
-        <w:t>(</w:t>
-      </w:r>
-      <w:proofErr w:type="spellStart"/>
-      <w:r>
-        <w:rPr>
-          <w:rFonts w:ascii="Arial" w:eastAsia="Arial" w:hAnsi="Arial" w:cs="Arial"/>
-          <w:bCs/>
-        </w:rPr>
-        <w:t>currentDate</w:t>
-      </w:r>
-      <w:proofErr w:type="spellEnd"/>
-      <w:r>
-        <w:rPr>
-          <w:rFonts w:ascii="Arial" w:eastAsia="Arial" w:hAnsi="Arial" w:cs="Arial"/>
-          <w:bCs/>
-        </w:rPr>
-        <w:t xml:space="preserve">, ‘dd MMMM </w:t>
-      </w:r>
-      <w:proofErr w:type="spellStart"/>
-      <w:r>
-        <w:rPr>
-          <w:rFonts w:ascii="Arial" w:eastAsia="Arial" w:hAnsi="Arial" w:cs="Arial"/>
-          <w:bCs/>
-        </w:rPr>
-        <w:t>yyyy</w:t>
-      </w:r>
-      <w:proofErr w:type="spellEnd"/>
-      <w:r>
-        <w:rPr>
-          <w:rFonts w:ascii="Arial" w:eastAsia="Arial" w:hAnsi="Arial" w:cs="Arial"/>
-          <w:bCs/>
-        </w:rPr>
-        <w:t>’, ‘</w:t>
-      </w:r>
-      <w:proofErr w:type="spellStart"/>
-      <w:r>
-        <w:rPr>
-          <w:rFonts w:ascii="Arial" w:eastAsia="Arial" w:hAnsi="Arial" w:cs="Arial"/>
-          <w:bCs/>
-        </w:rPr>
-        <w:t>yyyy</w:t>
-      </w:r>
-      <w:proofErr w:type="spellEnd"/>
-      <w:r>
-        <w:rPr>
-          <w:rFonts w:ascii="Arial" w:eastAsia="Arial" w:hAnsi="Arial" w:cs="Arial"/>
-          <w:bCs/>
-        </w:rPr>
-        <w:t>-MM-dd’</w:t>
+        <w:t>currentDate, ‘dd MMMM yyyy’, ‘yyyy-MM-dd’</w:t>
       </w:r>
       <w:r>
         <w:rPr>
@@ -213,21 +147,7 @@
         <w:rPr>
           <w:color w:val="auto"/>
         </w:rPr>
-        <w:t>&lt;&lt;</w:t>
-      </w:r>
-      <w:proofErr w:type="spellStart"/>
-      <w:r>
-        <w:rPr>
-          <w:color w:val="auto"/>
-        </w:rPr>
-        <w:t>judgeName</w:t>
-      </w:r>
-      <w:proofErr w:type="spellEnd"/>
-      <w:r>
-        <w:rPr>
-          <w:color w:val="auto"/>
-        </w:rPr>
-        <w:t>&gt;&gt;</w:t>
+        <w:t>&lt;&lt;judgeName&gt;&gt;</w:t>
       </w:r>
     </w:p>
     <w:p>
@@ -380,7 +300,7 @@
               </wp:inline>
             </w:drawing>
           </mc:Choice>
-          <mc:Fallback xmlns:pic="http://schemas.openxmlformats.org/drawingml/2006/picture" xmlns:a="http://schemas.openxmlformats.org/drawingml/2006/main" xmlns:oel="http://schemas.microsoft.com/office/2019/extlst">
+          <mc:Fallback xmlns:oel="http://schemas.microsoft.com/office/2019/extlst" xmlns:a="http://schemas.openxmlformats.org/drawingml/2006/main" xmlns:pic="http://schemas.openxmlformats.org/drawingml/2006/picture">
             <w:pict w14:anchorId="1E2983E5">
               <v:group id="Group 2791" style="width:467.95pt;height:68.75pt;mso-position-horizontal-relative:char;mso-position-vertical-relative:line" coordsize="59429,8731" o:spid="_x0000_s1026" w14:anchorId="3F6EA4FE" o:gfxdata="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">
                 <v:shapetype id="_x0000_t75" coordsize="21600,21600" filled="f" stroked="f" o:spt="75" o:preferrelative="t" path="m@4@5l@4@11@9@11@9@5xe">
@@ -866,7 +786,7 @@
               </wp:inline>
             </w:drawing>
           </mc:Choice>
-          <mc:Fallback xmlns:pic="http://schemas.openxmlformats.org/drawingml/2006/picture" xmlns:a="http://schemas.openxmlformats.org/drawingml/2006/main" xmlns:oel="http://schemas.microsoft.com/office/2019/extlst">
+          <mc:Fallback xmlns:oel="http://schemas.microsoft.com/office/2019/extlst" xmlns:a="http://schemas.openxmlformats.org/drawingml/2006/main" xmlns:pic="http://schemas.openxmlformats.org/drawingml/2006/picture">
             <w:pict w14:anchorId="01720E1D">
               <v:group id="Group 2792" style="width:467.95pt;height:.75pt;mso-position-horizontal-relative:char;mso-position-vertical-relative:line" coordsize="59429,95" o:spid="_x0000_s1026" w14:anchorId="36C48C52" o:gfxdata="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">
                 <v:shape id="Shape 91" style="position:absolute;width:59429;height:0;visibility:visible;mso-wrap-style:square;v-text-anchor:top" coordsize="5942965,0" o:spid="_x0000_s1027" filled="f" path="m5942965,l,e" o:gfxdata="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">
@@ -914,40 +834,22 @@
           <w:snapToGrid w:val="0"/>
           <w:lang w:val="en-US"/>
         </w:rPr>
-        <w:t xml:space="preserve"> You must comply with the terms imposed upon you by this order otherwise your claim or the </w:t>
-      </w:r>
-      <w:proofErr w:type="spellStart"/>
+        <w:t> You must comply with the terms imposed upon you by this order otherwise your claim or the defence of it is liable to be struck out or some other sanction imposed. If you cannot comply, you are expected to make</w:t>
+      </w:r>
       <w:r>
         <w:rPr>
           <w:rFonts w:ascii="Arial" w:hAnsi="Arial" w:cs="Arial"/>
           <w:snapToGrid w:val="0"/>
           <w:lang w:val="en-US"/>
         </w:rPr>
-        <w:t>defence</w:t>
-      </w:r>
-      <w:proofErr w:type="spellEnd"/>
+        <w:t xml:space="preserve"> a</w:t>
+      </w:r>
       <w:r>
         <w:rPr>
           <w:rFonts w:ascii="Arial" w:hAnsi="Arial" w:cs="Arial"/>
           <w:snapToGrid w:val="0"/>
           <w:lang w:val="en-US"/>
         </w:rPr>
-        <w:t xml:space="preserve"> of it is liable to be struck out or some other sanction imposed. If you cannot comply, you are expected to make</w:t>
-      </w:r>
-      <w:r>
-        <w:rPr>
-          <w:rFonts w:ascii="Arial" w:hAnsi="Arial" w:cs="Arial"/>
-          <w:snapToGrid w:val="0"/>
-          <w:lang w:val="en-US"/>
-        </w:rPr>
-        <w:t xml:space="preserve"> a</w:t>
-      </w:r>
-      <w:r>
-        <w:rPr>
-          <w:rFonts w:ascii="Arial" w:hAnsi="Arial" w:cs="Arial"/>
-          <w:snapToGrid w:val="0"/>
-          <w:lang w:val="en-US"/>
-        </w:rPr>
         <w:t xml:space="preserve"> formal application to the court before any deadline imposed upon you expires.</w:t>
       </w:r>
     </w:p>
@@ -972,7 +874,6 @@
         </w:rPr>
         <w:t>&lt;&lt;</w:t>
       </w:r>
-      <w:proofErr w:type="spellStart"/>
       <w:r>
         <w:rPr>
           <w:rFonts w:ascii="Arial" w:hAnsi="Arial" w:cs="Arial"/>
@@ -980,7 +881,6 @@
         </w:rPr>
         <w:t>disposalHearingJudgesRecital.input</w:t>
       </w:r>
-      <w:proofErr w:type="spellEnd"/>
       <w:r>
         <w:rPr>
           <w:rFonts w:ascii="Arial" w:hAnsi="Arial" w:cs="Arial"/>
@@ -1038,21 +938,12 @@
         </w:rPr>
         <w:t>&lt;&lt;cs_{</w:t>
       </w:r>
-      <w:proofErr w:type="spellStart"/>
-      <w:r>
-        <w:rPr>
-          <w:rFonts w:ascii="Arial" w:hAnsi="Arial" w:cs="Arial"/>
-          <w:lang w:val="en-US"/>
-        </w:rPr>
-        <w:t>drawDirectionsOrderRequired</w:t>
-      </w:r>
-      <w:proofErr w:type="spellEnd"/>
-      <w:r>
-        <w:rPr>
-          <w:rFonts w:ascii="Arial" w:hAnsi="Arial" w:cs="Arial"/>
-          <w:lang w:val="en-US"/>
-        </w:rPr>
-        <w:t>=</w:t>
+      <w:r>
+        <w:rPr>
+          <w:rFonts w:ascii="Arial" w:hAnsi="Arial" w:cs="Arial"/>
+          <w:lang w:val="en-US"/>
+        </w:rPr>
+        <w:t>drawDirectionsOrderRequired=</w:t>
       </w:r>
       <w:r>
         <w:rPr>
@@ -1133,21 +1024,12 @@
         </w:rPr>
         <w:t>&lt;&lt;cs_{</w:t>
       </w:r>
-      <w:proofErr w:type="spellStart"/>
-      <w:r>
-        <w:rPr>
-          <w:rFonts w:ascii="Arial" w:hAnsi="Arial" w:cs="Arial"/>
-          <w:lang w:val="en-US"/>
-        </w:rPr>
-        <w:t>drawDirectionsOrderRequired</w:t>
-      </w:r>
-      <w:proofErr w:type="spellEnd"/>
-      <w:r>
-        <w:rPr>
-          <w:rFonts w:ascii="Arial" w:hAnsi="Arial" w:cs="Arial"/>
-          <w:lang w:val="en-US"/>
-        </w:rPr>
-        <w:t>=</w:t>
+      <w:r>
+        <w:rPr>
+          <w:rFonts w:ascii="Arial" w:hAnsi="Arial" w:cs="Arial"/>
+          <w:lang w:val="en-US"/>
+        </w:rPr>
+        <w:t>drawDirectionsOrderRequired=</w:t>
       </w:r>
       <w:r>
         <w:rPr>
@@ -1164,21 +1046,12 @@
         </w:rPr>
         <w:t xml:space="preserve"> &amp;&amp; </w:t>
       </w:r>
-      <w:proofErr w:type="spellStart"/>
-      <w:r>
-        <w:rPr>
-          <w:rFonts w:ascii="Arial" w:hAnsi="Arial" w:cs="Arial"/>
-          <w:lang w:val="en-US"/>
-        </w:rPr>
-        <w:t>drawDirectionsOrder.judgementSum</w:t>
-      </w:r>
-      <w:proofErr w:type="spellEnd"/>
-      <w:r>
-        <w:rPr>
-          <w:rFonts w:ascii="Arial" w:hAnsi="Arial" w:cs="Arial"/>
-          <w:lang w:val="en-US"/>
-        </w:rPr>
-        <w:t>!=</w:t>
+      <w:r>
+        <w:rPr>
+          <w:rFonts w:ascii="Arial" w:hAnsi="Arial" w:cs="Arial"/>
+          <w:lang w:val="en-US"/>
+        </w:rPr>
+        <w:t>drawDirectionsOrder.judgementSum!=</w:t>
       </w:r>
       <w:r>
         <w:rPr>
@@ -1222,7 +1095,6 @@
         </w:rPr>
         <w:t>&lt;&lt;</w:t>
       </w:r>
-      <w:proofErr w:type="spellStart"/>
       <w:r>
         <w:rPr>
           <w:rFonts w:ascii="Arial" w:hAnsi="Arial" w:cs="Arial"/>
@@ -1230,7 +1102,6 @@
         </w:rPr>
         <w:t>drawDirectionsOrder.judgementSum</w:t>
       </w:r>
-      <w:proofErr w:type="spellEnd"/>
       <w:r>
         <w:rPr>
           <w:rFonts w:ascii="Arial" w:hAnsi="Arial" w:cs="Arial"/>
@@ -1278,21 +1149,12 @@
         </w:rPr>
         <w:t>&lt;&lt;cs_{</w:t>
       </w:r>
-      <w:proofErr w:type="spellStart"/>
-      <w:r>
-        <w:rPr>
-          <w:rFonts w:ascii="Arial" w:hAnsi="Arial" w:cs="Arial"/>
-          <w:lang w:val="en-US"/>
-        </w:rPr>
-        <w:t>disposalHearingDisclosureOfDocumentsToggle</w:t>
-      </w:r>
-      <w:proofErr w:type="spellEnd"/>
-      <w:r>
-        <w:rPr>
-          <w:rFonts w:ascii="Arial" w:hAnsi="Arial" w:cs="Arial"/>
-          <w:lang w:val="en-US"/>
-        </w:rPr>
-        <w:t>=true</w:t>
+      <w:r>
+        <w:rPr>
+          <w:rFonts w:ascii="Arial" w:hAnsi="Arial" w:cs="Arial"/>
+          <w:lang w:val="en-US"/>
+        </w:rPr>
+        <w:t>disposalHearingDisclosureOfDocumentsToggle=true</w:t>
       </w:r>
       <w:r>
         <w:rPr>
@@ -1355,76 +1217,28 @@
           <w:rFonts w:ascii="Arial" w:eastAsia="Arial" w:hAnsi="Arial" w:cs="Arial"/>
           <w:bCs/>
         </w:rPr>
-        <w:t>{</w:t>
-      </w:r>
-      <w:proofErr w:type="spellStart"/>
+        <w:t>{dateFormat(</w:t>
+      </w:r>
+      <w:r>
+        <w:rPr>
+          <w:rFonts w:ascii="Arial" w:hAnsi="Arial" w:cs="Arial"/>
+          <w:lang w:val="en-US"/>
+        </w:rPr>
+        <w:t>disposalHearingDisclosureOfDocuments</w:t>
+      </w:r>
+      <w:r>
+        <w:rPr>
+          <w:rFonts w:ascii="Arial" w:hAnsi="Arial" w:cs="Arial"/>
+          <w:lang w:val="en-US"/>
+        </w:rPr>
+        <w:t>.date1</w:t>
+      </w:r>
       <w:r>
         <w:rPr>
           <w:rFonts w:ascii="Arial" w:eastAsia="Arial" w:hAnsi="Arial" w:cs="Arial"/>
           <w:bCs/>
         </w:rPr>
-        <w:t>dateFormat</w:t>
-      </w:r>
-      <w:proofErr w:type="spellEnd"/>
-      <w:r>
-        <w:rPr>
-          <w:rFonts w:ascii="Arial" w:eastAsia="Arial" w:hAnsi="Arial" w:cs="Arial"/>
-          <w:bCs/>
-        </w:rPr>
-        <w:t>(</w:t>
-      </w:r>
-      <w:r>
-        <w:rPr>
-          <w:rFonts w:ascii="Arial" w:hAnsi="Arial" w:cs="Arial"/>
-          <w:lang w:val="en-US"/>
-        </w:rPr>
-        <w:t>disposalHearingDisclosureOfDocuments</w:t>
-      </w:r>
-      <w:r>
-        <w:rPr>
-          <w:rFonts w:ascii="Arial" w:hAnsi="Arial" w:cs="Arial"/>
-          <w:lang w:val="en-US"/>
-        </w:rPr>
-        <w:t>.date1</w:t>
-      </w:r>
-      <w:r>
-        <w:rPr>
-          <w:rFonts w:ascii="Arial" w:eastAsia="Arial" w:hAnsi="Arial" w:cs="Arial"/>
-          <w:bCs/>
-        </w:rPr>
-        <w:t xml:space="preserve">, ‘dd MMMM </w:t>
-      </w:r>
-      <w:proofErr w:type="spellStart"/>
-      <w:r>
-        <w:rPr>
-          <w:rFonts w:ascii="Arial" w:eastAsia="Arial" w:hAnsi="Arial" w:cs="Arial"/>
-          <w:bCs/>
-        </w:rPr>
-        <w:t>yyyy</w:t>
-      </w:r>
-      <w:proofErr w:type="spellEnd"/>
-      <w:r>
-        <w:rPr>
-          <w:rFonts w:ascii="Arial" w:eastAsia="Arial" w:hAnsi="Arial" w:cs="Arial"/>
-          <w:bCs/>
-        </w:rPr>
-        <w:t>’, ‘</w:t>
-      </w:r>
-      <w:proofErr w:type="spellStart"/>
-      <w:r>
-        <w:rPr>
-          <w:rFonts w:ascii="Arial" w:eastAsia="Arial" w:hAnsi="Arial" w:cs="Arial"/>
-          <w:bCs/>
-        </w:rPr>
-        <w:t>yyyy</w:t>
-      </w:r>
-      <w:proofErr w:type="spellEnd"/>
-      <w:r>
-        <w:rPr>
-          <w:rFonts w:ascii="Arial" w:eastAsia="Arial" w:hAnsi="Arial" w:cs="Arial"/>
-          <w:bCs/>
-        </w:rPr>
-        <w:t>-MM-dd’</w:t>
+        <w:t>, ‘dd MMMM yyyy’, ‘yyyy-MM-dd’</w:t>
       </w:r>
       <w:r>
         <w:rPr>
@@ -1490,89 +1304,41 @@
           <w:rFonts w:ascii="Arial" w:eastAsia="Arial" w:hAnsi="Arial" w:cs="Arial"/>
           <w:bCs/>
         </w:rPr>
-        <w:t>{</w:t>
-      </w:r>
-      <w:proofErr w:type="spellStart"/>
+        <w:t>{dateFormat(</w:t>
+      </w:r>
+      <w:r>
+        <w:rPr>
+          <w:rFonts w:ascii="Arial" w:hAnsi="Arial" w:cs="Arial"/>
+          <w:lang w:val="en-US"/>
+        </w:rPr>
+        <w:t>disposalHearingDisclosureOfDocuments</w:t>
+      </w:r>
+      <w:r>
+        <w:rPr>
+          <w:rFonts w:ascii="Arial" w:hAnsi="Arial" w:cs="Arial"/>
+          <w:lang w:val="en-US"/>
+        </w:rPr>
+        <w:t>.date2</w:t>
+      </w:r>
       <w:r>
         <w:rPr>
           <w:rFonts w:ascii="Arial" w:eastAsia="Arial" w:hAnsi="Arial" w:cs="Arial"/>
           <w:bCs/>
         </w:rPr>
-        <w:t>dateFormat</w:t>
-      </w:r>
-      <w:proofErr w:type="spellEnd"/>
+        <w:t>, ‘dd MMMM yyyy’, ‘yyyy-MM-dd’</w:t>
+      </w:r>
       <w:r>
         <w:rPr>
           <w:rFonts w:ascii="Arial" w:eastAsia="Arial" w:hAnsi="Arial" w:cs="Arial"/>
           <w:bCs/>
         </w:rPr>
-        <w:t>(</w:t>
-      </w:r>
-      <w:r>
-        <w:rPr>
-          <w:rFonts w:ascii="Arial" w:hAnsi="Arial" w:cs="Arial"/>
-          <w:lang w:val="en-US"/>
-        </w:rPr>
-        <w:t>disposalHearingDisclosureOfDocuments</w:t>
-      </w:r>
-      <w:r>
-        <w:rPr>
-          <w:rFonts w:ascii="Arial" w:hAnsi="Arial" w:cs="Arial"/>
-          <w:lang w:val="en-US"/>
-        </w:rPr>
-        <w:t>.date2</w:t>
+        <w:t>)</w:t>
       </w:r>
       <w:r>
         <w:rPr>
           <w:rFonts w:ascii="Arial" w:eastAsia="Arial" w:hAnsi="Arial" w:cs="Arial"/>
           <w:bCs/>
         </w:rPr>
-        <w:t xml:space="preserve">, ‘dd MMMM </w:t>
-      </w:r>
-      <w:proofErr w:type="spellStart"/>
-      <w:r>
-        <w:rPr>
-          <w:rFonts w:ascii="Arial" w:eastAsia="Arial" w:hAnsi="Arial" w:cs="Arial"/>
-          <w:bCs/>
-        </w:rPr>
-        <w:t>yyyy</w:t>
-      </w:r>
-      <w:proofErr w:type="spellEnd"/>
-      <w:r>
-        <w:rPr>
-          <w:rFonts w:ascii="Arial" w:eastAsia="Arial" w:hAnsi="Arial" w:cs="Arial"/>
-          <w:bCs/>
-        </w:rPr>
-        <w:t>’, ‘</w:t>
-      </w:r>
-      <w:proofErr w:type="spellStart"/>
-      <w:r>
-        <w:rPr>
-          <w:rFonts w:ascii="Arial" w:eastAsia="Arial" w:hAnsi="Arial" w:cs="Arial"/>
-          <w:bCs/>
-        </w:rPr>
-        <w:t>yyyy</w:t>
-      </w:r>
-      <w:proofErr w:type="spellEnd"/>
-      <w:r>
-        <w:rPr>
-          <w:rFonts w:ascii="Arial" w:eastAsia="Arial" w:hAnsi="Arial" w:cs="Arial"/>
-          <w:bCs/>
-        </w:rPr>
-        <w:t>-MM-dd’</w:t>
-      </w:r>
-      <w:r>
-        <w:rPr>
-          <w:rFonts w:ascii="Arial" w:eastAsia="Arial" w:hAnsi="Arial" w:cs="Arial"/>
-          <w:bCs/>
-        </w:rPr>
-        <w:t>)</w:t>
-      </w:r>
-      <w:r>
-        <w:rPr>
-          <w:rFonts w:ascii="Arial" w:eastAsia="Arial" w:hAnsi="Arial" w:cs="Arial"/>
-          <w:bCs/>
-        </w:rPr>
         <w:t>}</w:t>
       </w:r>
       <w:r>
@@ -1621,21 +1387,12 @@
         </w:rPr>
         <w:t>&lt;&lt;cs_{</w:t>
       </w:r>
-      <w:proofErr w:type="spellStart"/>
-      <w:r>
-        <w:rPr>
-          <w:rFonts w:ascii="Arial" w:hAnsi="Arial" w:cs="Arial"/>
-          <w:lang w:val="en-US"/>
-        </w:rPr>
-        <w:t>disposalHearingWitnessOfFactToggle</w:t>
-      </w:r>
-      <w:proofErr w:type="spellEnd"/>
-      <w:r>
-        <w:rPr>
-          <w:rFonts w:ascii="Arial" w:hAnsi="Arial" w:cs="Arial"/>
-          <w:lang w:val="en-US"/>
-        </w:rPr>
-        <w:t>=true</w:t>
+      <w:r>
+        <w:rPr>
+          <w:rFonts w:ascii="Arial" w:hAnsi="Arial" w:cs="Arial"/>
+          <w:lang w:val="en-US"/>
+        </w:rPr>
+        <w:t>disposalHearingWitnessOfFactToggle=true</w:t>
       </w:r>
       <w:r>
         <w:rPr>
@@ -1720,76 +1477,28 @@
           <w:rFonts w:ascii="Arial" w:eastAsia="Arial" w:hAnsi="Arial" w:cs="Arial"/>
           <w:bCs/>
         </w:rPr>
-        <w:t>{</w:t>
-      </w:r>
-      <w:proofErr w:type="spellStart"/>
+        <w:t>{dateFormat(</w:t>
+      </w:r>
+      <w:r>
+        <w:rPr>
+          <w:rFonts w:ascii="Arial" w:hAnsi="Arial" w:cs="Arial"/>
+          <w:lang w:val="en-US"/>
+        </w:rPr>
+        <w:t>disposalHearingWitnessOfFact</w:t>
+      </w:r>
+      <w:r>
+        <w:rPr>
+          <w:rFonts w:ascii="Arial" w:hAnsi="Arial" w:cs="Arial"/>
+          <w:lang w:val="en-US"/>
+        </w:rPr>
+        <w:t>.date1</w:t>
+      </w:r>
       <w:r>
         <w:rPr>
           <w:rFonts w:ascii="Arial" w:eastAsia="Arial" w:hAnsi="Arial" w:cs="Arial"/>
           <w:bCs/>
         </w:rPr>
-        <w:t>dateFormat</w:t>
-      </w:r>
-      <w:proofErr w:type="spellEnd"/>
-      <w:r>
-        <w:rPr>
-          <w:rFonts w:ascii="Arial" w:eastAsia="Arial" w:hAnsi="Arial" w:cs="Arial"/>
-          <w:bCs/>
-        </w:rPr>
-        <w:t>(</w:t>
-      </w:r>
-      <w:r>
-        <w:rPr>
-          <w:rFonts w:ascii="Arial" w:hAnsi="Arial" w:cs="Arial"/>
-          <w:lang w:val="en-US"/>
-        </w:rPr>
-        <w:t>disposalHearingWitnessOfFact</w:t>
-      </w:r>
-      <w:r>
-        <w:rPr>
-          <w:rFonts w:ascii="Arial" w:hAnsi="Arial" w:cs="Arial"/>
-          <w:lang w:val="en-US"/>
-        </w:rPr>
-        <w:t>.date1</w:t>
-      </w:r>
-      <w:r>
-        <w:rPr>
-          <w:rFonts w:ascii="Arial" w:eastAsia="Arial" w:hAnsi="Arial" w:cs="Arial"/>
-          <w:bCs/>
-        </w:rPr>
-        <w:t xml:space="preserve">, ‘dd MMMM </w:t>
-      </w:r>
-      <w:proofErr w:type="spellStart"/>
-      <w:r>
-        <w:rPr>
-          <w:rFonts w:ascii="Arial" w:eastAsia="Arial" w:hAnsi="Arial" w:cs="Arial"/>
-          <w:bCs/>
-        </w:rPr>
-        <w:t>yyyy</w:t>
-      </w:r>
-      <w:proofErr w:type="spellEnd"/>
-      <w:r>
-        <w:rPr>
-          <w:rFonts w:ascii="Arial" w:eastAsia="Arial" w:hAnsi="Arial" w:cs="Arial"/>
-          <w:bCs/>
-        </w:rPr>
-        <w:t>’, ‘</w:t>
-      </w:r>
-      <w:proofErr w:type="spellStart"/>
-      <w:r>
-        <w:rPr>
-          <w:rFonts w:ascii="Arial" w:eastAsia="Arial" w:hAnsi="Arial" w:cs="Arial"/>
-          <w:bCs/>
-        </w:rPr>
-        <w:t>yyyy</w:t>
-      </w:r>
-      <w:proofErr w:type="spellEnd"/>
-      <w:r>
-        <w:rPr>
-          <w:rFonts w:ascii="Arial" w:eastAsia="Arial" w:hAnsi="Arial" w:cs="Arial"/>
-          <w:bCs/>
-        </w:rPr>
-        <w:t>-MM-dd’</w:t>
+        <w:t>, ‘dd MMMM yyyy’, ‘yyyy-MM-dd’</w:t>
       </w:r>
       <w:r>
         <w:rPr>
@@ -1892,76 +1601,28 @@
           <w:rFonts w:ascii="Arial" w:eastAsia="Arial" w:hAnsi="Arial" w:cs="Arial"/>
           <w:bCs/>
         </w:rPr>
-        <w:t>{</w:t>
-      </w:r>
-      <w:proofErr w:type="spellStart"/>
+        <w:t>{dateFormat(</w:t>
+      </w:r>
+      <w:r>
+        <w:rPr>
+          <w:rFonts w:ascii="Arial" w:hAnsi="Arial" w:cs="Arial"/>
+          <w:lang w:val="en-US"/>
+        </w:rPr>
+        <w:t>disposalHearingWitnessOfFact</w:t>
+      </w:r>
+      <w:r>
+        <w:rPr>
+          <w:rFonts w:ascii="Arial" w:hAnsi="Arial" w:cs="Arial"/>
+          <w:lang w:val="en-US"/>
+        </w:rPr>
+        <w:t>.date2</w:t>
+      </w:r>
       <w:r>
         <w:rPr>
           <w:rFonts w:ascii="Arial" w:eastAsia="Arial" w:hAnsi="Arial" w:cs="Arial"/>
           <w:bCs/>
         </w:rPr>
-        <w:t>dateFormat</w:t>
-      </w:r>
-      <w:proofErr w:type="spellEnd"/>
-      <w:r>
-        <w:rPr>
-          <w:rFonts w:ascii="Arial" w:eastAsia="Arial" w:hAnsi="Arial" w:cs="Arial"/>
-          <w:bCs/>
-        </w:rPr>
-        <w:t>(</w:t>
-      </w:r>
-      <w:r>
-        <w:rPr>
-          <w:rFonts w:ascii="Arial" w:hAnsi="Arial" w:cs="Arial"/>
-          <w:lang w:val="en-US"/>
-        </w:rPr>
-        <w:t>disposalHearingWitnessOfFact</w:t>
-      </w:r>
-      <w:r>
-        <w:rPr>
-          <w:rFonts w:ascii="Arial" w:hAnsi="Arial" w:cs="Arial"/>
-          <w:lang w:val="en-US"/>
-        </w:rPr>
-        <w:t>.date2</w:t>
-      </w:r>
-      <w:r>
-        <w:rPr>
-          <w:rFonts w:ascii="Arial" w:eastAsia="Arial" w:hAnsi="Arial" w:cs="Arial"/>
-          <w:bCs/>
-        </w:rPr>
-        <w:t xml:space="preserve">, ‘dd MMMM </w:t>
-      </w:r>
-      <w:proofErr w:type="spellStart"/>
-      <w:r>
-        <w:rPr>
-          <w:rFonts w:ascii="Arial" w:eastAsia="Arial" w:hAnsi="Arial" w:cs="Arial"/>
-          <w:bCs/>
-        </w:rPr>
-        <w:t>yyyy</w:t>
-      </w:r>
-      <w:proofErr w:type="spellEnd"/>
-      <w:r>
-        <w:rPr>
-          <w:rFonts w:ascii="Arial" w:eastAsia="Arial" w:hAnsi="Arial" w:cs="Arial"/>
-          <w:bCs/>
-        </w:rPr>
-        <w:t>’, ‘</w:t>
-      </w:r>
-      <w:proofErr w:type="spellStart"/>
-      <w:r>
-        <w:rPr>
-          <w:rFonts w:ascii="Arial" w:eastAsia="Arial" w:hAnsi="Arial" w:cs="Arial"/>
-          <w:bCs/>
-        </w:rPr>
-        <w:t>yyyy</w:t>
-      </w:r>
-      <w:proofErr w:type="spellEnd"/>
-      <w:r>
-        <w:rPr>
-          <w:rFonts w:ascii="Arial" w:eastAsia="Arial" w:hAnsi="Arial" w:cs="Arial"/>
-          <w:bCs/>
-        </w:rPr>
-        <w:t>-MM-dd’</w:t>
+        <w:t>, ‘dd MMMM yyyy’, ‘yyyy-MM-dd’</w:t>
       </w:r>
       <w:r>
         <w:rPr>
@@ -2055,89 +1716,41 @@
           <w:rFonts w:ascii="Arial" w:eastAsia="Arial" w:hAnsi="Arial" w:cs="Arial"/>
           <w:bCs/>
         </w:rPr>
-        <w:t>{</w:t>
-      </w:r>
-      <w:proofErr w:type="spellStart"/>
+        <w:t>{dateFormat(</w:t>
+      </w:r>
+      <w:r>
+        <w:rPr>
+          <w:rFonts w:ascii="Arial" w:hAnsi="Arial" w:cs="Arial"/>
+          <w:lang w:val="en-US"/>
+        </w:rPr>
+        <w:t>disposalHearingWitnessOfFact</w:t>
+      </w:r>
+      <w:r>
+        <w:rPr>
+          <w:rFonts w:ascii="Arial" w:hAnsi="Arial" w:cs="Arial"/>
+          <w:lang w:val="en-US"/>
+        </w:rPr>
+        <w:t>.date3</w:t>
+      </w:r>
       <w:r>
         <w:rPr>
           <w:rFonts w:ascii="Arial" w:eastAsia="Arial" w:hAnsi="Arial" w:cs="Arial"/>
           <w:bCs/>
         </w:rPr>
-        <w:t>dateFormat</w:t>
-      </w:r>
-      <w:proofErr w:type="spellEnd"/>
+        <w:t>, ‘dd MMMM yyyy’, ‘yyyy-MM-dd’</w:t>
+      </w:r>
       <w:r>
         <w:rPr>
           <w:rFonts w:ascii="Arial" w:eastAsia="Arial" w:hAnsi="Arial" w:cs="Arial"/>
           <w:bCs/>
         </w:rPr>
-        <w:t>(</w:t>
-      </w:r>
-      <w:r>
-        <w:rPr>
-          <w:rFonts w:ascii="Arial" w:hAnsi="Arial" w:cs="Arial"/>
-          <w:lang w:val="en-US"/>
-        </w:rPr>
-        <w:t>disposalHearingWitnessOfFact</w:t>
-      </w:r>
-      <w:r>
-        <w:rPr>
-          <w:rFonts w:ascii="Arial" w:hAnsi="Arial" w:cs="Arial"/>
-          <w:lang w:val="en-US"/>
-        </w:rPr>
-        <w:t>.date3</w:t>
+        <w:t>)</w:t>
       </w:r>
       <w:r>
         <w:rPr>
           <w:rFonts w:ascii="Arial" w:eastAsia="Arial" w:hAnsi="Arial" w:cs="Arial"/>
           <w:bCs/>
         </w:rPr>
-        <w:t xml:space="preserve">, ‘dd MMMM </w:t>
-      </w:r>
-      <w:proofErr w:type="spellStart"/>
-      <w:r>
-        <w:rPr>
-          <w:rFonts w:ascii="Arial" w:eastAsia="Arial" w:hAnsi="Arial" w:cs="Arial"/>
-          <w:bCs/>
-        </w:rPr>
-        <w:t>yyyy</w:t>
-      </w:r>
-      <w:proofErr w:type="spellEnd"/>
-      <w:r>
-        <w:rPr>
-          <w:rFonts w:ascii="Arial" w:eastAsia="Arial" w:hAnsi="Arial" w:cs="Arial"/>
-          <w:bCs/>
-        </w:rPr>
-        <w:t>’, ‘</w:t>
-      </w:r>
-      <w:proofErr w:type="spellStart"/>
-      <w:r>
-        <w:rPr>
-          <w:rFonts w:ascii="Arial" w:eastAsia="Arial" w:hAnsi="Arial" w:cs="Arial"/>
-          <w:bCs/>
-        </w:rPr>
-        <w:t>yyyy</w:t>
-      </w:r>
-      <w:proofErr w:type="spellEnd"/>
-      <w:r>
-        <w:rPr>
-          <w:rFonts w:ascii="Arial" w:eastAsia="Arial" w:hAnsi="Arial" w:cs="Arial"/>
-          <w:bCs/>
-        </w:rPr>
-        <w:t>-MM-dd’</w:t>
-      </w:r>
-      <w:r>
-        <w:rPr>
-          <w:rFonts w:ascii="Arial" w:eastAsia="Arial" w:hAnsi="Arial" w:cs="Arial"/>
-          <w:bCs/>
-        </w:rPr>
-        <w:t>)</w:t>
-      </w:r>
-      <w:r>
-        <w:rPr>
-          <w:rFonts w:ascii="Arial" w:eastAsia="Arial" w:hAnsi="Arial" w:cs="Arial"/>
-          <w:bCs/>
-        </w:rPr>
         <w:t>}</w:t>
       </w:r>
       <w:r>
@@ -2193,21 +1806,12 @@
         </w:rPr>
         <w:t>&lt;&lt;cs_{</w:t>
       </w:r>
-      <w:proofErr w:type="spellStart"/>
-      <w:r>
-        <w:rPr>
-          <w:rFonts w:ascii="Arial" w:hAnsi="Arial" w:cs="Arial"/>
-          <w:lang w:val="en-US"/>
-        </w:rPr>
-        <w:t>disposalHearingMedicalEvidenceToggle</w:t>
-      </w:r>
-      <w:proofErr w:type="spellEnd"/>
-      <w:r>
-        <w:rPr>
-          <w:rFonts w:ascii="Arial" w:hAnsi="Arial" w:cs="Arial"/>
-          <w:lang w:val="en-US"/>
-        </w:rPr>
-        <w:t>=true</w:t>
+      <w:r>
+        <w:rPr>
+          <w:rFonts w:ascii="Arial" w:hAnsi="Arial" w:cs="Arial"/>
+          <w:lang w:val="en-US"/>
+        </w:rPr>
+        <w:t>disposalHearingMedicalEvidenceToggle=true</w:t>
       </w:r>
       <w:r>
         <w:rPr>
@@ -2251,7 +1855,6 @@
         </w:rPr>
         <w:t>&lt;&lt;</w:t>
       </w:r>
-      <w:proofErr w:type="spellStart"/>
       <w:r>
         <w:rPr>
           <w:rFonts w:ascii="Arial" w:hAnsi="Arial" w:cs="Arial"/>
@@ -2259,7 +1862,6 @@
         </w:rPr>
         <w:t>disposalHearingMedicalEvidence.input</w:t>
       </w:r>
-      <w:proofErr w:type="spellEnd"/>
       <w:r>
         <w:rPr>
           <w:rFonts w:ascii="Arial" w:hAnsi="Arial" w:cs="Arial"/>
@@ -2281,91 +1883,41 @@
           <w:rFonts w:ascii="Arial" w:eastAsia="Arial" w:hAnsi="Arial" w:cs="Arial"/>
           <w:bCs/>
         </w:rPr>
-        <w:t>{</w:t>
-      </w:r>
-      <w:proofErr w:type="spellStart"/>
+        <w:t>{dateFormat(</w:t>
+      </w:r>
+      <w:r>
+        <w:rPr>
+          <w:rFonts w:ascii="Arial" w:hAnsi="Arial" w:cs="Arial"/>
+          <w:lang w:val="en-US"/>
+        </w:rPr>
+        <w:t>disposalHearingMedicalEvidence</w:t>
+      </w:r>
+      <w:r>
+        <w:rPr>
+          <w:rFonts w:ascii="Arial" w:hAnsi="Arial" w:cs="Arial"/>
+          <w:lang w:val="en-US"/>
+        </w:rPr>
+        <w:t>.date</w:t>
+      </w:r>
       <w:r>
         <w:rPr>
           <w:rFonts w:ascii="Arial" w:eastAsia="Arial" w:hAnsi="Arial" w:cs="Arial"/>
           <w:bCs/>
         </w:rPr>
-        <w:t>dateFormat</w:t>
-      </w:r>
-      <w:proofErr w:type="spellEnd"/>
+        <w:t>, ‘dd MMMM yyyy’, ‘yyyy-MM-dd’</w:t>
+      </w:r>
       <w:r>
         <w:rPr>
           <w:rFonts w:ascii="Arial" w:eastAsia="Arial" w:hAnsi="Arial" w:cs="Arial"/>
           <w:bCs/>
         </w:rPr>
-        <w:t>(</w:t>
-      </w:r>
-      <w:proofErr w:type="spellStart"/>
-      <w:r>
-        <w:rPr>
-          <w:rFonts w:ascii="Arial" w:hAnsi="Arial" w:cs="Arial"/>
-          <w:lang w:val="en-US"/>
-        </w:rPr>
-        <w:t>disposalHearingMedicalEvidence</w:t>
-      </w:r>
-      <w:r>
-        <w:rPr>
-          <w:rFonts w:ascii="Arial" w:hAnsi="Arial" w:cs="Arial"/>
-          <w:lang w:val="en-US"/>
-        </w:rPr>
-        <w:t>.date</w:t>
-      </w:r>
-      <w:proofErr w:type="spellEnd"/>
+        <w:t>)</w:t>
+      </w:r>
       <w:r>
         <w:rPr>
           <w:rFonts w:ascii="Arial" w:eastAsia="Arial" w:hAnsi="Arial" w:cs="Arial"/>
           <w:bCs/>
         </w:rPr>
-        <w:t xml:space="preserve">, ‘dd MMMM </w:t>
-      </w:r>
-      <w:proofErr w:type="spellStart"/>
-      <w:r>
-        <w:rPr>
-          <w:rFonts w:ascii="Arial" w:eastAsia="Arial" w:hAnsi="Arial" w:cs="Arial"/>
-          <w:bCs/>
-        </w:rPr>
-        <w:t>yyyy</w:t>
-      </w:r>
-      <w:proofErr w:type="spellEnd"/>
-      <w:r>
-        <w:rPr>
-          <w:rFonts w:ascii="Arial" w:eastAsia="Arial" w:hAnsi="Arial" w:cs="Arial"/>
-          <w:bCs/>
-        </w:rPr>
-        <w:t>’, ‘</w:t>
-      </w:r>
-      <w:proofErr w:type="spellStart"/>
-      <w:r>
-        <w:rPr>
-          <w:rFonts w:ascii="Arial" w:eastAsia="Arial" w:hAnsi="Arial" w:cs="Arial"/>
-          <w:bCs/>
-        </w:rPr>
-        <w:t>yyyy</w:t>
-      </w:r>
-      <w:proofErr w:type="spellEnd"/>
-      <w:r>
-        <w:rPr>
-          <w:rFonts w:ascii="Arial" w:eastAsia="Arial" w:hAnsi="Arial" w:cs="Arial"/>
-          <w:bCs/>
-        </w:rPr>
-        <w:t>-MM-dd’</w:t>
-      </w:r>
-      <w:r>
-        <w:rPr>
-          <w:rFonts w:ascii="Arial" w:eastAsia="Arial" w:hAnsi="Arial" w:cs="Arial"/>
-          <w:bCs/>
-        </w:rPr>
-        <w:t>)</w:t>
-      </w:r>
-      <w:r>
-        <w:rPr>
-          <w:rFonts w:ascii="Arial" w:eastAsia="Arial" w:hAnsi="Arial" w:cs="Arial"/>
-          <w:bCs/>
-        </w:rPr>
         <w:t>}</w:t>
       </w:r>
       <w:r>
@@ -2414,21 +1966,12 @@
         </w:rPr>
         <w:t>&lt;&lt;cs_{</w:t>
       </w:r>
-      <w:proofErr w:type="spellStart"/>
-      <w:r>
-        <w:rPr>
-          <w:rFonts w:ascii="Arial" w:hAnsi="Arial" w:cs="Arial"/>
-          <w:lang w:val="en-US"/>
-        </w:rPr>
-        <w:t>disposalHearingQuestionsToExpertsToggle</w:t>
-      </w:r>
-      <w:proofErr w:type="spellEnd"/>
-      <w:r>
-        <w:rPr>
-          <w:rFonts w:ascii="Arial" w:hAnsi="Arial" w:cs="Arial"/>
-          <w:lang w:val="en-US"/>
-        </w:rPr>
-        <w:t>=true</w:t>
+      <w:r>
+        <w:rPr>
+          <w:rFonts w:ascii="Arial" w:hAnsi="Arial" w:cs="Arial"/>
+          <w:lang w:val="en-US"/>
+        </w:rPr>
+        <w:t>disposalHearingQuestionsToExpertsToggle=true</w:t>
       </w:r>
       <w:r>
         <w:rPr>
@@ -2482,91 +2025,41 @@
           <w:rFonts w:ascii="Arial" w:eastAsia="Arial" w:hAnsi="Arial" w:cs="Arial"/>
           <w:bCs/>
         </w:rPr>
-        <w:t>{</w:t>
-      </w:r>
-      <w:proofErr w:type="spellStart"/>
+        <w:t>{dateFormat(</w:t>
+      </w:r>
+      <w:r>
+        <w:rPr>
+          <w:rFonts w:ascii="Arial" w:hAnsi="Arial" w:cs="Arial"/>
+          <w:lang w:val="en-US"/>
+        </w:rPr>
+        <w:t>disposalHearing</w:t>
+      </w:r>
+      <w:r>
+        <w:rPr>
+          <w:rFonts w:ascii="Arial" w:hAnsi="Arial" w:cs="Arial"/>
+          <w:lang w:val="en-US"/>
+        </w:rPr>
+        <w:t>QuestionsToExperts.date</w:t>
+      </w:r>
       <w:r>
         <w:rPr>
           <w:rFonts w:ascii="Arial" w:eastAsia="Arial" w:hAnsi="Arial" w:cs="Arial"/>
           <w:bCs/>
         </w:rPr>
-        <w:t>dateFormat</w:t>
-      </w:r>
-      <w:proofErr w:type="spellEnd"/>
+        <w:t>, ‘dd MMMM yyyy’, ‘yyyy-MM-dd’</w:t>
+      </w:r>
       <w:r>
         <w:rPr>
           <w:rFonts w:ascii="Arial" w:eastAsia="Arial" w:hAnsi="Arial" w:cs="Arial"/>
           <w:bCs/>
         </w:rPr>
-        <w:t>(</w:t>
-      </w:r>
-      <w:proofErr w:type="spellStart"/>
-      <w:r>
-        <w:rPr>
-          <w:rFonts w:ascii="Arial" w:hAnsi="Arial" w:cs="Arial"/>
-          <w:lang w:val="en-US"/>
-        </w:rPr>
-        <w:t>disposalHearing</w:t>
-      </w:r>
-      <w:r>
-        <w:rPr>
-          <w:rFonts w:ascii="Arial" w:hAnsi="Arial" w:cs="Arial"/>
-          <w:lang w:val="en-US"/>
-        </w:rPr>
-        <w:t>QuestionsToExperts.date</w:t>
-      </w:r>
-      <w:proofErr w:type="spellEnd"/>
+        <w:t>)</w:t>
+      </w:r>
       <w:r>
         <w:rPr>
           <w:rFonts w:ascii="Arial" w:eastAsia="Arial" w:hAnsi="Arial" w:cs="Arial"/>
           <w:bCs/>
         </w:rPr>
-        <w:t xml:space="preserve">, ‘dd MMMM </w:t>
-      </w:r>
-      <w:proofErr w:type="spellStart"/>
-      <w:r>
-        <w:rPr>
-          <w:rFonts w:ascii="Arial" w:eastAsia="Arial" w:hAnsi="Arial" w:cs="Arial"/>
-          <w:bCs/>
-        </w:rPr>
-        <w:t>yyyy</w:t>
-      </w:r>
-      <w:proofErr w:type="spellEnd"/>
-      <w:r>
-        <w:rPr>
-          <w:rFonts w:ascii="Arial" w:eastAsia="Arial" w:hAnsi="Arial" w:cs="Arial"/>
-          <w:bCs/>
-        </w:rPr>
-        <w:t>’, ‘</w:t>
-      </w:r>
-      <w:proofErr w:type="spellStart"/>
-      <w:r>
-        <w:rPr>
-          <w:rFonts w:ascii="Arial" w:eastAsia="Arial" w:hAnsi="Arial" w:cs="Arial"/>
-          <w:bCs/>
-        </w:rPr>
-        <w:t>yyyy</w:t>
-      </w:r>
-      <w:proofErr w:type="spellEnd"/>
-      <w:r>
-        <w:rPr>
-          <w:rFonts w:ascii="Arial" w:eastAsia="Arial" w:hAnsi="Arial" w:cs="Arial"/>
-          <w:bCs/>
-        </w:rPr>
-        <w:t>-MM-dd’</w:t>
-      </w:r>
-      <w:r>
-        <w:rPr>
-          <w:rFonts w:ascii="Arial" w:eastAsia="Arial" w:hAnsi="Arial" w:cs="Arial"/>
-          <w:bCs/>
-        </w:rPr>
-        <w:t>)</w:t>
-      </w:r>
-      <w:r>
-        <w:rPr>
-          <w:rFonts w:ascii="Arial" w:eastAsia="Arial" w:hAnsi="Arial" w:cs="Arial"/>
-          <w:bCs/>
-        </w:rPr>
         <w:t>}</w:t>
       </w:r>
       <w:r>
@@ -2613,21 +2106,12 @@
         </w:rPr>
         <w:t>&lt;&lt;cs_{</w:t>
       </w:r>
-      <w:proofErr w:type="spellStart"/>
-      <w:r>
-        <w:rPr>
-          <w:rFonts w:ascii="Arial" w:hAnsi="Arial" w:cs="Arial"/>
-          <w:lang w:val="en-US"/>
-        </w:rPr>
-        <w:t>disposalHearingSchedulesOfLossToggle</w:t>
-      </w:r>
-      <w:proofErr w:type="spellEnd"/>
-      <w:r>
-        <w:rPr>
-          <w:rFonts w:ascii="Arial" w:hAnsi="Arial" w:cs="Arial"/>
-          <w:lang w:val="en-US"/>
-        </w:rPr>
-        <w:t>=true</w:t>
+      <w:r>
+        <w:rPr>
+          <w:rFonts w:ascii="Arial" w:hAnsi="Arial" w:cs="Arial"/>
+          <w:lang w:val="en-US"/>
+        </w:rPr>
+        <w:t>disposalHearingSchedulesOfLossToggle=true</w:t>
       </w:r>
       <w:r>
         <w:rPr>
@@ -2667,6 +2151,7 @@
         </w:numPr>
         <w:rPr>
           <w:rFonts w:ascii="Arial" w:hAnsi="Arial" w:cs="Arial"/>
+          <w:lang w:val="en-US"/>
         </w:rPr>
       </w:pPr>
       <w:r>
@@ -2675,7 +2160,7 @@
           <w:lang w:val="en-US"/>
         </w:rPr>
         <w:lastRenderedPageBreak/>
-        <w:t xml:space="preserve">&lt;&lt;disposalHearingSchedulesOfLoss.input1&gt;&gt; </w:t>
+        <w:t xml:space="preserve">&lt;&lt;disposalHearingSchedulesOfLoss.input2&gt;&gt; </w:t>
       </w:r>
       <w:r>
         <w:rPr>
@@ -2691,89 +2176,41 @@
           <w:rFonts w:ascii="Arial" w:eastAsia="Arial" w:hAnsi="Arial" w:cs="Arial"/>
           <w:bCs/>
         </w:rPr>
-        <w:t>{</w:t>
-      </w:r>
-      <w:proofErr w:type="spellStart"/>
+        <w:t>{dateFormat(</w:t>
+      </w:r>
+      <w:r>
+        <w:rPr>
+          <w:rFonts w:ascii="Arial" w:hAnsi="Arial" w:cs="Arial"/>
+          <w:lang w:val="en-US"/>
+        </w:rPr>
+        <w:t>disposalHearingSchedulesOfLoss</w:t>
+      </w:r>
+      <w:r>
+        <w:rPr>
+          <w:rFonts w:ascii="Arial" w:hAnsi="Arial" w:cs="Arial"/>
+          <w:lang w:val="en-US"/>
+        </w:rPr>
+        <w:t>.date2</w:t>
+      </w:r>
       <w:r>
         <w:rPr>
           <w:rFonts w:ascii="Arial" w:eastAsia="Arial" w:hAnsi="Arial" w:cs="Arial"/>
           <w:bCs/>
         </w:rPr>
-        <w:t>dateFormat</w:t>
-      </w:r>
-      <w:proofErr w:type="spellEnd"/>
+        <w:t>, ‘dd MMMM yyyy’, ‘yyyy-MM-dd’</w:t>
+      </w:r>
       <w:r>
         <w:rPr>
           <w:rFonts w:ascii="Arial" w:eastAsia="Arial" w:hAnsi="Arial" w:cs="Arial"/>
           <w:bCs/>
         </w:rPr>
-        <w:t>(</w:t>
-      </w:r>
-      <w:r>
-        <w:rPr>
-          <w:rFonts w:ascii="Arial" w:hAnsi="Arial" w:cs="Arial"/>
-          <w:lang w:val="en-US"/>
-        </w:rPr>
-        <w:t>disposalHearingSchedulesOfLoss</w:t>
-      </w:r>
-      <w:r>
-        <w:rPr>
-          <w:rFonts w:ascii="Arial" w:hAnsi="Arial" w:cs="Arial"/>
-          <w:lang w:val="en-US"/>
-        </w:rPr>
-        <w:t>.date1</w:t>
+        <w:t>)</w:t>
       </w:r>
       <w:r>
         <w:rPr>
           <w:rFonts w:ascii="Arial" w:eastAsia="Arial" w:hAnsi="Arial" w:cs="Arial"/>
           <w:bCs/>
         </w:rPr>
-        <w:t xml:space="preserve">, ‘dd MMMM </w:t>
-      </w:r>
-      <w:proofErr w:type="spellStart"/>
-      <w:r>
-        <w:rPr>
-          <w:rFonts w:ascii="Arial" w:eastAsia="Arial" w:hAnsi="Arial" w:cs="Arial"/>
-          <w:bCs/>
-        </w:rPr>
-        <w:t>yyyy</w:t>
-      </w:r>
-      <w:proofErr w:type="spellEnd"/>
-      <w:r>
-        <w:rPr>
-          <w:rFonts w:ascii="Arial" w:eastAsia="Arial" w:hAnsi="Arial" w:cs="Arial"/>
-          <w:bCs/>
-        </w:rPr>
-        <w:t>’, ‘</w:t>
-      </w:r>
-      <w:proofErr w:type="spellStart"/>
-      <w:r>
-        <w:rPr>
-          <w:rFonts w:ascii="Arial" w:eastAsia="Arial" w:hAnsi="Arial" w:cs="Arial"/>
-          <w:bCs/>
-        </w:rPr>
-        <w:t>yyyy</w:t>
-      </w:r>
-      <w:proofErr w:type="spellEnd"/>
-      <w:r>
-        <w:rPr>
-          <w:rFonts w:ascii="Arial" w:eastAsia="Arial" w:hAnsi="Arial" w:cs="Arial"/>
-          <w:bCs/>
-        </w:rPr>
-        <w:t>-MM-dd’</w:t>
-      </w:r>
-      <w:r>
-        <w:rPr>
-          <w:rFonts w:ascii="Arial" w:eastAsia="Arial" w:hAnsi="Arial" w:cs="Arial"/>
-          <w:bCs/>
-        </w:rPr>
-        <w:t>)</w:t>
-      </w:r>
-      <w:r>
-        <w:rPr>
-          <w:rFonts w:ascii="Arial" w:eastAsia="Arial" w:hAnsi="Arial" w:cs="Arial"/>
-          <w:bCs/>
-        </w:rPr>
         <w:t>}</w:t>
       </w:r>
       <w:r>
@@ -2791,13 +2228,6 @@
           <w:lang w:val="en-US"/>
         </w:rPr>
         <w:t>.</w:t>
-      </w:r>
-      <w:r>
-        <w:rPr>
-          <w:rFonts w:ascii="Arial" w:hAnsi="Arial" w:cs="Arial"/>
-          <w:lang w:val="en-US"/>
-        </w:rPr>
-        <w:t xml:space="preserve"> </w:t>
       </w:r>
     </w:p>
     <w:p>
@@ -2809,15 +2239,14 @@
         </w:numPr>
         <w:rPr>
           <w:rFonts w:ascii="Arial" w:hAnsi="Arial" w:cs="Arial"/>
-          <w:lang w:val="en-US"/>
-        </w:rPr>
-      </w:pPr>
-      <w:r>
-        <w:rPr>
-          <w:rFonts w:ascii="Arial" w:hAnsi="Arial" w:cs="Arial"/>
-          <w:lang w:val="en-US"/>
-        </w:rPr>
-        <w:t xml:space="preserve">&lt;&lt;disposalHearingSchedulesOfLoss.input2&gt;&gt; </w:t>
+        </w:rPr>
+      </w:pPr>
+      <w:r>
+        <w:rPr>
+          <w:rFonts w:ascii="Arial" w:hAnsi="Arial" w:cs="Arial"/>
+          <w:lang w:val="en-US"/>
+        </w:rPr>
+        <w:t xml:space="preserve">&lt;&lt;disposalHearingSchedulesOfLoss.input3&gt;&gt; </w:t>
       </w:r>
       <w:r>
         <w:rPr>
@@ -2833,76 +2262,28 @@
           <w:rFonts w:ascii="Arial" w:eastAsia="Arial" w:hAnsi="Arial" w:cs="Arial"/>
           <w:bCs/>
         </w:rPr>
-        <w:t>{</w:t>
-      </w:r>
-      <w:proofErr w:type="spellStart"/>
+        <w:t>{dateFormat(</w:t>
+      </w:r>
+      <w:r>
+        <w:rPr>
+          <w:rFonts w:ascii="Arial" w:hAnsi="Arial" w:cs="Arial"/>
+          <w:lang w:val="en-US"/>
+        </w:rPr>
+        <w:t>disposalHearingSchedulesOfLoss</w:t>
+      </w:r>
+      <w:r>
+        <w:rPr>
+          <w:rFonts w:ascii="Arial" w:hAnsi="Arial" w:cs="Arial"/>
+          <w:lang w:val="en-US"/>
+        </w:rPr>
+        <w:t>.date3</w:t>
+      </w:r>
       <w:r>
         <w:rPr>
           <w:rFonts w:ascii="Arial" w:eastAsia="Arial" w:hAnsi="Arial" w:cs="Arial"/>
           <w:bCs/>
         </w:rPr>
-        <w:t>dateFormat</w:t>
-      </w:r>
-      <w:proofErr w:type="spellEnd"/>
-      <w:r>
-        <w:rPr>
-          <w:rFonts w:ascii="Arial" w:eastAsia="Arial" w:hAnsi="Arial" w:cs="Arial"/>
-          <w:bCs/>
-        </w:rPr>
-        <w:t>(</w:t>
-      </w:r>
-      <w:r>
-        <w:rPr>
-          <w:rFonts w:ascii="Arial" w:hAnsi="Arial" w:cs="Arial"/>
-          <w:lang w:val="en-US"/>
-        </w:rPr>
-        <w:t>disposalHearingSchedulesOfLoss</w:t>
-      </w:r>
-      <w:r>
-        <w:rPr>
-          <w:rFonts w:ascii="Arial" w:hAnsi="Arial" w:cs="Arial"/>
-          <w:lang w:val="en-US"/>
-        </w:rPr>
-        <w:t>.date2</w:t>
-      </w:r>
-      <w:r>
-        <w:rPr>
-          <w:rFonts w:ascii="Arial" w:eastAsia="Arial" w:hAnsi="Arial" w:cs="Arial"/>
-          <w:bCs/>
-        </w:rPr>
-        <w:t xml:space="preserve">, ‘dd MMMM </w:t>
-      </w:r>
-      <w:proofErr w:type="spellStart"/>
-      <w:r>
-        <w:rPr>
-          <w:rFonts w:ascii="Arial" w:eastAsia="Arial" w:hAnsi="Arial" w:cs="Arial"/>
-          <w:bCs/>
-        </w:rPr>
-        <w:t>yyyy</w:t>
-      </w:r>
-      <w:proofErr w:type="spellEnd"/>
-      <w:r>
-        <w:rPr>
-          <w:rFonts w:ascii="Arial" w:eastAsia="Arial" w:hAnsi="Arial" w:cs="Arial"/>
-          <w:bCs/>
-        </w:rPr>
-        <w:t>’, ‘</w:t>
-      </w:r>
-      <w:proofErr w:type="spellStart"/>
-      <w:r>
-        <w:rPr>
-          <w:rFonts w:ascii="Arial" w:eastAsia="Arial" w:hAnsi="Arial" w:cs="Arial"/>
-          <w:bCs/>
-        </w:rPr>
-        <w:t>yyyy</w:t>
-      </w:r>
-      <w:proofErr w:type="spellEnd"/>
-      <w:r>
-        <w:rPr>
-          <w:rFonts w:ascii="Arial" w:eastAsia="Arial" w:hAnsi="Arial" w:cs="Arial"/>
-          <w:bCs/>
-        </w:rPr>
-        <w:t>-MM-dd’</w:t>
+        <w:t>, ‘dd MMMM yyyy’, ‘yyyy-MM-dd’</w:t>
       </w:r>
       <w:r>
         <w:rPr>
@@ -2951,7 +2332,14 @@
           <w:rFonts w:ascii="Arial" w:hAnsi="Arial" w:cs="Arial"/>
           <w:lang w:val="en-US"/>
         </w:rPr>
-        <w:t xml:space="preserve">&lt;&lt;disposalHearingSchedulesOfLoss.input3&gt;&gt; </w:t>
+        <w:t>&lt;&lt;disposalHearingSchedulesOfLoss.input4&gt;&gt;</w:t>
+      </w:r>
+      <w:r>
+        <w:rPr>
+          <w:rFonts w:ascii="Arial" w:hAnsi="Arial" w:cs="Arial"/>
+          <w:lang w:val="en-US"/>
+        </w:rPr>
+        <w:t xml:space="preserve"> </w:t>
       </w:r>
       <w:r>
         <w:rPr>
@@ -2967,76 +2355,28 @@
           <w:rFonts w:ascii="Arial" w:eastAsia="Arial" w:hAnsi="Arial" w:cs="Arial"/>
           <w:bCs/>
         </w:rPr>
-        <w:t>{</w:t>
-      </w:r>
-      <w:proofErr w:type="spellStart"/>
+        <w:t>{dateFormat(</w:t>
+      </w:r>
+      <w:r>
+        <w:rPr>
+          <w:rFonts w:ascii="Arial" w:hAnsi="Arial" w:cs="Arial"/>
+          <w:lang w:val="en-US"/>
+        </w:rPr>
+        <w:t>disposalHearingSchedulesOfLoss</w:t>
+      </w:r>
+      <w:r>
+        <w:rPr>
+          <w:rFonts w:ascii="Arial" w:hAnsi="Arial" w:cs="Arial"/>
+          <w:lang w:val="en-US"/>
+        </w:rPr>
+        <w:t>.date4</w:t>
+      </w:r>
       <w:r>
         <w:rPr>
           <w:rFonts w:ascii="Arial" w:eastAsia="Arial" w:hAnsi="Arial" w:cs="Arial"/>
           <w:bCs/>
         </w:rPr>
-        <w:t>dateFormat</w:t>
-      </w:r>
-      <w:proofErr w:type="spellEnd"/>
-      <w:r>
-        <w:rPr>
-          <w:rFonts w:ascii="Arial" w:eastAsia="Arial" w:hAnsi="Arial" w:cs="Arial"/>
-          <w:bCs/>
-        </w:rPr>
-        <w:t>(</w:t>
-      </w:r>
-      <w:r>
-        <w:rPr>
-          <w:rFonts w:ascii="Arial" w:hAnsi="Arial" w:cs="Arial"/>
-          <w:lang w:val="en-US"/>
-        </w:rPr>
-        <w:t>disposalHearingSchedulesOfLoss</w:t>
-      </w:r>
-      <w:r>
-        <w:rPr>
-          <w:rFonts w:ascii="Arial" w:hAnsi="Arial" w:cs="Arial"/>
-          <w:lang w:val="en-US"/>
-        </w:rPr>
-        <w:t>.date3</w:t>
-      </w:r>
-      <w:r>
-        <w:rPr>
-          <w:rFonts w:ascii="Arial" w:eastAsia="Arial" w:hAnsi="Arial" w:cs="Arial"/>
-          <w:bCs/>
-        </w:rPr>
-        <w:t xml:space="preserve">, ‘dd MMMM </w:t>
-      </w:r>
-      <w:proofErr w:type="spellStart"/>
-      <w:r>
-        <w:rPr>
-          <w:rFonts w:ascii="Arial" w:eastAsia="Arial" w:hAnsi="Arial" w:cs="Arial"/>
-          <w:bCs/>
-        </w:rPr>
-        <w:t>yyyy</w:t>
-      </w:r>
-      <w:proofErr w:type="spellEnd"/>
-      <w:r>
-        <w:rPr>
-          <w:rFonts w:ascii="Arial" w:eastAsia="Arial" w:hAnsi="Arial" w:cs="Arial"/>
-          <w:bCs/>
-        </w:rPr>
-        <w:t>’, ‘</w:t>
-      </w:r>
-      <w:proofErr w:type="spellStart"/>
-      <w:r>
-        <w:rPr>
-          <w:rFonts w:ascii="Arial" w:eastAsia="Arial" w:hAnsi="Arial" w:cs="Arial"/>
-          <w:bCs/>
-        </w:rPr>
-        <w:t>yyyy</w:t>
-      </w:r>
-      <w:proofErr w:type="spellEnd"/>
-      <w:r>
-        <w:rPr>
-          <w:rFonts w:ascii="Arial" w:eastAsia="Arial" w:hAnsi="Arial" w:cs="Arial"/>
-          <w:bCs/>
-        </w:rPr>
-        <w:t>-MM-dd’</w:t>
+        <w:t>, ‘dd MMMM yyyy’, ‘yyyy-MM-dd’</w:t>
       </w:r>
       <w:r>
         <w:rPr>
@@ -3083,131 +2423,60 @@
       <w:r>
         <w:rPr>
           <w:rFonts w:ascii="Arial" w:hAnsi="Arial" w:cs="Arial"/>
-          <w:lang w:val="en-US"/>
-        </w:rPr>
-        <w:t>&lt;&lt;disposalHearingSchedulesOfLoss.input4&gt;&gt;</w:t>
-      </w:r>
-      <w:r>
-        <w:rPr>
-          <w:rFonts w:ascii="Arial" w:hAnsi="Arial" w:cs="Arial"/>
-          <w:lang w:val="en-US"/>
-        </w:rPr>
-        <w:t xml:space="preserve"> </w:t>
-      </w:r>
-      <w:r>
-        <w:rPr>
-          <w:rFonts w:ascii="Arial" w:hAnsi="Arial" w:cs="Arial"/>
-          <w:b/>
-          <w:bCs/>
-          <w:lang w:val="en-US"/>
-        </w:rPr>
-        <w:t>&lt;&lt;</w:t>
-      </w:r>
-      <w:r>
-        <w:rPr>
-          <w:rFonts w:ascii="Arial" w:eastAsia="Arial" w:hAnsi="Arial" w:cs="Arial"/>
-          <w:bCs/>
-        </w:rPr>
-        <w:t>{</w:t>
-      </w:r>
-      <w:proofErr w:type="spellStart"/>
-      <w:r>
-        <w:rPr>
-          <w:rFonts w:ascii="Arial" w:eastAsia="Arial" w:hAnsi="Arial" w:cs="Arial"/>
-          <w:bCs/>
-        </w:rPr>
-        <w:t>dateFormat</w:t>
-      </w:r>
-      <w:proofErr w:type="spellEnd"/>
-      <w:r>
-        <w:rPr>
-          <w:rFonts w:ascii="Arial" w:eastAsia="Arial" w:hAnsi="Arial" w:cs="Arial"/>
-          <w:bCs/>
-        </w:rPr>
-        <w:t>(</w:t>
-      </w:r>
-      <w:r>
-        <w:rPr>
-          <w:rFonts w:ascii="Arial" w:hAnsi="Arial" w:cs="Arial"/>
-          <w:lang w:val="en-US"/>
-        </w:rPr>
-        <w:t>disposalHearingSchedulesOfLoss</w:t>
-      </w:r>
-      <w:r>
-        <w:rPr>
-          <w:rFonts w:ascii="Arial" w:hAnsi="Arial" w:cs="Arial"/>
-          <w:lang w:val="en-US"/>
-        </w:rPr>
-        <w:t>.date4</w:t>
-      </w:r>
-      <w:r>
-        <w:rPr>
-          <w:rFonts w:ascii="Arial" w:eastAsia="Arial" w:hAnsi="Arial" w:cs="Arial"/>
-          <w:bCs/>
-        </w:rPr>
-        <w:t xml:space="preserve">, ‘dd MMMM </w:t>
-      </w:r>
-      <w:proofErr w:type="spellStart"/>
-      <w:r>
-        <w:rPr>
-          <w:rFonts w:ascii="Arial" w:eastAsia="Arial" w:hAnsi="Arial" w:cs="Arial"/>
-          <w:bCs/>
-        </w:rPr>
-        <w:t>yyyy</w:t>
-      </w:r>
-      <w:proofErr w:type="spellEnd"/>
-      <w:r>
-        <w:rPr>
-          <w:rFonts w:ascii="Arial" w:eastAsia="Arial" w:hAnsi="Arial" w:cs="Arial"/>
-          <w:bCs/>
-        </w:rPr>
-        <w:t>’, ‘</w:t>
-      </w:r>
-      <w:proofErr w:type="spellStart"/>
-      <w:r>
-        <w:rPr>
-          <w:rFonts w:ascii="Arial" w:eastAsia="Arial" w:hAnsi="Arial" w:cs="Arial"/>
-          <w:bCs/>
-        </w:rPr>
-        <w:t>yyyy</w:t>
-      </w:r>
-      <w:proofErr w:type="spellEnd"/>
-      <w:r>
-        <w:rPr>
-          <w:rFonts w:ascii="Arial" w:eastAsia="Arial" w:hAnsi="Arial" w:cs="Arial"/>
-          <w:bCs/>
-        </w:rPr>
-        <w:t>-MM-dd’</w:t>
-      </w:r>
-      <w:r>
-        <w:rPr>
-          <w:rFonts w:ascii="Arial" w:eastAsia="Arial" w:hAnsi="Arial" w:cs="Arial"/>
-          <w:bCs/>
-        </w:rPr>
-        <w:t>)</w:t>
-      </w:r>
-      <w:r>
-        <w:rPr>
-          <w:rFonts w:ascii="Arial" w:eastAsia="Arial" w:hAnsi="Arial" w:cs="Arial"/>
-          <w:bCs/>
-        </w:rPr>
-        <w:t>}</w:t>
-      </w:r>
-      <w:r>
-        <w:rPr>
-          <w:rFonts w:ascii="Arial" w:hAnsi="Arial" w:cs="Arial"/>
-          <w:b/>
-          <w:bCs/>
-          <w:lang w:val="en-US"/>
-        </w:rPr>
-        <w:t>&gt;&gt;</w:t>
-      </w:r>
-      <w:r>
-        <w:rPr>
-          <w:rFonts w:ascii="Arial" w:hAnsi="Arial" w:cs="Arial"/>
-          <w:lang w:val="en-US"/>
-        </w:rPr>
-        <w:t>.</w:t>
+        </w:rPr>
+        <w:t>If there is a claim for future pecuniary loss and the parties have not already set out their case on periodical payments, they must do so in the respective schedule and counter-schedule.</w:t>
+      </w:r>
+    </w:p>
+    <w:p>
+      <w:pPr>
+        <w:rPr>
+          <w:rFonts w:ascii="Arial" w:hAnsi="Arial" w:cs="Arial"/>
+          <w:bCs/>
+        </w:rPr>
+      </w:pPr>
+      <w:r>
+        <w:rPr>
+          <w:rFonts w:ascii="Arial" w:hAnsi="Arial" w:cs="Arial"/>
+          <w:bCs/>
+        </w:rPr>
+        <w:t>&lt;&lt;es_&gt;&gt;</w:t>
+      </w:r>
+    </w:p>
+    <w:p>
+      <w:pPr>
+        <w:rPr>
+          <w:rFonts w:ascii="Arial" w:hAnsi="Arial" w:cs="Arial"/>
+          <w:bCs/>
+        </w:rPr>
+      </w:pPr>
+      <w:r>
+        <w:rPr>
+          <w:rFonts w:ascii="Arial" w:hAnsi="Arial" w:cs="Arial"/>
+          <w:bCs/>
+        </w:rPr>
+        <w:t>&lt;&lt;cs_{</w:t>
+      </w:r>
+      <w:r>
+        <w:rPr>
+          <w:rFonts w:ascii="Arial" w:hAnsi="Arial" w:cs="Arial"/>
+          <w:lang w:val="en-US"/>
+        </w:rPr>
+        <w:t>disposalHearingFinalDisposalHearingToggle=true}&gt;&gt;</w:t>
+      </w:r>
+    </w:p>
+    <w:p>
+      <w:pPr>
+        <w:rPr>
+          <w:rFonts w:ascii="Arial" w:hAnsi="Arial" w:cs="Arial"/>
+          <w:b/>
+        </w:rPr>
+      </w:pPr>
+      <w:r>
+        <w:rPr>
+          <w:rFonts w:ascii="Arial" w:hAnsi="Arial" w:cs="Arial"/>
+          <w:b/>
+        </w:rPr>
+        <w:t xml:space="preserve">Final disposal hearing </w:t>
       </w:r>
     </w:p>
     <w:p>
@@ -3225,7 +2494,137 @@
         <w:rPr>
           <w:rFonts w:ascii="Arial" w:hAnsi="Arial" w:cs="Arial"/>
         </w:rPr>
-        <w:t>If there is a claim for future pecuniary loss and the parties have not already set out their case on periodical payments, they must do so in the respective schedule and counter-schedule.</w:t>
+        <w:t>&lt;&lt;</w:t>
+      </w:r>
+      <w:r>
+        <w:rPr>
+          <w:rFonts w:ascii="Arial" w:hAnsi="Arial" w:cs="Arial"/>
+          <w:lang w:val="en-US"/>
+        </w:rPr>
+        <w:t>disposalHearingTime</w:t>
+      </w:r>
+      <w:r>
+        <w:rPr>
+          <w:rFonts w:ascii="Arial" w:hAnsi="Arial" w:cs="Arial"/>
+          <w:lang w:val="en-US"/>
+        </w:rPr>
+        <w:t>.input&gt;&gt;</w:t>
+      </w:r>
+      <w:r>
+        <w:rPr>
+          <w:rFonts w:ascii="Arial" w:hAnsi="Arial" w:cs="Arial"/>
+        </w:rPr>
+        <w:t xml:space="preserve"> </w:t>
+      </w:r>
+      <w:r>
+        <w:rPr>
+          <w:rFonts w:ascii="Arial" w:hAnsi="Arial" w:cs="Arial"/>
+          <w:b/>
+          <w:bCs/>
+        </w:rPr>
+        <w:t>&lt;&lt;</w:t>
+      </w:r>
+      <w:r>
+        <w:rPr>
+          <w:rFonts w:ascii="Arial" w:eastAsia="Arial" w:hAnsi="Arial" w:cs="Arial"/>
+          <w:bCs/>
+        </w:rPr>
+        <w:t>{dateFormat(</w:t>
+      </w:r>
+      <w:r>
+        <w:rPr>
+          <w:rFonts w:ascii="Arial" w:hAnsi="Arial" w:cs="Arial"/>
+          <w:lang w:val="en-US"/>
+        </w:rPr>
+        <w:t>disposalHearingTime</w:t>
+      </w:r>
+      <w:r>
+        <w:rPr>
+          <w:rFonts w:ascii="Arial" w:hAnsi="Arial" w:cs="Arial"/>
+          <w:lang w:val="en-US"/>
+        </w:rPr>
+        <w:t>.</w:t>
+      </w:r>
+      <w:r>
+        <w:rPr>
+          <w:rFonts w:ascii="Arial" w:hAnsi="Arial" w:cs="Arial"/>
+          <w:lang w:val="en-US"/>
+        </w:rPr>
+        <w:t>dateFrom</w:t>
+      </w:r>
+      <w:r>
+        <w:rPr>
+          <w:rFonts w:ascii="Arial" w:eastAsia="Arial" w:hAnsi="Arial" w:cs="Arial"/>
+          <w:bCs/>
+        </w:rPr>
+        <w:t>, ‘dd MMMM yyyy’, ‘yyyy-MM-dd’</w:t>
+      </w:r>
+      <w:r>
+        <w:rPr>
+          <w:rFonts w:ascii="Arial" w:eastAsia="Arial" w:hAnsi="Arial" w:cs="Arial"/>
+          <w:bCs/>
+        </w:rPr>
+        <w:t>)</w:t>
+      </w:r>
+      <w:r>
+        <w:rPr>
+          <w:rFonts w:ascii="Arial" w:eastAsia="Arial" w:hAnsi="Arial" w:cs="Arial"/>
+          <w:bCs/>
+        </w:rPr>
+        <w:t>}</w:t>
+      </w:r>
+      <w:r>
+        <w:rPr>
+          <w:rFonts w:ascii="Arial" w:hAnsi="Arial" w:cs="Arial"/>
+          <w:b/>
+          <w:bCs/>
+        </w:rPr>
+        <w:t>&gt;&gt;</w:t>
+      </w:r>
+      <w:r>
+        <w:rPr>
+          <w:rFonts w:ascii="Arial" w:hAnsi="Arial" w:cs="Arial"/>
+        </w:rPr>
+        <w:t xml:space="preserve">. </w:t>
+      </w:r>
+      <w:bookmarkStart w:id="1" w:name="_Hlk118117922"/>
+      <w:r>
+        <w:rPr>
+          <w:rFonts w:ascii="Arial" w:hAnsi="Arial" w:cs="Arial"/>
+        </w:rPr>
+        <w:t xml:space="preserve">The time estimate is </w:t>
+      </w:r>
+      <w:bookmarkEnd w:id="1"/>
+      <w:r>
+        <w:rPr>
+          <w:rFonts w:ascii="Arial" w:hAnsi="Arial" w:cs="Arial"/>
+          <w:b/>
+          <w:bCs/>
+        </w:rPr>
+        <w:t>&lt;&lt;</w:t>
+      </w:r>
+      <w:r>
+        <w:rPr>
+          <w:rFonts w:ascii="Arial" w:hAnsi="Arial" w:cs="Arial"/>
+          <w:b/>
+          <w:bCs/>
+          <w:lang w:val="en-US"/>
+        </w:rPr>
+        <w:t>disposalHearingTimeEstimate</w:t>
+      </w:r>
+      <w:r>
+        <w:rPr>
+          <w:rFonts w:ascii="Arial" w:hAnsi="Arial" w:cs="Arial"/>
+          <w:b/>
+          <w:bCs/>
+        </w:rPr>
+        <w:t>&gt;&gt;</w:t>
+      </w:r>
+      <w:r>
+        <w:rPr>
+          <w:rFonts w:ascii="Arial" w:hAnsi="Arial" w:cs="Arial"/>
+        </w:rPr>
+        <w:t>.</w:t>
       </w:r>
     </w:p>
     <w:p>
@@ -3247,7 +2646,7 @@
       <w:pPr>
         <w:rPr>
           <w:rFonts w:ascii="Arial" w:hAnsi="Arial" w:cs="Arial"/>
-          <w:bCs/>
+          <w:lang w:val="en-US"/>
         </w:rPr>
       </w:pPr>
       <w:r>
@@ -3257,291 +2656,12 @@
         </w:rPr>
         <w:t>&lt;&lt;cs_{</w:t>
       </w:r>
-      <w:proofErr w:type="spellStart"/>
-      <w:r>
-        <w:rPr>
-          <w:rFonts w:ascii="Arial" w:hAnsi="Arial" w:cs="Arial"/>
-          <w:lang w:val="en-US"/>
-        </w:rPr>
-        <w:t>disposalHearingFinalDisposalHearingToggle</w:t>
-      </w:r>
-      <w:proofErr w:type="spellEnd"/>
-      <w:r>
-        <w:rPr>
-          <w:rFonts w:ascii="Arial" w:hAnsi="Arial" w:cs="Arial"/>
-          <w:lang w:val="en-US"/>
-        </w:rPr>
-        <w:t>=true}&gt;&gt;</w:t>
-      </w:r>
-    </w:p>
-    <w:p>
-      <w:pPr>
-        <w:rPr>
-          <w:rFonts w:ascii="Arial" w:hAnsi="Arial" w:cs="Arial"/>
-          <w:b/>
-        </w:rPr>
-      </w:pPr>
-      <w:r>
-        <w:rPr>
-          <w:rFonts w:ascii="Arial" w:hAnsi="Arial" w:cs="Arial"/>
-          <w:b/>
-        </w:rPr>
-        <w:t xml:space="preserve">Final disposal hearing </w:t>
-      </w:r>
-    </w:p>
-    <w:p>
-      <w:pPr>
-        <w:pStyle w:val="ListParagraph"/>
-        <w:numPr>
-          <w:ilvl w:val="0"/>
-          <w:numId w:val="1"/>
-        </w:numPr>
-        <w:rPr>
-          <w:rFonts w:ascii="Arial" w:hAnsi="Arial" w:cs="Arial"/>
-        </w:rPr>
-      </w:pPr>
-      <w:r>
-        <w:rPr>
-          <w:rFonts w:ascii="Arial" w:hAnsi="Arial" w:cs="Arial"/>
-        </w:rPr>
-        <w:t>&lt;&lt;</w:t>
-      </w:r>
-      <w:proofErr w:type="spellStart"/>
-      <w:r>
-        <w:rPr>
-          <w:rFonts w:ascii="Arial" w:hAnsi="Arial" w:cs="Arial"/>
-          <w:lang w:val="en-US"/>
-        </w:rPr>
-        <w:t>disposalHearingTime</w:t>
-      </w:r>
-      <w:r>
-        <w:rPr>
-          <w:rFonts w:ascii="Arial" w:hAnsi="Arial" w:cs="Arial"/>
-          <w:lang w:val="en-US"/>
-        </w:rPr>
-        <w:t>.input</w:t>
-      </w:r>
-      <w:proofErr w:type="spellEnd"/>
-      <w:r>
-        <w:rPr>
-          <w:rFonts w:ascii="Arial" w:hAnsi="Arial" w:cs="Arial"/>
-          <w:lang w:val="en-US"/>
-        </w:rPr>
-        <w:t>&gt;&gt;</w:t>
-      </w:r>
-      <w:r>
-        <w:rPr>
-          <w:rFonts w:ascii="Arial" w:hAnsi="Arial" w:cs="Arial"/>
-        </w:rPr>
-        <w:t xml:space="preserve"> </w:t>
-      </w:r>
-      <w:r>
-        <w:rPr>
-          <w:rFonts w:ascii="Arial" w:hAnsi="Arial" w:cs="Arial"/>
-          <w:b/>
-          <w:bCs/>
-        </w:rPr>
-        <w:t>&lt;&lt;</w:t>
-      </w:r>
-      <w:r>
-        <w:rPr>
-          <w:rFonts w:ascii="Arial" w:eastAsia="Arial" w:hAnsi="Arial" w:cs="Arial"/>
-          <w:bCs/>
-        </w:rPr>
-        <w:t>{</w:t>
-      </w:r>
-      <w:proofErr w:type="spellStart"/>
-      <w:r>
-        <w:rPr>
-          <w:rFonts w:ascii="Arial" w:eastAsia="Arial" w:hAnsi="Arial" w:cs="Arial"/>
-          <w:bCs/>
-        </w:rPr>
-        <w:t>dateFormat</w:t>
-      </w:r>
-      <w:proofErr w:type="spellEnd"/>
-      <w:r>
-        <w:rPr>
-          <w:rFonts w:ascii="Arial" w:eastAsia="Arial" w:hAnsi="Arial" w:cs="Arial"/>
-          <w:bCs/>
-        </w:rPr>
-        <w:t>(</w:t>
-      </w:r>
-      <w:proofErr w:type="spellStart"/>
-      <w:r>
-        <w:rPr>
-          <w:rFonts w:ascii="Arial" w:hAnsi="Arial" w:cs="Arial"/>
-          <w:lang w:val="en-US"/>
-        </w:rPr>
-        <w:t>disposalHearingTime</w:t>
-      </w:r>
-      <w:r>
-        <w:rPr>
-          <w:rFonts w:ascii="Arial" w:hAnsi="Arial" w:cs="Arial"/>
-          <w:lang w:val="en-US"/>
-        </w:rPr>
-        <w:t>.</w:t>
-      </w:r>
-      <w:r>
-        <w:rPr>
-          <w:rFonts w:ascii="Arial" w:hAnsi="Arial" w:cs="Arial"/>
-          <w:lang w:val="en-US"/>
-        </w:rPr>
-        <w:t>dateFrom</w:t>
-      </w:r>
-      <w:proofErr w:type="spellEnd"/>
-      <w:r>
-        <w:rPr>
-          <w:rFonts w:ascii="Arial" w:eastAsia="Arial" w:hAnsi="Arial" w:cs="Arial"/>
-          <w:bCs/>
-        </w:rPr>
-        <w:t xml:space="preserve">, ‘dd MMMM </w:t>
-      </w:r>
-      <w:proofErr w:type="spellStart"/>
-      <w:r>
-        <w:rPr>
-          <w:rFonts w:ascii="Arial" w:eastAsia="Arial" w:hAnsi="Arial" w:cs="Arial"/>
-          <w:bCs/>
-        </w:rPr>
-        <w:t>yyyy</w:t>
-      </w:r>
-      <w:proofErr w:type="spellEnd"/>
-      <w:r>
-        <w:rPr>
-          <w:rFonts w:ascii="Arial" w:eastAsia="Arial" w:hAnsi="Arial" w:cs="Arial"/>
-          <w:bCs/>
-        </w:rPr>
-        <w:t>’, ‘</w:t>
-      </w:r>
-      <w:proofErr w:type="spellStart"/>
-      <w:r>
-        <w:rPr>
-          <w:rFonts w:ascii="Arial" w:eastAsia="Arial" w:hAnsi="Arial" w:cs="Arial"/>
-          <w:bCs/>
-        </w:rPr>
-        <w:t>yyyy</w:t>
-      </w:r>
-      <w:proofErr w:type="spellEnd"/>
-      <w:r>
-        <w:rPr>
-          <w:rFonts w:ascii="Arial" w:eastAsia="Arial" w:hAnsi="Arial" w:cs="Arial"/>
-          <w:bCs/>
-        </w:rPr>
-        <w:t>-MM-dd’</w:t>
-      </w:r>
-      <w:r>
-        <w:rPr>
-          <w:rFonts w:ascii="Arial" w:eastAsia="Arial" w:hAnsi="Arial" w:cs="Arial"/>
-          <w:bCs/>
-        </w:rPr>
-        <w:t>)</w:t>
-      </w:r>
-      <w:r>
-        <w:rPr>
-          <w:rFonts w:ascii="Arial" w:eastAsia="Arial" w:hAnsi="Arial" w:cs="Arial"/>
-          <w:bCs/>
-        </w:rPr>
-        <w:t>}</w:t>
-      </w:r>
-      <w:r>
-        <w:rPr>
-          <w:rFonts w:ascii="Arial" w:hAnsi="Arial" w:cs="Arial"/>
-          <w:b/>
-          <w:bCs/>
-        </w:rPr>
-        <w:t>&gt;&gt;</w:t>
-      </w:r>
-      <w:r>
-        <w:rPr>
-          <w:rFonts w:ascii="Arial" w:hAnsi="Arial" w:cs="Arial"/>
-        </w:rPr>
-        <w:t xml:space="preserve">. </w:t>
-      </w:r>
-      <w:bookmarkStart w:id="1" w:name="_Hlk118117922"/>
-      <w:r>
-        <w:rPr>
-          <w:rFonts w:ascii="Arial" w:hAnsi="Arial" w:cs="Arial"/>
-        </w:rPr>
-        <w:t xml:space="preserve">The time estimate is </w:t>
-      </w:r>
-      <w:bookmarkEnd w:id="1"/>
-      <w:r>
-        <w:rPr>
-          <w:rFonts w:ascii="Arial" w:hAnsi="Arial" w:cs="Arial"/>
-          <w:b/>
-          <w:bCs/>
-        </w:rPr>
-        <w:t>&lt;&lt;</w:t>
-      </w:r>
-      <w:proofErr w:type="spellStart"/>
-      <w:r>
-        <w:rPr>
-          <w:rFonts w:ascii="Arial" w:hAnsi="Arial" w:cs="Arial"/>
-          <w:b/>
-          <w:bCs/>
-          <w:lang w:val="en-US"/>
-        </w:rPr>
-        <w:t>disposalHearingTimeEstimate</w:t>
-      </w:r>
-      <w:proofErr w:type="spellEnd"/>
-      <w:r>
-        <w:rPr>
-          <w:rFonts w:ascii="Arial" w:hAnsi="Arial" w:cs="Arial"/>
-          <w:b/>
-          <w:bCs/>
-        </w:rPr>
-        <w:t>&gt;&gt;</w:t>
-      </w:r>
-      <w:r>
-        <w:rPr>
-          <w:rFonts w:ascii="Arial" w:hAnsi="Arial" w:cs="Arial"/>
-        </w:rPr>
-        <w:t>.</w:t>
-      </w:r>
-    </w:p>
-    <w:p>
-      <w:pPr>
-        <w:rPr>
-          <w:rFonts w:ascii="Arial" w:hAnsi="Arial" w:cs="Arial"/>
-          <w:bCs/>
-        </w:rPr>
-      </w:pPr>
-      <w:r>
-        <w:rPr>
-          <w:rFonts w:ascii="Arial" w:hAnsi="Arial" w:cs="Arial"/>
-          <w:bCs/>
-        </w:rPr>
-        <w:t>&lt;&lt;es_&gt;&gt;</w:t>
-      </w:r>
-    </w:p>
-    <w:p>
-      <w:pPr>
-        <w:rPr>
-          <w:rFonts w:ascii="Arial" w:hAnsi="Arial" w:cs="Arial"/>
-          <w:lang w:val="en-US"/>
-        </w:rPr>
-      </w:pPr>
-      <w:r>
-        <w:rPr>
-          <w:rFonts w:ascii="Arial" w:hAnsi="Arial" w:cs="Arial"/>
-          <w:bCs/>
-        </w:rPr>
-        <w:t>&lt;&lt;cs_{</w:t>
-      </w:r>
-      <w:proofErr w:type="spellStart"/>
-      <w:r>
-        <w:rPr>
-          <w:rFonts w:ascii="Arial" w:hAnsi="Arial" w:cs="Arial"/>
-          <w:lang w:val="en-US"/>
-        </w:rPr>
-        <w:t>disposalHearingMethodToggle</w:t>
-      </w:r>
-      <w:proofErr w:type="spellEnd"/>
-      <w:r>
-        <w:rPr>
-          <w:rFonts w:ascii="Arial" w:hAnsi="Arial" w:cs="Arial"/>
-          <w:lang w:val="en-US"/>
-        </w:rPr>
-        <w:t>=true</w:t>
+      <w:r>
+        <w:rPr>
+          <w:rFonts w:ascii="Arial" w:hAnsi="Arial" w:cs="Arial"/>
+          <w:lang w:val="en-US"/>
+        </w:rPr>
+        <w:t>disposalHearingMethodToggle=true</w:t>
       </w:r>
       <w:r>
         <w:rPr>
@@ -3566,39 +2686,7 @@
           <w:rFonts w:ascii="Arial" w:hAnsi="Arial" w:cs="Arial"/>
           <w:lang w:val="en-US"/>
         </w:rPr>
-        <w:t>&lt;&lt;cs_{</w:t>
-      </w:r>
-      <w:proofErr w:type="spellStart"/>
-      <w:r>
-        <w:rPr>
-          <w:rFonts w:ascii="Arial" w:hAnsi="Arial" w:cs="Arial"/>
-          <w:lang w:val="en-US"/>
-        </w:rPr>
-        <w:t>disposalHearingMethod</w:t>
-      </w:r>
-      <w:proofErr w:type="spellEnd"/>
-      <w:r>
-        <w:rPr>
-          <w:rFonts w:ascii="Arial" w:hAnsi="Arial" w:cs="Arial"/>
-          <w:lang w:val="en-US"/>
-        </w:rPr>
-        <w:t>=’</w:t>
-      </w:r>
-      <w:proofErr w:type="spellStart"/>
-      <w:r>
-        <w:rPr>
-          <w:rFonts w:ascii="Arial" w:hAnsi="Arial" w:cs="Arial"/>
-          <w:lang w:val="en-US"/>
-        </w:rPr>
-        <w:t>disposalHearingMethodInPerson</w:t>
-      </w:r>
-      <w:proofErr w:type="spellEnd"/>
-      <w:r>
-        <w:rPr>
-          <w:rFonts w:ascii="Arial" w:hAnsi="Arial" w:cs="Arial"/>
-          <w:lang w:val="en-US"/>
-        </w:rPr>
-        <w:t>’}&gt;&gt;</w:t>
+        <w:t>&lt;&lt;cs_{disposalHearingMethod=’disposalHearingMethodInPerson’}&gt;&gt;</w:t>
       </w:r>
     </w:p>
     <w:p>
@@ -3898,21 +2986,12 @@
         </w:rPr>
         <w:t>&lt;&lt;cs_{</w:t>
       </w:r>
-      <w:proofErr w:type="spellStart"/>
-      <w:r>
-        <w:rPr>
-          <w:rFonts w:ascii="Arial" w:hAnsi="Arial" w:cs="Arial"/>
-          <w:lang w:val="en-US"/>
-        </w:rPr>
-        <w:t>disposalHearingBundleToggle</w:t>
-      </w:r>
-      <w:proofErr w:type="spellEnd"/>
-      <w:r>
-        <w:rPr>
-          <w:rFonts w:ascii="Arial" w:hAnsi="Arial" w:cs="Arial"/>
-          <w:lang w:val="en-US"/>
-        </w:rPr>
-        <w:t>=true</w:t>
+      <w:r>
+        <w:rPr>
+          <w:rFonts w:ascii="Arial" w:hAnsi="Arial" w:cs="Arial"/>
+          <w:lang w:val="en-US"/>
+        </w:rPr>
+        <w:t>disposalHearingBundleToggle=true</w:t>
       </w:r>
       <w:r>
         <w:rPr>
@@ -3968,7 +3047,6 @@
         </w:rPr>
         <w:t>&lt;&lt;</w:t>
       </w:r>
-      <w:proofErr w:type="spellStart"/>
       <w:r>
         <w:rPr>
           <w:rFonts w:ascii="Arial" w:hAnsi="Arial" w:cs="Arial"/>
@@ -3976,14 +3054,12 @@
         </w:rPr>
         <w:t>disposalHearingBundle.input</w:t>
       </w:r>
-      <w:proofErr w:type="spellEnd"/>
       <w:r>
         <w:rPr>
           <w:rFonts w:ascii="Arial" w:hAnsi="Arial" w:cs="Arial"/>
         </w:rPr>
         <w:t>&gt;&gt; &lt;&lt;</w:t>
       </w:r>
-      <w:proofErr w:type="spellStart"/>
       <w:r>
         <w:rPr>
           <w:rFonts w:ascii="Arial" w:hAnsi="Arial" w:cs="Arial"/>
@@ -3998,7 +3074,6 @@
         </w:rPr>
         <w:t>Text</w:t>
       </w:r>
-      <w:proofErr w:type="spellEnd"/>
       <w:r>
         <w:rPr>
           <w:rFonts w:ascii="Arial" w:hAnsi="Arial" w:cs="Arial"/>
@@ -4041,21 +3116,12 @@
         </w:rPr>
         <w:t>&lt;&lt;cs_{</w:t>
       </w:r>
-      <w:proofErr w:type="spellStart"/>
-      <w:r>
-        <w:rPr>
-          <w:rFonts w:ascii="Arial" w:hAnsi="Arial" w:cs="Arial"/>
-          <w:lang w:val="en-US"/>
-        </w:rPr>
-        <w:t>disposalHearingClaimSettlingToggle</w:t>
-      </w:r>
-      <w:proofErr w:type="spellEnd"/>
-      <w:r>
-        <w:rPr>
-          <w:rFonts w:ascii="Arial" w:hAnsi="Arial" w:cs="Arial"/>
-          <w:lang w:val="en-US"/>
-        </w:rPr>
-        <w:t>=true</w:t>
+      <w:r>
+        <w:rPr>
+          <w:rFonts w:ascii="Arial" w:hAnsi="Arial" w:cs="Arial"/>
+          <w:lang w:val="en-US"/>
+        </w:rPr>
+        <w:t>disposalHearingClaimSettlingToggle=true</w:t>
       </w:r>
       <w:r>
         <w:rPr>
@@ -4094,54 +3160,45 @@
         <w:rPr>
           <w:rFonts w:ascii="Arial" w:hAnsi="Arial" w:cs="Arial"/>
         </w:rPr>
+        <w:t>Each party must inform the court immediately if the case is settled, whether or not it is then possible to file upload a draft consent order to give effect to their agreement.</w:t>
+      </w:r>
+    </w:p>
+    <w:p>
+      <w:pPr>
+        <w:rPr>
+          <w:rFonts w:ascii="Arial" w:hAnsi="Arial" w:cs="Arial"/>
+          <w:bCs/>
+        </w:rPr>
+      </w:pPr>
+      <w:r>
+        <w:rPr>
+          <w:rFonts w:ascii="Arial" w:hAnsi="Arial" w:cs="Arial"/>
+          <w:bCs/>
+        </w:rPr>
+        <w:t>&lt;&lt;es_&gt;&gt;</w:t>
+      </w:r>
+    </w:p>
+    <w:p>
+      <w:pPr>
+        <w:rPr>
+          <w:rFonts w:ascii="Arial" w:hAnsi="Arial" w:cs="Arial"/>
+          <w:bCs/>
+        </w:rPr>
+      </w:pPr>
+      <w:r>
+        <w:rPr>
+          <w:rFonts w:ascii="Arial" w:hAnsi="Arial" w:cs="Arial"/>
+          <w:bCs/>
+        </w:rPr>
         <w:lastRenderedPageBreak/>
-        <w:t>Each party must inform the court immediately if the case is settled, whether or not it is then possible to file upload a draft consent order to give effect to their agreement.</w:t>
-      </w:r>
-    </w:p>
-    <w:p>
-      <w:pPr>
-        <w:rPr>
-          <w:rFonts w:ascii="Arial" w:hAnsi="Arial" w:cs="Arial"/>
-          <w:bCs/>
-        </w:rPr>
-      </w:pPr>
-      <w:r>
-        <w:rPr>
-          <w:rFonts w:ascii="Arial" w:hAnsi="Arial" w:cs="Arial"/>
-          <w:bCs/>
-        </w:rPr>
-        <w:t>&lt;&lt;es_&gt;&gt;</w:t>
-      </w:r>
-    </w:p>
-    <w:p>
-      <w:pPr>
-        <w:rPr>
-          <w:rFonts w:ascii="Arial" w:hAnsi="Arial" w:cs="Arial"/>
-          <w:bCs/>
-        </w:rPr>
-      </w:pPr>
-      <w:r>
-        <w:rPr>
-          <w:rFonts w:ascii="Arial" w:hAnsi="Arial" w:cs="Arial"/>
-          <w:bCs/>
-        </w:rPr>
         <w:t>&lt;&lt;cs_{</w:t>
       </w:r>
-      <w:proofErr w:type="spellStart"/>
-      <w:r>
-        <w:rPr>
-          <w:rFonts w:ascii="Arial" w:hAnsi="Arial" w:cs="Arial"/>
-          <w:lang w:val="en-US"/>
-        </w:rPr>
-        <w:t>disposalHearingCostsToggle</w:t>
-      </w:r>
-      <w:proofErr w:type="spellEnd"/>
-      <w:r>
-        <w:rPr>
-          <w:rFonts w:ascii="Arial" w:hAnsi="Arial" w:cs="Arial"/>
-          <w:lang w:val="en-US"/>
-        </w:rPr>
-        <w:t>=true</w:t>
+      <w:r>
+        <w:rPr>
+          <w:rFonts w:ascii="Arial" w:hAnsi="Arial" w:cs="Arial"/>
+          <w:lang w:val="en-US"/>
+        </w:rPr>
+        <w:t>disposalHearingCostsToggle=true</w:t>
       </w:r>
       <w:r>
         <w:rPr>
@@ -4210,23 +3267,7 @@
           <w:rFonts w:ascii="Arial" w:hAnsi="Arial" w:cs="Arial"/>
           <w:bCs/>
         </w:rPr>
-        <w:t>&lt;&lt;cs_{</w:t>
-      </w:r>
-      <w:proofErr w:type="spellStart"/>
-      <w:r>
-        <w:rPr>
-          <w:rFonts w:ascii="Arial" w:hAnsi="Arial" w:cs="Arial"/>
-          <w:bCs/>
-        </w:rPr>
-        <w:t>hasNewDirections</w:t>
-      </w:r>
-      <w:proofErr w:type="spellEnd"/>
-      <w:r>
-        <w:rPr>
-          <w:rFonts w:ascii="Arial" w:hAnsi="Arial" w:cs="Arial"/>
-          <w:bCs/>
-        </w:rPr>
-        <w:t>=true}&gt;&gt;</w:t>
+        <w:t>&lt;&lt;cs_{hasNewDirections=true}&gt;&gt;</w:t>
       </w:r>
     </w:p>
     <w:p>
@@ -4277,25 +3318,8 @@
           <w:rFonts w:ascii="Arial" w:hAnsi="Arial" w:cs="Arial"/>
           <w:bCs/>
         </w:rPr>
-        <w:t>&lt;&lt;</w:t>
-      </w:r>
-      <w:proofErr w:type="spellStart"/>
-      <w:r>
-        <w:rPr>
-          <w:rFonts w:ascii="Arial" w:hAnsi="Arial" w:cs="Arial"/>
-          <w:bCs/>
-        </w:rPr>
-        <w:t>rs</w:t>
-      </w:r>
-      <w:proofErr w:type="spellEnd"/>
-      <w:r>
-        <w:rPr>
-          <w:rFonts w:ascii="Arial" w:hAnsi="Arial" w:cs="Arial"/>
-          <w:bCs/>
-        </w:rPr>
-        <w:t>_</w:t>
-      </w:r>
-      <w:proofErr w:type="spellStart"/>
+        <w:t>&lt;&lt;rs_</w:t>
+      </w:r>
       <w:r>
         <w:rPr>
           <w:rFonts w:ascii="Arial" w:hAnsi="Arial" w:cs="Arial"/>
@@ -4310,7 +3334,6 @@
         </w:rPr>
         <w:t>AddNewDirections</w:t>
       </w:r>
-      <w:proofErr w:type="spellEnd"/>
       <w:r>
         <w:rPr>
           <w:rFonts w:ascii="Arial" w:hAnsi="Arial" w:cs="Arial"/>
@@ -4336,23 +3359,7 @@
           <w:rFonts w:ascii="Arial" w:hAnsi="Arial" w:cs="Arial"/>
           <w:bCs/>
         </w:rPr>
-        <w:t>&lt;&lt;</w:t>
-      </w:r>
-      <w:proofErr w:type="spellStart"/>
-      <w:r>
-        <w:rPr>
-          <w:rFonts w:ascii="Arial" w:hAnsi="Arial" w:cs="Arial"/>
-          <w:bCs/>
-        </w:rPr>
-        <w:t>value.directionComment</w:t>
-      </w:r>
-      <w:proofErr w:type="spellEnd"/>
-      <w:r>
-        <w:rPr>
-          <w:rFonts w:ascii="Arial" w:hAnsi="Arial" w:cs="Arial"/>
-          <w:bCs/>
-        </w:rPr>
-        <w:t>&gt;&gt;</w:t>
+        <w:t>&lt;&lt;value.directionComment&gt;&gt;</w:t>
       </w:r>
     </w:p>
     <w:p>
@@ -4369,7 +3376,6 @@
         </w:rPr>
         <w:t>&lt;&lt;es_</w:t>
       </w:r>
-      <w:proofErr w:type="spellStart"/>
       <w:r>
         <w:rPr>
           <w:rFonts w:ascii="Arial" w:hAnsi="Arial" w:cs="Arial"/>
@@ -4382,15 +3388,7 @@
           <w:rFonts w:ascii="Arial" w:hAnsi="Arial" w:cs="Arial"/>
           <w:bCs/>
         </w:rPr>
-        <w:t>AddNewDirections</w:t>
-      </w:r>
-      <w:proofErr w:type="spellEnd"/>
-      <w:r>
-        <w:rPr>
-          <w:rFonts w:ascii="Arial" w:hAnsi="Arial" w:cs="Arial"/>
-          <w:bCs/>
-        </w:rPr>
-        <w:t>&gt;&gt;</w:t>
+        <w:t>AddNewDirections&gt;&gt;</w:t>
       </w:r>
     </w:p>
     <w:p>
@@ -4442,7 +3440,6 @@
         </w:rPr>
         <w:t>&lt;&lt;</w:t>
       </w:r>
-      <w:proofErr w:type="spellStart"/>
       <w:r>
         <w:rPr>
           <w:rFonts w:ascii="Arial" w:hAnsi="Arial" w:cs="Arial"/>
@@ -4457,7 +3454,6 @@
         </w:rPr>
         <w:t>.input</w:t>
       </w:r>
-      <w:proofErr w:type="spellEnd"/>
       <w:r>
         <w:rPr>
           <w:rFonts w:ascii="Arial" w:hAnsi="Arial" w:cs="Arial"/>

</xml_diff>

<commit_message>
CIV-6574 removed first paragraph from Witnesses of Fact in Disposal Hearing
</commit_message>
<xml_diff>
--- a/docker/docmosis/templates/CV-DAM-STD-ENG-00003-HNL.docx
+++ b/docker/docmosis/templates/CV-DAM-STD-ENG-00003-HNL.docx
@@ -300,7 +300,7 @@
               </wp:inline>
             </w:drawing>
           </mc:Choice>
-          <mc:Fallback xmlns:oel="http://schemas.microsoft.com/office/2019/extlst" xmlns:a="http://schemas.openxmlformats.org/drawingml/2006/main" xmlns:pic="http://schemas.openxmlformats.org/drawingml/2006/picture">
+          <mc:Fallback xmlns:pic="http://schemas.openxmlformats.org/drawingml/2006/picture" xmlns:a="http://schemas.openxmlformats.org/drawingml/2006/main" xmlns:oel="http://schemas.microsoft.com/office/2019/extlst">
             <w:pict w14:anchorId="1E2983E5">
               <v:group id="Group 2791" style="width:467.95pt;height:68.75pt;mso-position-horizontal-relative:char;mso-position-vertical-relative:line" coordsize="59429,8731" o:spid="_x0000_s1026" w14:anchorId="3F6EA4FE" o:gfxdata="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">
                 <v:shapetype id="_x0000_t75" coordsize="21600,21600" filled="f" stroked="f" o:spt="75" o:preferrelative="t" path="m@4@5l@4@11@9@11@9@5xe">
@@ -786,7 +786,7 @@
               </wp:inline>
             </w:drawing>
           </mc:Choice>
-          <mc:Fallback xmlns:oel="http://schemas.microsoft.com/office/2019/extlst" xmlns:a="http://schemas.openxmlformats.org/drawingml/2006/main" xmlns:pic="http://schemas.openxmlformats.org/drawingml/2006/picture">
+          <mc:Fallback xmlns:pic="http://schemas.openxmlformats.org/drawingml/2006/picture" xmlns:a="http://schemas.openxmlformats.org/drawingml/2006/main" xmlns:oel="http://schemas.microsoft.com/office/2019/extlst">
             <w:pict w14:anchorId="01720E1D">
               <v:group id="Group 2792" style="width:467.95pt;height:.75pt;mso-position-horizontal-relative:char;mso-position-vertical-relative:line" coordsize="59429,95" o:spid="_x0000_s1026" w14:anchorId="36C48C52" o:gfxdata="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">
                 <v:shape id="Shape 91" style="position:absolute;width:59429;height:0;visibility:visible;mso-wrap-style:square;v-text-anchor:top" coordsize="5942965,0" o:spid="_x0000_s1027" filled="f" path="m5942965,l,e" o:gfxdata="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">
@@ -1433,18 +1433,71 @@
           <w:rFonts w:ascii="Arial" w:hAnsi="Arial" w:cs="Arial"/>
           <w:lang w:val="en-US"/>
         </w:rPr>
+        <w:t>&lt;&lt;disposalHearingWitnessOfFact.input3&gt;&gt;</w:t>
+      </w:r>
+      <w:r>
+        <w:rPr>
+          <w:rFonts w:ascii="Arial" w:hAnsi="Arial" w:cs="Arial"/>
+          <w:lang w:val="en-US"/>
+        </w:rPr>
+        <w:t xml:space="preserve"> </w:t>
+      </w:r>
+      <w:r>
+        <w:rPr>
+          <w:rFonts w:ascii="Arial" w:hAnsi="Arial" w:cs="Arial"/>
+          <w:b/>
+          <w:bCs/>
+          <w:lang w:val="en-US"/>
+        </w:rPr>
         <w:t>&lt;&lt;</w:t>
       </w:r>
       <w:r>
         <w:rPr>
-          <w:rFonts w:ascii="Arial" w:hAnsi="Arial" w:cs="Arial"/>
-          <w:lang w:val="en-US"/>
-        </w:rPr>
-        <w:t>disposalHearingWitnessOfFact.input1</w:t>
-      </w:r>
-      <w:r>
-        <w:rPr>
-          <w:rFonts w:ascii="Arial" w:hAnsi="Arial" w:cs="Arial"/>
+          <w:rFonts w:ascii="Arial" w:eastAsia="Arial" w:hAnsi="Arial" w:cs="Arial"/>
+          <w:bCs/>
+        </w:rPr>
+        <w:t>{dateFormat(</w:t>
+      </w:r>
+      <w:r>
+        <w:rPr>
+          <w:rFonts w:ascii="Arial" w:hAnsi="Arial" w:cs="Arial"/>
+          <w:lang w:val="en-US"/>
+        </w:rPr>
+        <w:t>disposalHearingWitnessOfFact</w:t>
+      </w:r>
+      <w:r>
+        <w:rPr>
+          <w:rFonts w:ascii="Arial" w:hAnsi="Arial" w:cs="Arial"/>
+          <w:lang w:val="en-US"/>
+        </w:rPr>
+        <w:t>.date2</w:t>
+      </w:r>
+      <w:r>
+        <w:rPr>
+          <w:rFonts w:ascii="Arial" w:eastAsia="Arial" w:hAnsi="Arial" w:cs="Arial"/>
+          <w:bCs/>
+        </w:rPr>
+        <w:t>, ‘dd MMMM yyyy’, ‘yyyy-MM-dd’</w:t>
+      </w:r>
+      <w:r>
+        <w:rPr>
+          <w:rFonts w:ascii="Arial" w:eastAsia="Arial" w:hAnsi="Arial" w:cs="Arial"/>
+          <w:bCs/>
+        </w:rPr>
+        <w:t>)</w:t>
+      </w:r>
+      <w:r>
+        <w:rPr>
+          <w:rFonts w:ascii="Arial" w:eastAsia="Arial" w:hAnsi="Arial" w:cs="Arial"/>
+          <w:bCs/>
+        </w:rPr>
+        <w:t>}</w:t>
+      </w:r>
+      <w:r>
+        <w:rPr>
+          <w:rFonts w:ascii="Arial" w:hAnsi="Arial" w:cs="Arial"/>
+          <w:b/>
+          <w:bCs/>
           <w:lang w:val="en-US"/>
         </w:rPr>
         <w:t>&gt;&gt;</w:t>
@@ -1454,104 +1507,21 @@
           <w:rFonts w:ascii="Arial" w:hAnsi="Arial" w:cs="Arial"/>
           <w:lang w:val="en-US"/>
         </w:rPr>
-        <w:t xml:space="preserve"> </w:t>
-      </w:r>
-      <w:r>
-        <w:rPr>
-          <w:rFonts w:ascii="Arial" w:hAnsi="Arial" w:cs="Arial"/>
-          <w:lang w:val="en-US"/>
-        </w:rPr>
-        <w:t xml:space="preserve"> </w:t>
-      </w:r>
-      <w:r>
-        <w:rPr>
-          <w:rFonts w:ascii="Arial" w:hAnsi="Arial" w:cs="Arial"/>
-          <w:b/>
-          <w:bCs/>
+        <w:t xml:space="preserve">. </w:t>
+      </w:r>
+      <w:r>
+        <w:rPr>
+          <w:rFonts w:ascii="Arial" w:hAnsi="Arial" w:cs="Arial"/>
           <w:lang w:val="en-US"/>
         </w:rPr>
         <w:t>&lt;&lt;</w:t>
       </w:r>
       <w:r>
         <w:rPr>
-          <w:rFonts w:ascii="Arial" w:eastAsia="Arial" w:hAnsi="Arial" w:cs="Arial"/>
-          <w:bCs/>
-        </w:rPr>
-        <w:t>{dateFormat(</w:t>
-      </w:r>
-      <w:r>
-        <w:rPr>
-          <w:rFonts w:ascii="Arial" w:hAnsi="Arial" w:cs="Arial"/>
-          <w:lang w:val="en-US"/>
-        </w:rPr>
-        <w:t>disposalHearingWitnessOfFact</w:t>
-      </w:r>
-      <w:r>
-        <w:rPr>
-          <w:rFonts w:ascii="Arial" w:hAnsi="Arial" w:cs="Arial"/>
-          <w:lang w:val="en-US"/>
-        </w:rPr>
-        <w:t>.date1</w:t>
-      </w:r>
-      <w:r>
-        <w:rPr>
-          <w:rFonts w:ascii="Arial" w:eastAsia="Arial" w:hAnsi="Arial" w:cs="Arial"/>
-          <w:bCs/>
-        </w:rPr>
-        <w:t>, ‘dd MMMM yyyy’, ‘yyyy-MM-dd’</w:t>
-      </w:r>
-      <w:r>
-        <w:rPr>
-          <w:rFonts w:ascii="Arial" w:eastAsia="Arial" w:hAnsi="Arial" w:cs="Arial"/>
-          <w:bCs/>
-        </w:rPr>
-        <w:t>)</w:t>
-      </w:r>
-      <w:r>
-        <w:rPr>
-          <w:rFonts w:ascii="Arial" w:eastAsia="Arial" w:hAnsi="Arial" w:cs="Arial"/>
-          <w:bCs/>
-        </w:rPr>
-        <w:t>}</w:t>
-      </w:r>
-      <w:r>
-        <w:rPr>
-          <w:rFonts w:ascii="Arial" w:hAnsi="Arial" w:cs="Arial"/>
-          <w:b/>
-          <w:bCs/>
-          <w:lang w:val="en-US"/>
-        </w:rPr>
-        <w:t>&gt;&gt;</w:t>
-      </w:r>
-      <w:r>
-        <w:rPr>
-          <w:rFonts w:ascii="Arial" w:hAnsi="Arial" w:cs="Arial"/>
-          <w:lang w:val="en-US"/>
-        </w:rPr>
-        <w:t>.</w:t>
-      </w:r>
-      <w:r>
-        <w:rPr>
-          <w:rFonts w:ascii="Arial" w:hAnsi="Arial" w:cs="Arial"/>
-          <w:b/>
-          <w:bCs/>
-          <w:lang w:val="en-US"/>
-        </w:rPr>
-        <w:t xml:space="preserve"> </w:t>
-      </w:r>
-      <w:r>
-        <w:rPr>
-          <w:rFonts w:ascii="Arial" w:hAnsi="Arial" w:cs="Arial"/>
-          <w:lang w:val="en-US"/>
-        </w:rPr>
-        <w:t>&lt;&lt;</w:t>
-      </w:r>
-      <w:r>
-        <w:rPr>
-          <w:rFonts w:ascii="Arial" w:hAnsi="Arial" w:cs="Arial"/>
-          <w:lang w:val="en-US"/>
-        </w:rPr>
-        <w:t>disposalHearingWitnessOfFact.input2</w:t>
+          <w:rFonts w:ascii="Arial" w:hAnsi="Arial" w:cs="Arial"/>
+          <w:lang w:val="en-US"/>
+        </w:rPr>
+        <w:t>disposalHearingWitnessOfFact.input4</w:t>
       </w:r>
       <w:r>
         <w:rPr>
@@ -1578,7 +1548,7 @@
           <w:rFonts w:ascii="Arial" w:hAnsi="Arial" w:cs="Arial"/>
           <w:lang w:val="en-US"/>
         </w:rPr>
-        <w:t>&lt;&lt;disposalHearingWitnessOfFact.input3&gt;&gt;</w:t>
+        <w:t>&lt;&lt;disposalHearingWitnessOfFact.input5&gt;&gt;</w:t>
       </w:r>
       <w:r>
         <w:rPr>
@@ -1615,7 +1585,7 @@
           <w:rFonts w:ascii="Arial" w:hAnsi="Arial" w:cs="Arial"/>
           <w:lang w:val="en-US"/>
         </w:rPr>
-        <w:t>.date2</w:t>
+        <w:t>.date3</w:t>
       </w:r>
       <w:r>
         <w:rPr>
@@ -1652,28 +1622,73 @@
           <w:rFonts w:ascii="Arial" w:hAnsi="Arial" w:cs="Arial"/>
           <w:lang w:val="en-US"/>
         </w:rPr>
-        <w:t xml:space="preserve">. </w:t>
-      </w:r>
-      <w:r>
-        <w:rPr>
-          <w:rFonts w:ascii="Arial" w:hAnsi="Arial" w:cs="Arial"/>
-          <w:lang w:val="en-US"/>
-        </w:rPr>
-        <w:t>&lt;&lt;</w:t>
-      </w:r>
-      <w:r>
-        <w:rPr>
-          <w:rFonts w:ascii="Arial" w:hAnsi="Arial" w:cs="Arial"/>
-          <w:lang w:val="en-US"/>
-        </w:rPr>
-        <w:t>disposalHearingWitnessOfFact.input4</w:t>
-      </w:r>
-      <w:r>
-        <w:rPr>
-          <w:rFonts w:ascii="Arial" w:hAnsi="Arial" w:cs="Arial"/>
-          <w:lang w:val="en-US"/>
-        </w:rPr>
-        <w:t>&gt;&gt;</w:t>
+        <w:t xml:space="preserve"> </w:t>
+      </w:r>
+      <w:r>
+        <w:rPr>
+          <w:rFonts w:ascii="Arial" w:hAnsi="Arial" w:cs="Arial"/>
+          <w:lang w:val="en-US"/>
+        </w:rPr>
+        <w:t>&lt;&lt;disposalHearingWitnessOfFact.input6&gt;&gt;</w:t>
+      </w:r>
+    </w:p>
+    <w:p>
+      <w:pPr>
+        <w:rPr>
+          <w:rFonts w:ascii="Arial" w:hAnsi="Arial" w:cs="Arial"/>
+          <w:bCs/>
+        </w:rPr>
+      </w:pPr>
+      <w:r>
+        <w:rPr>
+          <w:rFonts w:ascii="Arial" w:hAnsi="Arial" w:cs="Arial"/>
+          <w:bCs/>
+        </w:rPr>
+        <w:t>&lt;&lt;es_&gt;&gt;</w:t>
+      </w:r>
+    </w:p>
+    <w:p>
+      <w:pPr>
+        <w:rPr>
+          <w:rFonts w:ascii="Arial" w:hAnsi="Arial" w:cs="Arial"/>
+          <w:bCs/>
+        </w:rPr>
+      </w:pPr>
+      <w:r>
+        <w:rPr>
+          <w:rFonts w:ascii="Arial" w:hAnsi="Arial" w:cs="Arial"/>
+          <w:bCs/>
+        </w:rPr>
+        <w:t>&lt;&lt;cs_{</w:t>
+      </w:r>
+      <w:r>
+        <w:rPr>
+          <w:rFonts w:ascii="Arial" w:hAnsi="Arial" w:cs="Arial"/>
+          <w:lang w:val="en-US"/>
+        </w:rPr>
+        <w:t>disposalHearingMedicalEvidenceToggle=true</w:t>
+      </w:r>
+      <w:r>
+        <w:rPr>
+          <w:rFonts w:ascii="Arial" w:hAnsi="Arial" w:cs="Arial"/>
+          <w:lang w:val="en-US"/>
+        </w:rPr>
+        <w:t>}&gt;&gt;</w:t>
+      </w:r>
+    </w:p>
+    <w:p>
+      <w:pPr>
+        <w:rPr>
+          <w:rFonts w:ascii="Arial" w:hAnsi="Arial" w:cs="Arial"/>
+          <w:b/>
+        </w:rPr>
+      </w:pPr>
+      <w:r>
+        <w:rPr>
+          <w:rFonts w:ascii="Arial" w:hAnsi="Arial" w:cs="Arial"/>
+          <w:b/>
+        </w:rPr>
+        <w:t xml:space="preserve">Medical evidence </w:t>
       </w:r>
     </w:p>
     <w:p>
@@ -1693,26 +1708,33 @@
           <w:rFonts w:ascii="Arial" w:hAnsi="Arial" w:cs="Arial"/>
           <w:lang w:val="en-US"/>
         </w:rPr>
-        <w:t>&lt;&lt;disposalHearingWitnessOfFact.input5&gt;&gt;</w:t>
-      </w:r>
-      <w:r>
-        <w:rPr>
-          <w:rFonts w:ascii="Arial" w:hAnsi="Arial" w:cs="Arial"/>
-          <w:lang w:val="en-US"/>
-        </w:rPr>
-        <w:t xml:space="preserve"> </w:t>
-      </w:r>
-      <w:r>
-        <w:rPr>
-          <w:rFonts w:ascii="Arial" w:hAnsi="Arial" w:cs="Arial"/>
-          <w:b/>
-          <w:bCs/>
-          <w:lang w:val="en-US"/>
-        </w:rPr>
         <w:t>&lt;&lt;</w:t>
       </w:r>
       <w:r>
         <w:rPr>
+          <w:rFonts w:ascii="Arial" w:hAnsi="Arial" w:cs="Arial"/>
+          <w:lang w:val="en-US"/>
+        </w:rPr>
+        <w:t>disposalHearingMedicalEvidence.input</w:t>
+      </w:r>
+      <w:r>
+        <w:rPr>
+          <w:rFonts w:ascii="Arial" w:hAnsi="Arial" w:cs="Arial"/>
+          <w:lang w:val="en-US"/>
+        </w:rPr>
+        <w:t xml:space="preserve">&gt;&gt; </w:t>
+      </w:r>
+      <w:r>
+        <w:rPr>
+          <w:rFonts w:ascii="Arial" w:hAnsi="Arial" w:cs="Arial"/>
+          <w:b/>
+          <w:bCs/>
+          <w:lang w:val="en-US"/>
+        </w:rPr>
+        <w:t>&lt;&lt;</w:t>
+      </w:r>
+      <w:r>
+        <w:rPr>
           <w:rFonts w:ascii="Arial" w:eastAsia="Arial" w:hAnsi="Arial" w:cs="Arial"/>
           <w:bCs/>
         </w:rPr>
@@ -1723,14 +1745,14 @@
           <w:rFonts w:ascii="Arial" w:hAnsi="Arial" w:cs="Arial"/>
           <w:lang w:val="en-US"/>
         </w:rPr>
-        <w:t>disposalHearingWitnessOfFact</w:t>
-      </w:r>
-      <w:r>
-        <w:rPr>
-          <w:rFonts w:ascii="Arial" w:hAnsi="Arial" w:cs="Arial"/>
-          <w:lang w:val="en-US"/>
-        </w:rPr>
-        <w:t>.date3</w:t>
+        <w:t>disposalHearingMedicalEvidence</w:t>
+      </w:r>
+      <w:r>
+        <w:rPr>
+          <w:rFonts w:ascii="Arial" w:hAnsi="Arial" w:cs="Arial"/>
+          <w:lang w:val="en-US"/>
+        </w:rPr>
+        <w:t>.date</w:t>
       </w:r>
       <w:r>
         <w:rPr>
@@ -1767,14 +1789,7 @@
           <w:rFonts w:ascii="Arial" w:hAnsi="Arial" w:cs="Arial"/>
           <w:lang w:val="en-US"/>
         </w:rPr>
-        <w:t xml:space="preserve"> </w:t>
-      </w:r>
-      <w:r>
-        <w:rPr>
-          <w:rFonts w:ascii="Arial" w:hAnsi="Arial" w:cs="Arial"/>
-          <w:lang w:val="en-US"/>
-        </w:rPr>
-        <w:t>&lt;&lt;disposalHearingWitnessOfFact.input6&gt;&gt;</w:t>
+        <w:t>.</w:t>
       </w:r>
     </w:p>
     <w:p>
@@ -1811,7 +1826,7 @@
           <w:rFonts w:ascii="Arial" w:hAnsi="Arial" w:cs="Arial"/>
           <w:lang w:val="en-US"/>
         </w:rPr>
-        <w:t>disposalHearingMedicalEvidenceToggle=true</w:t>
+        <w:t>disposalHearingQuestionsToExpertsToggle=true</w:t>
       </w:r>
       <w:r>
         <w:rPr>
@@ -1825,15 +1840,14 @@
       <w:pPr>
         <w:rPr>
           <w:rFonts w:ascii="Arial" w:hAnsi="Arial" w:cs="Arial"/>
-          <w:b/>
-        </w:rPr>
-      </w:pPr>
-      <w:r>
-        <w:rPr>
-          <w:rFonts w:ascii="Arial" w:hAnsi="Arial" w:cs="Arial"/>
-          <w:b/>
-        </w:rPr>
-        <w:t xml:space="preserve">Medical evidence </w:t>
+        </w:rPr>
+      </w:pPr>
+      <w:r>
+        <w:rPr>
+          <w:rFonts w:ascii="Arial" w:hAnsi="Arial" w:cs="Arial"/>
+          <w:b/>
+        </w:rPr>
+        <w:t>Questions to experts</w:t>
       </w:r>
     </w:p>
     <w:p>
@@ -1845,41 +1859,24 @@
         </w:numPr>
         <w:rPr>
           <w:rFonts w:ascii="Arial" w:hAnsi="Arial" w:cs="Arial"/>
-          <w:lang w:val="en-US"/>
-        </w:rPr>
-      </w:pPr>
-      <w:r>
-        <w:rPr>
-          <w:rFonts w:ascii="Arial" w:hAnsi="Arial" w:cs="Arial"/>
-          <w:lang w:val="en-US"/>
+        </w:rPr>
+      </w:pPr>
+      <w:r>
+        <w:rPr>
+          <w:rFonts w:ascii="Arial" w:hAnsi="Arial" w:cs="Arial"/>
+        </w:rPr>
+        <w:t xml:space="preserve">Any questions which are to be addressed to an expert must be sent to the expert directly and uploaded to the Digital Portal by 4pm on </w:t>
+      </w:r>
+      <w:r>
+        <w:rPr>
+          <w:rFonts w:ascii="Arial" w:hAnsi="Arial" w:cs="Arial"/>
+          <w:b/>
+          <w:bCs/>
         </w:rPr>
         <w:t>&lt;&lt;</w:t>
       </w:r>
       <w:r>
         <w:rPr>
-          <w:rFonts w:ascii="Arial" w:hAnsi="Arial" w:cs="Arial"/>
-          <w:lang w:val="en-US"/>
-        </w:rPr>
-        <w:t>disposalHearingMedicalEvidence.input</w:t>
-      </w:r>
-      <w:r>
-        <w:rPr>
-          <w:rFonts w:ascii="Arial" w:hAnsi="Arial" w:cs="Arial"/>
-          <w:lang w:val="en-US"/>
-        </w:rPr>
-        <w:t xml:space="preserve">&gt;&gt; </w:t>
-      </w:r>
-      <w:r>
-        <w:rPr>
-          <w:rFonts w:ascii="Arial" w:hAnsi="Arial" w:cs="Arial"/>
-          <w:b/>
-          <w:bCs/>
-          <w:lang w:val="en-US"/>
-        </w:rPr>
-        <w:t>&lt;&lt;</w:t>
-      </w:r>
-      <w:r>
-        <w:rPr>
           <w:rFonts w:ascii="Arial" w:eastAsia="Arial" w:hAnsi="Arial" w:cs="Arial"/>
           <w:bCs/>
         </w:rPr>
@@ -1890,14 +1887,14 @@
           <w:rFonts w:ascii="Arial" w:hAnsi="Arial" w:cs="Arial"/>
           <w:lang w:val="en-US"/>
         </w:rPr>
-        <w:t>disposalHearingMedicalEvidence</w:t>
-      </w:r>
-      <w:r>
-        <w:rPr>
-          <w:rFonts w:ascii="Arial" w:hAnsi="Arial" w:cs="Arial"/>
-          <w:lang w:val="en-US"/>
-        </w:rPr>
-        <w:t>.date</w:t>
+        <w:t>disposalHearing</w:t>
+      </w:r>
+      <w:r>
+        <w:rPr>
+          <w:rFonts w:ascii="Arial" w:hAnsi="Arial" w:cs="Arial"/>
+          <w:lang w:val="en-US"/>
+        </w:rPr>
+        <w:t>QuestionsToExperts.date</w:t>
       </w:r>
       <w:r>
         <w:rPr>
@@ -1925,16 +1922,14 @@
           <w:rFonts w:ascii="Arial" w:hAnsi="Arial" w:cs="Arial"/>
           <w:b/>
           <w:bCs/>
-          <w:lang w:val="en-US"/>
         </w:rPr>
         <w:t>&gt;&gt;</w:t>
       </w:r>
       <w:r>
         <w:rPr>
           <w:rFonts w:ascii="Arial" w:hAnsi="Arial" w:cs="Arial"/>
-          <w:lang w:val="en-US"/>
-        </w:rPr>
-        <w:t>.</w:t>
+        </w:rPr>
+        <w:t>. The answers to the questions shall be answered by the Expert within 14 days and uploaded to the Digital Portal within 21 days.</w:t>
       </w:r>
     </w:p>
     <w:p>
@@ -1971,7 +1966,7 @@
           <w:rFonts w:ascii="Arial" w:hAnsi="Arial" w:cs="Arial"/>
           <w:lang w:val="en-US"/>
         </w:rPr>
-        <w:t>disposalHearingQuestionsToExpertsToggle=true</w:t>
+        <w:t>disposalHearingSchedulesOfLossToggle=true</w:t>
       </w:r>
       <w:r>
         <w:rPr>
@@ -1992,7 +1987,14 @@
           <w:rFonts w:ascii="Arial" w:hAnsi="Arial" w:cs="Arial"/>
           <w:b/>
         </w:rPr>
-        <w:t>Questions to experts</w:t>
+        <w:t>Schedules or counter-schedules of loss</w:t>
+      </w:r>
+      <w:r>
+        <w:rPr>
+          <w:rFonts w:ascii="Arial" w:hAnsi="Arial" w:cs="Arial"/>
+          <w:b/>
+        </w:rPr>
+        <w:t xml:space="preserve"> </w:t>
       </w:r>
     </w:p>
     <w:p>
@@ -2004,19 +2006,22 @@
         </w:numPr>
         <w:rPr>
           <w:rFonts w:ascii="Arial" w:hAnsi="Arial" w:cs="Arial"/>
-        </w:rPr>
-      </w:pPr>
-      <w:r>
-        <w:rPr>
-          <w:rFonts w:ascii="Arial" w:hAnsi="Arial" w:cs="Arial"/>
-        </w:rPr>
-        <w:t xml:space="preserve">Any questions which are to be addressed to an expert must be sent to the expert directly and uploaded to the Digital Portal by 4pm on </w:t>
-      </w:r>
-      <w:r>
-        <w:rPr>
-          <w:rFonts w:ascii="Arial" w:hAnsi="Arial" w:cs="Arial"/>
-          <w:b/>
-          <w:bCs/>
+          <w:lang w:val="en-US"/>
+        </w:rPr>
+      </w:pPr>
+      <w:r>
+        <w:rPr>
+          <w:rFonts w:ascii="Arial" w:hAnsi="Arial" w:cs="Arial"/>
+          <w:lang w:val="en-US"/>
+        </w:rPr>
+        <w:t xml:space="preserve">&lt;&lt;disposalHearingSchedulesOfLoss.input2&gt;&gt; </w:t>
+      </w:r>
+      <w:r>
+        <w:rPr>
+          <w:rFonts w:ascii="Arial" w:hAnsi="Arial" w:cs="Arial"/>
+          <w:b/>
+          <w:bCs/>
+          <w:lang w:val="en-US"/>
         </w:rPr>
         <w:t>&lt;&lt;</w:t>
       </w:r>
@@ -2032,14 +2037,14 @@
           <w:rFonts w:ascii="Arial" w:hAnsi="Arial" w:cs="Arial"/>
           <w:lang w:val="en-US"/>
         </w:rPr>
-        <w:t>disposalHearing</w:t>
-      </w:r>
-      <w:r>
-        <w:rPr>
-          <w:rFonts w:ascii="Arial" w:hAnsi="Arial" w:cs="Arial"/>
-          <w:lang w:val="en-US"/>
-        </w:rPr>
-        <w:t>QuestionsToExperts.date</w:t>
+        <w:t>disposalHearingSchedulesOfLoss</w:t>
+      </w:r>
+      <w:r>
+        <w:rPr>
+          <w:rFonts w:ascii="Arial" w:hAnsi="Arial" w:cs="Arial"/>
+          <w:lang w:val="en-US"/>
+        </w:rPr>
+        <w:t>.date2</w:t>
       </w:r>
       <w:r>
         <w:rPr>
@@ -2067,79 +2072,16 @@
           <w:rFonts w:ascii="Arial" w:hAnsi="Arial" w:cs="Arial"/>
           <w:b/>
           <w:bCs/>
+          <w:lang w:val="en-US"/>
         </w:rPr>
         <w:t>&gt;&gt;</w:t>
       </w:r>
       <w:r>
         <w:rPr>
           <w:rFonts w:ascii="Arial" w:hAnsi="Arial" w:cs="Arial"/>
-        </w:rPr>
-        <w:t>. The answers to the questions shall be answered by the Expert within 14 days and uploaded to the Digital Portal within 21 days.</w:t>
-      </w:r>
-    </w:p>
-    <w:p>
-      <w:pPr>
-        <w:rPr>
-          <w:rFonts w:ascii="Arial" w:hAnsi="Arial" w:cs="Arial"/>
-          <w:bCs/>
-        </w:rPr>
-      </w:pPr>
-      <w:r>
-        <w:rPr>
-          <w:rFonts w:ascii="Arial" w:hAnsi="Arial" w:cs="Arial"/>
-          <w:bCs/>
-        </w:rPr>
-        <w:t>&lt;&lt;es_&gt;&gt;</w:t>
-      </w:r>
-    </w:p>
-    <w:p>
-      <w:pPr>
-        <w:rPr>
-          <w:rFonts w:ascii="Arial" w:hAnsi="Arial" w:cs="Arial"/>
-          <w:bCs/>
-        </w:rPr>
-      </w:pPr>
-      <w:r>
-        <w:rPr>
-          <w:rFonts w:ascii="Arial" w:hAnsi="Arial" w:cs="Arial"/>
-          <w:bCs/>
-        </w:rPr>
-        <w:t>&lt;&lt;cs_{</w:t>
-      </w:r>
-      <w:r>
-        <w:rPr>
-          <w:rFonts w:ascii="Arial" w:hAnsi="Arial" w:cs="Arial"/>
-          <w:lang w:val="en-US"/>
-        </w:rPr>
-        <w:t>disposalHearingSchedulesOfLossToggle=true</w:t>
-      </w:r>
-      <w:r>
-        <w:rPr>
-          <w:rFonts w:ascii="Arial" w:hAnsi="Arial" w:cs="Arial"/>
-          <w:lang w:val="en-US"/>
-        </w:rPr>
-        <w:t>}&gt;&gt;</w:t>
-      </w:r>
-    </w:p>
-    <w:p>
-      <w:pPr>
-        <w:rPr>
-          <w:rFonts w:ascii="Arial" w:hAnsi="Arial" w:cs="Arial"/>
-        </w:rPr>
-      </w:pPr>
-      <w:r>
-        <w:rPr>
-          <w:rFonts w:ascii="Arial" w:hAnsi="Arial" w:cs="Arial"/>
-          <w:b/>
-        </w:rPr>
-        <w:t>Schedules or counter-schedules of loss</w:t>
-      </w:r>
-      <w:r>
-        <w:rPr>
-          <w:rFonts w:ascii="Arial" w:hAnsi="Arial" w:cs="Arial"/>
-          <w:b/>
-        </w:rPr>
-        <w:t xml:space="preserve"> </w:t>
+          <w:lang w:val="en-US"/>
+        </w:rPr>
+        <w:t>.</w:t>
       </w:r>
     </w:p>
     <w:p>
@@ -2151,7 +2093,6 @@
         </w:numPr>
         <w:rPr>
           <w:rFonts w:ascii="Arial" w:hAnsi="Arial" w:cs="Arial"/>
-          <w:lang w:val="en-US"/>
         </w:rPr>
       </w:pPr>
       <w:r>
@@ -2160,92 +2101,6 @@
           <w:lang w:val="en-US"/>
         </w:rPr>
         <w:lastRenderedPageBreak/>
-        <w:t xml:space="preserve">&lt;&lt;disposalHearingSchedulesOfLoss.input2&gt;&gt; </w:t>
-      </w:r>
-      <w:r>
-        <w:rPr>
-          <w:rFonts w:ascii="Arial" w:hAnsi="Arial" w:cs="Arial"/>
-          <w:b/>
-          <w:bCs/>
-          <w:lang w:val="en-US"/>
-        </w:rPr>
-        <w:t>&lt;&lt;</w:t>
-      </w:r>
-      <w:r>
-        <w:rPr>
-          <w:rFonts w:ascii="Arial" w:eastAsia="Arial" w:hAnsi="Arial" w:cs="Arial"/>
-          <w:bCs/>
-        </w:rPr>
-        <w:t>{dateFormat(</w:t>
-      </w:r>
-      <w:r>
-        <w:rPr>
-          <w:rFonts w:ascii="Arial" w:hAnsi="Arial" w:cs="Arial"/>
-          <w:lang w:val="en-US"/>
-        </w:rPr>
-        <w:t>disposalHearingSchedulesOfLoss</w:t>
-      </w:r>
-      <w:r>
-        <w:rPr>
-          <w:rFonts w:ascii="Arial" w:hAnsi="Arial" w:cs="Arial"/>
-          <w:lang w:val="en-US"/>
-        </w:rPr>
-        <w:t>.date2</w:t>
-      </w:r>
-      <w:r>
-        <w:rPr>
-          <w:rFonts w:ascii="Arial" w:eastAsia="Arial" w:hAnsi="Arial" w:cs="Arial"/>
-          <w:bCs/>
-        </w:rPr>
-        <w:t>, ‘dd MMMM yyyy’, ‘yyyy-MM-dd’</w:t>
-      </w:r>
-      <w:r>
-        <w:rPr>
-          <w:rFonts w:ascii="Arial" w:eastAsia="Arial" w:hAnsi="Arial" w:cs="Arial"/>
-          <w:bCs/>
-        </w:rPr>
-        <w:t>)</w:t>
-      </w:r>
-      <w:r>
-        <w:rPr>
-          <w:rFonts w:ascii="Arial" w:eastAsia="Arial" w:hAnsi="Arial" w:cs="Arial"/>
-          <w:bCs/>
-        </w:rPr>
-        <w:t>}</w:t>
-      </w:r>
-      <w:r>
-        <w:rPr>
-          <w:rFonts w:ascii="Arial" w:hAnsi="Arial" w:cs="Arial"/>
-          <w:b/>
-          <w:bCs/>
-          <w:lang w:val="en-US"/>
-        </w:rPr>
-        <w:t>&gt;&gt;</w:t>
-      </w:r>
-      <w:r>
-        <w:rPr>
-          <w:rFonts w:ascii="Arial" w:hAnsi="Arial" w:cs="Arial"/>
-          <w:lang w:val="en-US"/>
-        </w:rPr>
-        <w:t>.</w:t>
-      </w:r>
-    </w:p>
-    <w:p>
-      <w:pPr>
-        <w:pStyle w:val="ListParagraph"/>
-        <w:numPr>
-          <w:ilvl w:val="0"/>
-          <w:numId w:val="1"/>
-        </w:numPr>
-        <w:rPr>
-          <w:rFonts w:ascii="Arial" w:hAnsi="Arial" w:cs="Arial"/>
-        </w:rPr>
-      </w:pPr>
-      <w:r>
-        <w:rPr>
-          <w:rFonts w:ascii="Arial" w:hAnsi="Arial" w:cs="Arial"/>
-          <w:lang w:val="en-US"/>
-        </w:rPr>
         <w:t xml:space="preserve">&lt;&lt;disposalHearingSchedulesOfLoss.input3&gt;&gt; </w:t>
       </w:r>
       <w:r>
@@ -3190,7 +3045,6 @@
           <w:rFonts w:ascii="Arial" w:hAnsi="Arial" w:cs="Arial"/>
           <w:bCs/>
         </w:rPr>
-        <w:lastRenderedPageBreak/>
         <w:t>&lt;&lt;cs_{</w:t>
       </w:r>
       <w:r>
@@ -3237,6 +3091,7 @@
         <w:rPr>
           <w:rFonts w:ascii="Arial" w:hAnsi="Arial" w:cs="Arial"/>
         </w:rPr>
+        <w:lastRenderedPageBreak/>
         <w:t>Costs in the case</w:t>
       </w:r>
     </w:p>

</xml_diff>